<commit_message>
new enemies rendered to the game, easy stages ready for testing
</commit_message>
<xml_diff>
--- a/FV-ADV docu.docx
+++ b/FV-ADV docu.docx
@@ -1843,8 +1843,6 @@
         </w:rPr>
         <w:t xml:space="preserve"> the level</w:t>
       </w:r>
-      <w:bookmarkStart w:id="0" w:name="_GoBack"/>
-      <w:bookmarkEnd w:id="0"/>
       <w:r>
         <w:rPr>
           <w:rFonts w:ascii="Times New Roman" w:hAnsi="Times New Roman"/>
@@ -1912,7 +1910,25 @@
           <w:szCs w:val="24"/>
         </w:rPr>
         <w:lastRenderedPageBreak/>
-        <w:t>money depending on the percentage of how many lives he has left. If the player wants to go back to a level, in case that he wants to perfect that level, the money that he receives will depend on the percent of lives that he had to complete since his last play on that stage. If the user failed to complete the remaining percent that he had to achieve, He will receive only 5 percent for that level’s reward money. If the player goes back and finishes a level that is already in “Perfect” status, He will receive a total of 5 percent of the reward money for that level. Once a level is finished and that level rewards an item, the user cannot obtain the same item again from that level as a reward. When the player finishes a level, the game automatically saves. If the player closes the game in the middle of his/her gameplay, their progress won’t be saved. In this case, what will be saved are the items they bought in the shop.</w:t>
+        <w:t>money depending on the percentage of how many lives he has left. If the player wants to go back to a level, in case that he wants to perfect that level, the money that he receives will depend on the percent of lives that he had to complete since his last play on that stage. If the user failed to complete the remaining percent that he had to achieve, He will receive only 5 percent for that level’s reward money. If the player goes back and finishes a level that is already in “Perfect” status, He will receive a total of 5 percent of the reward money for that level</w:t>
+      </w:r>
+      <w:r>
+        <w:rPr>
+          <w:rFonts w:ascii="Times New Roman" w:hAnsi="Times New Roman"/>
+          <w:sz w:val="24"/>
+          <w:szCs w:val="24"/>
+        </w:rPr>
+        <w:t>.</w:t>
+      </w:r>
+      <w:bookmarkStart w:id="0" w:name="_GoBack"/>
+      <w:bookmarkEnd w:id="0"/>
+      <w:r>
+        <w:rPr>
+          <w:rFonts w:ascii="Times New Roman" w:hAnsi="Times New Roman"/>
+          <w:sz w:val="24"/>
+          <w:szCs w:val="24"/>
+        </w:rPr>
+        <w:t xml:space="preserve"> When the player finishes a level, the game automatically saves. If the player closes the game in the middle of his/her gameplay, their progress won’t be saved. In this case, what will be saved are the items they bought in the shop.</w:t>
       </w:r>
     </w:p>
     <w:p>
@@ -1974,9 +1990,17 @@
           <w:sz w:val="24"/>
           <w:szCs w:val="24"/>
         </w:rPr>
+        <w:tab/>
+        <w:t xml:space="preserve">The game will be tested if compatible for cross-platform systems to assure compatibility. Cellphones like Samsung will also become part of the testing procedures.  The Android OS jellybean, kitkat and lollipop are the testing targets to see if the </w:t>
+      </w:r>
+      <w:r>
+        <w:rPr>
+          <w:rFonts w:ascii="Times New Roman" w:hAnsi="Times New Roman"/>
+          <w:sz w:val="24"/>
+          <w:szCs w:val="24"/>
+        </w:rPr>
         <w:lastRenderedPageBreak/>
-        <w:tab/>
-        <w:t xml:space="preserve">The game will be tested if compatible for cross-platform systems to assure compatibility. Cellphones like Samsung will also become part of the testing procedures.  The Android OS jellybean, kitkat and lollipop are the testing targets to see if the application/game will run on these said operating systems. Players aged 10 – 17 years old are the target users of the game.  </w:t>
+        <w:t xml:space="preserve">application/game will run on these said operating systems. Players aged 10 – 17 years old are the target users of the game.  </w:t>
       </w:r>
     </w:p>
     <w:p>
@@ -28259,7 +28283,7 @@
 </file>
 
 <file path=customXml/itemProps1.xml><?xml version="1.0" encoding="utf-8"?>
-<ds:datastoreItem xmlns:ds="http://schemas.openxmlformats.org/officeDocument/2006/customXml" ds:itemID="{075AD529-E12B-4FEB-BD69-B411B34C851B}">
+<ds:datastoreItem xmlns:ds="http://schemas.openxmlformats.org/officeDocument/2006/customXml" ds:itemID="{860CEAF1-DB84-46A3-9827-02F64DDE730C}">
   <ds:schemaRefs>
     <ds:schemaRef ds:uri="http://schemas.openxmlformats.org/officeDocument/2006/bibliography"/>
   </ds:schemaRefs>

</xml_diff>

<commit_message>
bug fixes: water deduction when planting heroes; library heroes; upgrade button disabled when upgraded to the max
</commit_message>
<xml_diff>
--- a/FV-ADV docu.docx
+++ b/FV-ADV docu.docx
@@ -414,13 +414,23 @@
           <w:szCs w:val="24"/>
         </w:rPr>
       </w:pPr>
-      <w:r>
-        <w:rPr>
-          <w:rFonts w:ascii="Times New Roman" w:hAnsi="Times New Roman"/>
-          <w:sz w:val="24"/>
-          <w:szCs w:val="24"/>
-        </w:rPr>
-        <w:t>of the requirements for the degree</w:t>
+      <w:proofErr w:type="gramStart"/>
+      <w:r>
+        <w:rPr>
+          <w:rFonts w:ascii="Times New Roman" w:hAnsi="Times New Roman"/>
+          <w:sz w:val="24"/>
+          <w:szCs w:val="24"/>
+        </w:rPr>
+        <w:t>of</w:t>
+      </w:r>
+      <w:proofErr w:type="gramEnd"/>
+      <w:r>
+        <w:rPr>
+          <w:rFonts w:ascii="Times New Roman" w:hAnsi="Times New Roman"/>
+          <w:sz w:val="24"/>
+          <w:szCs w:val="24"/>
+        </w:rPr>
+        <w:t xml:space="preserve"> the requirements for the degree</w:t>
       </w:r>
     </w:p>
     <w:p>
@@ -833,7 +843,23 @@
           <w:rFonts w:ascii="Times New Roman" w:hAnsi="Times New Roman"/>
           <w:sz w:val="24"/>
         </w:rPr>
-        <w:t xml:space="preserve"> presented to the faculty of the Department of Information Technology, Cavite State University-Cavite City Campus, Cavite City in partial fulfillment of the requirements for the degree of Bachelor o</w:t>
+        <w:t xml:space="preserve"> presented to the faculty of the Department of Information Technology, Cavite State University-Cavite City Campus, </w:t>
+      </w:r>
+      <w:proofErr w:type="gramStart"/>
+      <w:r>
+        <w:rPr>
+          <w:rFonts w:ascii="Times New Roman" w:hAnsi="Times New Roman"/>
+          <w:sz w:val="24"/>
+        </w:rPr>
+        <w:t>Cavite</w:t>
+      </w:r>
+      <w:proofErr w:type="gramEnd"/>
+      <w:r>
+        <w:rPr>
+          <w:rFonts w:ascii="Times New Roman" w:hAnsi="Times New Roman"/>
+          <w:sz w:val="24"/>
+        </w:rPr>
+        <w:t xml:space="preserve"> City in partial fulfillment of the requirements for the degree of Bachelor o</w:t>
       </w:r>
       <w:r>
         <w:rPr>
@@ -862,7 +888,43 @@
           <w:sz w:val="24"/>
           <w:lang w:val="en-US"/>
         </w:rPr>
-        <w:t>Ms. Robyne A. Macapagal.</w:t>
+        <w:t xml:space="preserve">Ms. </w:t>
+      </w:r>
+      <w:proofErr w:type="spellStart"/>
+      <w:r>
+        <w:rPr>
+          <w:rFonts w:ascii="Times New Roman" w:hAnsi="Times New Roman"/>
+          <w:sz w:val="24"/>
+          <w:lang w:val="en-US"/>
+        </w:rPr>
+        <w:t>Robyne</w:t>
+      </w:r>
+      <w:proofErr w:type="spellEnd"/>
+      <w:r>
+        <w:rPr>
+          <w:rFonts w:ascii="Times New Roman" w:hAnsi="Times New Roman"/>
+          <w:sz w:val="24"/>
+          <w:lang w:val="en-US"/>
+        </w:rPr>
+        <w:t xml:space="preserve"> A. </w:t>
+      </w:r>
+      <w:proofErr w:type="spellStart"/>
+      <w:r>
+        <w:rPr>
+          <w:rFonts w:ascii="Times New Roman" w:hAnsi="Times New Roman"/>
+          <w:sz w:val="24"/>
+          <w:lang w:val="en-US"/>
+        </w:rPr>
+        <w:t>Macapagal</w:t>
+      </w:r>
+      <w:proofErr w:type="spellEnd"/>
+      <w:r>
+        <w:rPr>
+          <w:rFonts w:ascii="Times New Roman" w:hAnsi="Times New Roman"/>
+          <w:sz w:val="24"/>
+          <w:lang w:val="en-US"/>
+        </w:rPr>
+        <w:t>.</w:t>
       </w:r>
     </w:p>
     <w:p>
@@ -1493,6 +1555,7 @@
           <w:szCs w:val="24"/>
         </w:rPr>
       </w:pPr>
+      <w:proofErr w:type="gramStart"/>
       <w:r>
         <w:rPr>
           <w:rFonts w:ascii="Times New Roman" w:hAnsi="Times New Roman"/>
@@ -1500,7 +1563,16 @@
           <w:szCs w:val="24"/>
         </w:rPr>
         <w:lastRenderedPageBreak/>
-        <w:t>create the game using UNITY 3D and Adobe Photoshop CS6 for the Graphical Design.</w:t>
+        <w:t>create</w:t>
+      </w:r>
+      <w:proofErr w:type="gramEnd"/>
+      <w:r>
+        <w:rPr>
+          <w:rFonts w:ascii="Times New Roman" w:hAnsi="Times New Roman"/>
+          <w:sz w:val="24"/>
+          <w:szCs w:val="24"/>
+        </w:rPr>
+        <w:t xml:space="preserve"> the game using UNITY 3D and Adobe Photoshop CS6 for the Graphical Design.</w:t>
       </w:r>
     </w:p>
     <w:p>
@@ -1540,13 +1612,23 @@
           <w:szCs w:val="24"/>
         </w:rPr>
       </w:pPr>
-      <w:r>
-        <w:rPr>
-          <w:rFonts w:ascii="Times New Roman" w:hAnsi="Times New Roman"/>
-          <w:sz w:val="24"/>
-          <w:szCs w:val="24"/>
-        </w:rPr>
-        <w:t>evaluate the system using ISO 9126.</w:t>
+      <w:proofErr w:type="gramStart"/>
+      <w:r>
+        <w:rPr>
+          <w:rFonts w:ascii="Times New Roman" w:hAnsi="Times New Roman"/>
+          <w:sz w:val="24"/>
+          <w:szCs w:val="24"/>
+        </w:rPr>
+        <w:t>evaluate</w:t>
+      </w:r>
+      <w:proofErr w:type="gramEnd"/>
+      <w:r>
+        <w:rPr>
+          <w:rFonts w:ascii="Times New Roman" w:hAnsi="Times New Roman"/>
+          <w:sz w:val="24"/>
+          <w:szCs w:val="24"/>
+        </w:rPr>
+        <w:t xml:space="preserve"> the system using ISO 9126.</w:t>
       </w:r>
     </w:p>
     <w:p>
@@ -1790,7 +1872,25 @@
           <w:szCs w:val="24"/>
         </w:rPr>
         <w:tab/>
-        <w:t xml:space="preserve">The game is for single use and is composed of different modules like Map, Library, and Shop. The Map module contains 10 stages each containing 3 levels that the user will venture through the whole game. After choosing the first stage and the first level, the user can now play the game. Another level is opened when the previous level is cleared and another stage is accessible when all the three levels of a previous stage are completed. Each stage is classified into three difficulties/modes which are Easy (Stage 1-4), Medium (Stage 5-7), and Hard (Stage 8-10). The user can play Medium difficulty after finishing Easy and Hard mode is available after finishing Medium. At the end of each stage, the user has to defeat a boss. The Library module contains information of each character, and insects that the user may encounter. For example, the user encountered the pest worm, he can view the </w:t>
+        <w:t xml:space="preserve">The game is for single use and is composed of different modules like Map, Library, and Shop. The Map module contains 10 stages each containing 3 levels that the user will venture through the whole game. After choosing the first stage and the first level, the user can now play the game. Another level is opened when the previous level is cleared and another stage is accessible when all the three levels of a previous stage are completed. Each stage is classified into three difficulties/modes which are Easy (Stage 1-4), Medium (Stage 5-7), and Hard (Stage 8-10). The user can play Medium difficulty after finishing Easy and </w:t>
+      </w:r>
+      <w:proofErr w:type="gramStart"/>
+      <w:r>
+        <w:rPr>
+          <w:rFonts w:ascii="Times New Roman" w:hAnsi="Times New Roman"/>
+          <w:sz w:val="24"/>
+          <w:szCs w:val="24"/>
+        </w:rPr>
+        <w:t>Hard</w:t>
+      </w:r>
+      <w:proofErr w:type="gramEnd"/>
+      <w:r>
+        <w:rPr>
+          <w:rFonts w:ascii="Times New Roman" w:hAnsi="Times New Roman"/>
+          <w:sz w:val="24"/>
+          <w:szCs w:val="24"/>
+        </w:rPr>
+        <w:t xml:space="preserve"> mode is available after finishing Medium. At the end of each stage, the user has to defeat a boss. The Library module contains information of each character, and insects that the user may encounter. For example, the user encountered the pest worm, he can view the </w:t>
       </w:r>
       <w:r>
         <w:rPr>
@@ -1920,8 +2020,6 @@
         </w:rPr>
         <w:t>.</w:t>
       </w:r>
-      <w:bookmarkStart w:id="0" w:name="_GoBack"/>
-      <w:bookmarkEnd w:id="0"/>
       <w:r>
         <w:rPr>
           <w:rFonts w:ascii="Times New Roman" w:hAnsi="Times New Roman"/>
@@ -1949,7 +2047,115 @@
           <w:sz w:val="24"/>
           <w:szCs w:val="24"/>
         </w:rPr>
-        <w:t>There are 9 heroes in the game namely Carrot, Banana, Watermelon, Orange, Rambutan, Leek, Mushroom, Onion, and Coconut. There corresponding upgraded versions are the following: Carrot Cannon, Healing Banana, Blaster Melon, Orange Saucer, Rambu-stun, Laser Leek, Necro-Mushroom, and Mega-Onion. There are 10 pests/insects that they will fight: Ants, Fly, Grasshopper, Caterpillar, Stink Bug, Mole Cricket, Snail, Cicada, Beetles, and Locusts. The strength of these insects increase as the user gets to higher levels. On Hard mode, the insects have the ability to attack the heroes and kill them, if their HP drops to 0. That’s why some heroes have the ability to heal their co-heroes.</w:t>
+        <w:t xml:space="preserve">There are 9 heroes in the game namely Carrot, Banana, Watermelon, Orange, </w:t>
+      </w:r>
+      <w:proofErr w:type="spellStart"/>
+      <w:r>
+        <w:rPr>
+          <w:rFonts w:ascii="Times New Roman" w:hAnsi="Times New Roman"/>
+          <w:sz w:val="24"/>
+          <w:szCs w:val="24"/>
+        </w:rPr>
+        <w:t>Rambutan</w:t>
+      </w:r>
+      <w:proofErr w:type="spellEnd"/>
+      <w:r>
+        <w:rPr>
+          <w:rFonts w:ascii="Times New Roman" w:hAnsi="Times New Roman"/>
+          <w:sz w:val="24"/>
+          <w:szCs w:val="24"/>
+        </w:rPr>
+        <w:t>, Leek, Mushroom, Onion, and Coco</w:t>
+      </w:r>
+      <w:bookmarkStart w:id="0" w:name="_GoBack"/>
+      <w:bookmarkEnd w:id="0"/>
+      <w:r>
+        <w:rPr>
+          <w:rFonts w:ascii="Times New Roman" w:hAnsi="Times New Roman"/>
+          <w:sz w:val="24"/>
+          <w:szCs w:val="24"/>
+        </w:rPr>
+        <w:t xml:space="preserve">nut. There corresponding upgraded versions are the following: Carrot Cannon, Healing Banana, Blaster Melon, Orange Saucer, </w:t>
+      </w:r>
+      <w:proofErr w:type="spellStart"/>
+      <w:r>
+        <w:rPr>
+          <w:rFonts w:ascii="Times New Roman" w:hAnsi="Times New Roman"/>
+          <w:sz w:val="24"/>
+          <w:szCs w:val="24"/>
+        </w:rPr>
+        <w:t>Rambu</w:t>
+      </w:r>
+      <w:proofErr w:type="spellEnd"/>
+      <w:r>
+        <w:rPr>
+          <w:rFonts w:ascii="Times New Roman" w:hAnsi="Times New Roman"/>
+          <w:sz w:val="24"/>
+          <w:szCs w:val="24"/>
+        </w:rPr>
+        <w:t xml:space="preserve">-stun, Laser Leek, </w:t>
+      </w:r>
+      <w:proofErr w:type="spellStart"/>
+      <w:r>
+        <w:rPr>
+          <w:rFonts w:ascii="Times New Roman" w:hAnsi="Times New Roman"/>
+          <w:sz w:val="24"/>
+          <w:szCs w:val="24"/>
+        </w:rPr>
+        <w:t>Necro</w:t>
+      </w:r>
+      <w:proofErr w:type="spellEnd"/>
+      <w:r>
+        <w:rPr>
+          <w:rFonts w:ascii="Times New Roman" w:hAnsi="Times New Roman"/>
+          <w:sz w:val="24"/>
+          <w:szCs w:val="24"/>
+        </w:rPr>
+        <w:t>-Mushroom, and Mega-Onion. There are 10 pests/insects that they will fight: Ants, Fly, Grasshopper, Caterpillar, Stink Bug, Mole Cricket, Snail, Cicada, Beetles, and Locusts. The strength of these insects increase as the user gets to higher levels. On Hard mode, the insects have the ability to attack the heroes and kill them, if their HP drops to 0. That’s why some heroes have the ability to heal their co-heroes.</w:t>
+      </w:r>
+      <w:r>
+        <w:rPr>
+          <w:rFonts w:ascii="Times New Roman" w:hAnsi="Times New Roman"/>
+          <w:sz w:val="24"/>
+          <w:szCs w:val="24"/>
+        </w:rPr>
+        <w:t xml:space="preserve"> </w:t>
+      </w:r>
+      <w:r>
+        <w:rPr>
+          <w:rFonts w:ascii="Times New Roman" w:hAnsi="Times New Roman"/>
+          <w:sz w:val="24"/>
+          <w:szCs w:val="24"/>
+          <w:highlight w:val="yellow"/>
+        </w:rPr>
+        <w:t xml:space="preserve">These heroes are the Coconut and the Healing Banana. The Coconut heals one hero at </w:t>
+      </w:r>
+      <w:r>
+        <w:rPr>
+          <w:rFonts w:ascii="Times New Roman" w:hAnsi="Times New Roman"/>
+          <w:sz w:val="24"/>
+          <w:szCs w:val="24"/>
+          <w:highlight w:val="yellow"/>
+        </w:rPr>
+        <w:t>a</w:t>
+      </w:r>
+      <w:r>
+        <w:rPr>
+          <w:rFonts w:ascii="Times New Roman" w:hAnsi="Times New Roman"/>
+          <w:sz w:val="24"/>
+          <w:szCs w:val="24"/>
+          <w:highlight w:val="yellow"/>
+        </w:rPr>
+        <w:t xml:space="preserve"> time. And bases its healing on a first-plant-first-healed</w:t>
+      </w:r>
+      <w:r>
+        <w:rPr>
+          <w:rFonts w:ascii="Times New Roman" w:hAnsi="Times New Roman"/>
+          <w:sz w:val="24"/>
+          <w:szCs w:val="24"/>
+          <w:highlight w:val="yellow"/>
+        </w:rPr>
+        <w:t xml:space="preserve"> approach. The Healing Banana is the same, except that it can heal 3 heroes at the same time.</w:t>
       </w:r>
     </w:p>
     <w:p>
@@ -1990,17 +2196,104 @@
           <w:sz w:val="24"/>
           <w:szCs w:val="24"/>
         </w:rPr>
+        <w:lastRenderedPageBreak/>
         <w:tab/>
-        <w:t xml:space="preserve">The game will be tested if compatible for cross-platform systems to assure compatibility. Cellphones like Samsung will also become part of the testing procedures.  The Android OS jellybean, kitkat and lollipop are the testing targets to see if the </w:t>
-      </w:r>
-      <w:r>
-        <w:rPr>
-          <w:rFonts w:ascii="Times New Roman" w:hAnsi="Times New Roman"/>
-          <w:sz w:val="24"/>
-          <w:szCs w:val="24"/>
-        </w:rPr>
-        <w:lastRenderedPageBreak/>
-        <w:t xml:space="preserve">application/game will run on these said operating systems. Players aged 10 – 17 years old are the target users of the game.  </w:t>
+        <w:t xml:space="preserve">The game will be tested if compatible for cross-platform systems to assure compatibility. Cellphones like Samsung will also become part of the testing procedures.  The Android OS jellybean, </w:t>
+      </w:r>
+      <w:proofErr w:type="spellStart"/>
+      <w:r>
+        <w:rPr>
+          <w:rFonts w:ascii="Times New Roman" w:hAnsi="Times New Roman"/>
+          <w:sz w:val="24"/>
+          <w:szCs w:val="24"/>
+        </w:rPr>
+        <w:t>kitkat</w:t>
+      </w:r>
+      <w:proofErr w:type="spellEnd"/>
+      <w:r>
+        <w:rPr>
+          <w:rFonts w:ascii="Times New Roman" w:hAnsi="Times New Roman"/>
+          <w:sz w:val="24"/>
+          <w:szCs w:val="24"/>
+        </w:rPr>
+        <w:t xml:space="preserve"> and lollipop are the testing targets to see if the application/game will run on these said ope</w:t>
+      </w:r>
+      <w:r>
+        <w:rPr>
+          <w:rFonts w:ascii="Times New Roman" w:hAnsi="Times New Roman"/>
+          <w:sz w:val="24"/>
+          <w:szCs w:val="24"/>
+        </w:rPr>
+        <w:t xml:space="preserve">rating systems. </w:t>
+      </w:r>
+      <w:r>
+        <w:rPr>
+          <w:rFonts w:ascii="Times New Roman" w:hAnsi="Times New Roman"/>
+          <w:sz w:val="24"/>
+          <w:szCs w:val="24"/>
+          <w:highlight w:val="yellow"/>
+        </w:rPr>
+        <w:t xml:space="preserve">Players aged </w:t>
+      </w:r>
+      <w:r>
+        <w:rPr>
+          <w:rFonts w:ascii="Times New Roman" w:hAnsi="Times New Roman"/>
+          <w:sz w:val="24"/>
+          <w:szCs w:val="24"/>
+          <w:highlight w:val="yellow"/>
+        </w:rPr>
+        <w:t>17</w:t>
+      </w:r>
+      <w:r>
+        <w:rPr>
+          <w:rFonts w:ascii="Times New Roman" w:hAnsi="Times New Roman"/>
+          <w:sz w:val="24"/>
+          <w:szCs w:val="24"/>
+          <w:highlight w:val="yellow"/>
+        </w:rPr>
+        <w:t>-20</w:t>
+      </w:r>
+      <w:r>
+        <w:rPr>
+          <w:rFonts w:ascii="Times New Roman" w:hAnsi="Times New Roman"/>
+          <w:sz w:val="24"/>
+          <w:szCs w:val="24"/>
+          <w:highlight w:val="yellow"/>
+        </w:rPr>
+        <w:t xml:space="preserve"> years old</w:t>
+      </w:r>
+      <w:r>
+        <w:rPr>
+          <w:rFonts w:ascii="Times New Roman" w:hAnsi="Times New Roman"/>
+          <w:sz w:val="24"/>
+          <w:szCs w:val="24"/>
+        </w:rPr>
+        <w:t xml:space="preserve"> are the </w:t>
+      </w:r>
+      <w:r>
+        <w:rPr>
+          <w:rFonts w:ascii="Times New Roman" w:hAnsi="Times New Roman"/>
+          <w:sz w:val="24"/>
+          <w:szCs w:val="24"/>
+          <w:highlight w:val="yellow"/>
+        </w:rPr>
+        <w:t>recommended</w:t>
+      </w:r>
+      <w:r>
+        <w:rPr>
+          <w:rFonts w:ascii="Times New Roman" w:hAnsi="Times New Roman"/>
+          <w:sz w:val="24"/>
+          <w:szCs w:val="24"/>
+        </w:rPr>
+        <w:t xml:space="preserve"> </w:t>
+      </w:r>
+      <w:r>
+        <w:rPr>
+          <w:rFonts w:ascii="Times New Roman" w:hAnsi="Times New Roman"/>
+          <w:sz w:val="24"/>
+          <w:szCs w:val="24"/>
+        </w:rPr>
+        <w:t xml:space="preserve">target users of the game.  </w:t>
       </w:r>
     </w:p>
     <w:p>
@@ -4283,6 +4576,7 @@
           <w:szCs w:val="24"/>
         </w:rPr>
       </w:pPr>
+      <w:proofErr w:type="spellStart"/>
       <w:r>
         <w:rPr>
           <w:rFonts w:ascii="Times New Roman" w:hAnsi="Times New Roman"/>
@@ -4291,7 +4585,18 @@
           <w:sz w:val="24"/>
           <w:szCs w:val="24"/>
         </w:rPr>
-        <w:t>Hitpoints.</w:t>
+        <w:t>Hitpoints</w:t>
+      </w:r>
+      <w:proofErr w:type="spellEnd"/>
+      <w:r>
+        <w:rPr>
+          <w:rFonts w:ascii="Times New Roman" w:hAnsi="Times New Roman"/>
+          <w:b/>
+          <w:bCs/>
+          <w:sz w:val="24"/>
+          <w:szCs w:val="24"/>
+        </w:rPr>
+        <w:t>.</w:t>
       </w:r>
       <w:r>
         <w:rPr>
@@ -4359,6 +4664,7 @@
         </w:rPr>
         <w:t xml:space="preserve"> the amount of damage a player or monster can withstand until he/she dies. This is known as death, which happens when their </w:t>
       </w:r>
+      <w:proofErr w:type="spellStart"/>
       <w:r>
         <w:rPr>
           <w:rFonts w:ascii="Times New Roman" w:hAnsi="Times New Roman"/>
@@ -4368,6 +4674,7 @@
         </w:rPr>
         <w:t>hitpoints</w:t>
       </w:r>
+      <w:proofErr w:type="spellEnd"/>
       <w:r>
         <w:rPr>
           <w:rFonts w:ascii="Times New Roman" w:hAnsi="Times New Roman"/>
@@ -4504,6 +4811,45 @@
           <w:szCs w:val="24"/>
         </w:rPr>
       </w:pPr>
+      <w:r>
+        <w:rPr>
+          <w:rFonts w:ascii="Times New Roman" w:hAnsi="Times New Roman"/>
+          <w:b/>
+          <w:sz w:val="24"/>
+          <w:szCs w:val="24"/>
+          <w:highlight w:val="yellow"/>
+        </w:rPr>
+        <w:t>F</w:t>
+      </w:r>
+      <w:r>
+        <w:rPr>
+          <w:rFonts w:ascii="Times New Roman" w:hAnsi="Times New Roman"/>
+          <w:b/>
+          <w:sz w:val="24"/>
+          <w:szCs w:val="24"/>
+          <w:highlight w:val="yellow"/>
+        </w:rPr>
+        <w:t>irst-plant-first-healed</w:t>
+      </w:r>
+      <w:r>
+        <w:rPr>
+          <w:rFonts w:ascii="Times New Roman" w:hAnsi="Times New Roman"/>
+          <w:b/>
+          <w:sz w:val="24"/>
+          <w:szCs w:val="24"/>
+          <w:highlight w:val="yellow"/>
+        </w:rPr>
+        <w:t xml:space="preserve">. </w:t>
+      </w:r>
+      <w:r>
+        <w:rPr>
+          <w:rFonts w:ascii="Times New Roman" w:hAnsi="Times New Roman"/>
+          <w:sz w:val="24"/>
+          <w:szCs w:val="24"/>
+          <w:highlight w:val="yellow"/>
+        </w:rPr>
+        <w:t>This means that the Coconut hero heals a co-hero that is planted before the others. Similar to FCFS (First-come-first-served).</w:t>
+      </w:r>
     </w:p>
     <w:p>
       <w:pPr>
@@ -4760,6 +5106,7 @@
           <w:szCs w:val="24"/>
         </w:rPr>
       </w:pPr>
+      <w:proofErr w:type="gramStart"/>
       <w:r>
         <w:rPr>
           <w:rFonts w:ascii="Times New Roman" w:hAnsi="Times New Roman"/>
@@ -4770,6 +5117,7 @@
         <w:lastRenderedPageBreak/>
         <w:t>iOS</w:t>
       </w:r>
+      <w:proofErr w:type="gramEnd"/>
     </w:p>
     <w:p>
       <w:pPr>
@@ -4789,7 +5137,25 @@
           <w:sz w:val="24"/>
           <w:szCs w:val="24"/>
         </w:rPr>
-        <w:t xml:space="preserve">According to ipad.about.com, iOS is Apple's mobile operating system used to run the popular iPhone, iPad and iPod Touch devices. Formerly known as the iPhone OS, there are over 900,000 iOS applications available for download in the Apple app store, the most popular app store of any mobile device. iOS utilizes a multi-touch interface </w:t>
+        <w:t xml:space="preserve">According to ipad.about.com, iOS is Apple's mobile operating system used to run the popular iPhone, iPad and iPod Touch devices. Formerly known as the iPhone OS, there are over 900,000 iOS applications available for download in the Apple app store, the most popular app store of any mobile device. </w:t>
+      </w:r>
+      <w:proofErr w:type="gramStart"/>
+      <w:r>
+        <w:rPr>
+          <w:rFonts w:ascii="Times New Roman" w:hAnsi="Times New Roman"/>
+          <w:sz w:val="24"/>
+          <w:szCs w:val="24"/>
+        </w:rPr>
+        <w:t>iOS</w:t>
+      </w:r>
+      <w:proofErr w:type="gramEnd"/>
+      <w:r>
+        <w:rPr>
+          <w:rFonts w:ascii="Times New Roman" w:hAnsi="Times New Roman"/>
+          <w:sz w:val="24"/>
+          <w:szCs w:val="24"/>
+        </w:rPr>
+        <w:t xml:space="preserve"> utilizes a multi-touch interface </w:t>
       </w:r>
     </w:p>
     <w:p>
@@ -4803,13 +5169,23 @@
           <w:szCs w:val="24"/>
         </w:rPr>
       </w:pPr>
-      <w:r>
-        <w:rPr>
-          <w:rFonts w:ascii="Times New Roman" w:hAnsi="Times New Roman"/>
-          <w:sz w:val="24"/>
-          <w:szCs w:val="24"/>
-        </w:rPr>
-        <w:t>where simple gestures are used to operate the device, like swiping your finger across the screen to move to the next page or pinching your fingers to zoom out.</w:t>
+      <w:proofErr w:type="gramStart"/>
+      <w:r>
+        <w:rPr>
+          <w:rFonts w:ascii="Times New Roman" w:hAnsi="Times New Roman"/>
+          <w:sz w:val="24"/>
+          <w:szCs w:val="24"/>
+        </w:rPr>
+        <w:t>where</w:t>
+      </w:r>
+      <w:proofErr w:type="gramEnd"/>
+      <w:r>
+        <w:rPr>
+          <w:rFonts w:ascii="Times New Roman" w:hAnsi="Times New Roman"/>
+          <w:sz w:val="24"/>
+          <w:szCs w:val="24"/>
+        </w:rPr>
+        <w:t xml:space="preserve"> simple gestures are used to operate the device, like swiping your finger across the screen to move to the next page or pinching your fingers to zoom out.</w:t>
       </w:r>
     </w:p>
     <w:p>
@@ -4865,7 +5241,25 @@
           <w:sz w:val="24"/>
           <w:szCs w:val="24"/>
         </w:rPr>
-        <w:t>According to webopedia.com the Windows Mobile OS is a mobile operating system for smartphones and mobile devices from Microsoft based on the Windows CE kernel and designed to look and operate similar to desktop versions of Microsoft Windows. Windows Mobile competes in the mobile OS market with Apple's iOS, Google's Android, BlackBerry OS, Symbian and others.  Windows Mobile first debuted as the operating system for Microsoft's original personal digital assistant (PDA) device, the Pocket PC, in 2000.  Later releases included Windows Mobile 2003 ("Ozone"), Windows Mobile 5 ("Magento") and Windows Mobile 6 ("Crossbow"). Windows Mobile has largely been supplanted by Windows Phone 7, although Microsoft did release in 2011 Windows Embedded Handheld 6.5, a mobile OS compatible with Windows Mobile 6.5 that's designed for enterprise mobile and handheld computing devices.</w:t>
+        <w:t>According to webopedia.com the Windows Mobile OS is a mobile operating system for smartphones and mobile devices from Microsoft based on the Windows CE kernel and designed to look and operate similar to desktop versions of Microsoft Windows. Windows Mobile competes in the mobile OS market with Apple's iOS, Google's Android, BlackBerry OS, Symbian and others.  Windows Mobile first debuted as the operating system for Microsoft's original personal digital assistant (PDA) device, the Pocket PC, in 2000.  Later releases included Windows Mobile 2003 ("Ozone"), Windows Mobile 5 ("</w:t>
+      </w:r>
+      <w:proofErr w:type="spellStart"/>
+      <w:r>
+        <w:rPr>
+          <w:rFonts w:ascii="Times New Roman" w:hAnsi="Times New Roman"/>
+          <w:sz w:val="24"/>
+          <w:szCs w:val="24"/>
+        </w:rPr>
+        <w:t>Magento</w:t>
+      </w:r>
+      <w:proofErr w:type="spellEnd"/>
+      <w:r>
+        <w:rPr>
+          <w:rFonts w:ascii="Times New Roman" w:hAnsi="Times New Roman"/>
+          <w:sz w:val="24"/>
+          <w:szCs w:val="24"/>
+        </w:rPr>
+        <w:t>") and Windows Mobile 6 ("Crossbow"). Windows Mobile has largely been supplanted by Windows Phone 7, although Microsoft did release in 2011 Windows Embedded Handheld 6.5, a mobile OS compatible with Windows Mobile 6.5 that's designed for enterprise mobile and handheld computing devices.</w:t>
       </w:r>
     </w:p>
     <w:p>
@@ -4948,7 +5342,25 @@
           <w:sz w:val="24"/>
           <w:szCs w:val="24"/>
         </w:rPr>
-        <w:t>According to techopedia.com the development of the Android OS was a result of the consortium of the initial members of the Open Handset Alliance (OHA) such as Google, HTC, Dell, Intel, Motorola, Qualcomm, Texas Instruments, Samsung, LG, T-Mobile, Nvidia, and Wind River Systems back in November of 2007. The OHA is a business alliance of hardware, software and telecom companies dedicated to advance the cause of open sourcing for mobile phones.</w:t>
+        <w:t xml:space="preserve">According to techopedia.com the development of the Android OS was a result of the consortium of the initial members of the Open Handset Alliance (OHA) such as Google, HTC, Dell, Intel, Motorola, Qualcomm, Texas Instruments, Samsung, LG, T-Mobile, </w:t>
+      </w:r>
+      <w:proofErr w:type="spellStart"/>
+      <w:r>
+        <w:rPr>
+          <w:rFonts w:ascii="Times New Roman" w:hAnsi="Times New Roman"/>
+          <w:sz w:val="24"/>
+          <w:szCs w:val="24"/>
+        </w:rPr>
+        <w:t>Nvidia</w:t>
+      </w:r>
+      <w:proofErr w:type="spellEnd"/>
+      <w:r>
+        <w:rPr>
+          <w:rFonts w:ascii="Times New Roman" w:hAnsi="Times New Roman"/>
+          <w:sz w:val="24"/>
+          <w:szCs w:val="24"/>
+        </w:rPr>
+        <w:t>, and Wind River Systems back in November of 2007. The OHA is a business alliance of hardware, software and telecom companies dedicated to advance the cause of open sourcing for mobile phones.</w:t>
       </w:r>
     </w:p>
     <w:p>
@@ -4990,7 +5402,43 @@
           <w:sz w:val="24"/>
           <w:szCs w:val="24"/>
         </w:rPr>
-        <w:t>The Android OS consists of numerous Java applications and Java core libraries running under the Java-based object oriented application framework and the Dalvik Virtual Machine (VM). Dalvik is integral for the Android to run in mobile devices as these systems are constrained in terms of processor speed and memory.</w:t>
+        <w:t xml:space="preserve">The Android OS consists of numerous Java applications and Java core libraries running under the Java-based object oriented application framework and the </w:t>
+      </w:r>
+      <w:proofErr w:type="spellStart"/>
+      <w:r>
+        <w:rPr>
+          <w:rFonts w:ascii="Times New Roman" w:hAnsi="Times New Roman"/>
+          <w:sz w:val="24"/>
+          <w:szCs w:val="24"/>
+        </w:rPr>
+        <w:t>Dalvik</w:t>
+      </w:r>
+      <w:proofErr w:type="spellEnd"/>
+      <w:r>
+        <w:rPr>
+          <w:rFonts w:ascii="Times New Roman" w:hAnsi="Times New Roman"/>
+          <w:sz w:val="24"/>
+          <w:szCs w:val="24"/>
+        </w:rPr>
+        <w:t xml:space="preserve"> Virtual Machine (VM). </w:t>
+      </w:r>
+      <w:proofErr w:type="spellStart"/>
+      <w:r>
+        <w:rPr>
+          <w:rFonts w:ascii="Times New Roman" w:hAnsi="Times New Roman"/>
+          <w:sz w:val="24"/>
+          <w:szCs w:val="24"/>
+        </w:rPr>
+        <w:t>Dalvik</w:t>
+      </w:r>
+      <w:proofErr w:type="spellEnd"/>
+      <w:r>
+        <w:rPr>
+          <w:rFonts w:ascii="Times New Roman" w:hAnsi="Times New Roman"/>
+          <w:sz w:val="24"/>
+          <w:szCs w:val="24"/>
+        </w:rPr>
+        <w:t xml:space="preserve"> is integral for the Android to run in mobile devices as these systems are constrained in terms of processor speed and memory.</w:t>
       </w:r>
     </w:p>
     <w:p>
@@ -5011,7 +5459,25 @@
           <w:sz w:val="24"/>
           <w:szCs w:val="24"/>
         </w:rPr>
-        <w:t>As for multimedia support, the Android OS can back 2D and 3D graphics, common audio and video formats. It may also support multi-touch input (depending on device) and carries in its browser Google Chrome’s V8 Javascript runtime.</w:t>
+        <w:t xml:space="preserve">As for multimedia support, the Android OS can back 2D and 3D graphics, common audio and video formats. It may also support multi-touch input (depending on device) and carries in its browser Google Chrome’s V8 </w:t>
+      </w:r>
+      <w:proofErr w:type="spellStart"/>
+      <w:r>
+        <w:rPr>
+          <w:rFonts w:ascii="Times New Roman" w:hAnsi="Times New Roman"/>
+          <w:sz w:val="24"/>
+          <w:szCs w:val="24"/>
+        </w:rPr>
+        <w:t>Javascript</w:t>
+      </w:r>
+      <w:proofErr w:type="spellEnd"/>
+      <w:r>
+        <w:rPr>
+          <w:rFonts w:ascii="Times New Roman" w:hAnsi="Times New Roman"/>
+          <w:sz w:val="24"/>
+          <w:szCs w:val="24"/>
+        </w:rPr>
+        <w:t xml:space="preserve"> runtime.</w:t>
       </w:r>
     </w:p>
     <w:p>
@@ -5096,7 +5562,25 @@
           <w:szCs w:val="24"/>
         </w:rPr>
         <w:lastRenderedPageBreak/>
-        <w:t xml:space="preserve">The most recent major Android update is Android 5.0 "Lollipop", which was released on November 3, 2014. Since April 2009, Android versions have been developed under a confectionery-themed code name and released in alphabetical order, beginning with Android 1.5 "Cupcake"; the earlier versions 1.0 and 1.1 were not released under specific code names: Cupcake(1.5), Donut(1.6), Eclair(2.0–2.1), Froyo(2.2–2.2.3), Gingerbread(2.3–2.3.7), Honeycomb(3.0–3.2.6), Ice Cream Sandwich(4.0–4.0.4), Jelly Bean(4.1–4.3.1), </w:t>
+        <w:t xml:space="preserve">The most recent major Android update is Android 5.0 "Lollipop", which was released on November 3, 2014. Since April 2009, Android versions have been developed under a confectionery-themed code name and released in alphabetical order, beginning with Android 1.5 "Cupcake"; the earlier versions 1.0 and 1.1 were not released under specific code names: Cupcake(1.5), Donut(1.6), Eclair(2.0–2.1), </w:t>
+      </w:r>
+      <w:proofErr w:type="spellStart"/>
+      <w:r>
+        <w:rPr>
+          <w:rFonts w:ascii="Times New Roman" w:hAnsi="Times New Roman"/>
+          <w:sz w:val="24"/>
+          <w:szCs w:val="24"/>
+        </w:rPr>
+        <w:t>Froyo</w:t>
+      </w:r>
+      <w:proofErr w:type="spellEnd"/>
+      <w:r>
+        <w:rPr>
+          <w:rFonts w:ascii="Times New Roman" w:hAnsi="Times New Roman"/>
+          <w:sz w:val="24"/>
+          <w:szCs w:val="24"/>
+        </w:rPr>
+        <w:t xml:space="preserve">(2.2–2.2.3), Gingerbread(2.3–2.3.7), Honeycomb(3.0–3.2.6), Ice Cream Sandwich(4.0–4.0.4), Jelly Bean(4.1–4.3.1), </w:t>
       </w:r>
       <w:hyperlink r:id="rId8" w:tooltip="Android KitKat" w:history="1">
         <w:r>
@@ -5368,7 +5852,43 @@
           <w:sz w:val="24"/>
           <w:szCs w:val="24"/>
         </w:rPr>
-        <w:t xml:space="preserve">According to techopedia.com android apps are written in the Java programming language and use Java core libraries. They are first compiled to Dalvik executables to run on the Dalvik virtual machine, which is a virtual machine specially designed for mobile devices. </w:t>
+        <w:t xml:space="preserve">According to techopedia.com android apps are written in the Java programming language and use Java core libraries. They are first compiled to </w:t>
+      </w:r>
+      <w:proofErr w:type="spellStart"/>
+      <w:r>
+        <w:rPr>
+          <w:rFonts w:ascii="Times New Roman" w:hAnsi="Times New Roman"/>
+          <w:sz w:val="24"/>
+          <w:szCs w:val="24"/>
+        </w:rPr>
+        <w:t>Dalvik</w:t>
+      </w:r>
+      <w:proofErr w:type="spellEnd"/>
+      <w:r>
+        <w:rPr>
+          <w:rFonts w:ascii="Times New Roman" w:hAnsi="Times New Roman"/>
+          <w:sz w:val="24"/>
+          <w:szCs w:val="24"/>
+        </w:rPr>
+        <w:t xml:space="preserve"> executables to run on the </w:t>
+      </w:r>
+      <w:proofErr w:type="spellStart"/>
+      <w:r>
+        <w:rPr>
+          <w:rFonts w:ascii="Times New Roman" w:hAnsi="Times New Roman"/>
+          <w:sz w:val="24"/>
+          <w:szCs w:val="24"/>
+        </w:rPr>
+        <w:t>Dalvik</w:t>
+      </w:r>
+      <w:proofErr w:type="spellEnd"/>
+      <w:r>
+        <w:rPr>
+          <w:rFonts w:ascii="Times New Roman" w:hAnsi="Times New Roman"/>
+          <w:sz w:val="24"/>
+          <w:szCs w:val="24"/>
+        </w:rPr>
+        <w:t xml:space="preserve"> virtual machine, which is a virtual machine specially designed for mobile devices. </w:t>
       </w:r>
     </w:p>
     <w:p>
@@ -5727,7 +6247,27 @@
           <w:szCs w:val="24"/>
           <w:lang w:val="en-US"/>
         </w:rPr>
-        <w:t>To test that everything is set up, plugin in your device, open a cmd prompt and run the following commands:</w:t>
+        <w:t xml:space="preserve">To test that everything is set up, plugin in your device, open a </w:t>
+      </w:r>
+      <w:proofErr w:type="spellStart"/>
+      <w:r>
+        <w:rPr>
+          <w:rFonts w:ascii="Times New Roman" w:hAnsi="Times New Roman"/>
+          <w:sz w:val="24"/>
+          <w:szCs w:val="24"/>
+          <w:lang w:val="en-US"/>
+        </w:rPr>
+        <w:t>cmd</w:t>
+      </w:r>
+      <w:proofErr w:type="spellEnd"/>
+      <w:r>
+        <w:rPr>
+          <w:rFonts w:ascii="Times New Roman" w:hAnsi="Times New Roman"/>
+          <w:sz w:val="24"/>
+          <w:szCs w:val="24"/>
+          <w:lang w:val="en-US"/>
+        </w:rPr>
+        <w:t xml:space="preserve"> prompt and run the following commands:</w:t>
       </w:r>
     </w:p>
     <w:p>
@@ -5743,6 +6283,7 @@
           <w:lang w:val="en-US"/>
         </w:rPr>
       </w:pPr>
+      <w:proofErr w:type="gramStart"/>
       <w:r>
         <w:rPr>
           <w:rFonts w:ascii="Times New Roman" w:hAnsi="Times New Roman"/>
@@ -5750,7 +6291,37 @@
           <w:szCs w:val="24"/>
           <w:lang w:val="en-US"/>
         </w:rPr>
-        <w:t>cd \android-sdk\platform-tools</w:t>
+        <w:t>cd</w:t>
+      </w:r>
+      <w:proofErr w:type="gramEnd"/>
+      <w:r>
+        <w:rPr>
+          <w:rFonts w:ascii="Times New Roman" w:hAnsi="Times New Roman"/>
+          <w:sz w:val="24"/>
+          <w:szCs w:val="24"/>
+          <w:lang w:val="en-US"/>
+        </w:rPr>
+        <w:t xml:space="preserve"> \android-</w:t>
+      </w:r>
+      <w:proofErr w:type="spellStart"/>
+      <w:r>
+        <w:rPr>
+          <w:rFonts w:ascii="Times New Roman" w:hAnsi="Times New Roman"/>
+          <w:sz w:val="24"/>
+          <w:szCs w:val="24"/>
+          <w:lang w:val="en-US"/>
+        </w:rPr>
+        <w:t>sdk</w:t>
+      </w:r>
+      <w:proofErr w:type="spellEnd"/>
+      <w:r>
+        <w:rPr>
+          <w:rFonts w:ascii="Times New Roman" w:hAnsi="Times New Roman"/>
+          <w:sz w:val="24"/>
+          <w:szCs w:val="24"/>
+          <w:lang w:val="en-US"/>
+        </w:rPr>
+        <w:t>\platform-tools</w:t>
       </w:r>
     </w:p>
     <w:p>
@@ -5766,6 +6337,8 @@
           <w:lang w:val="en-US"/>
         </w:rPr>
       </w:pPr>
+      <w:proofErr w:type="spellStart"/>
+      <w:proofErr w:type="gramStart"/>
       <w:r>
         <w:rPr>
           <w:rFonts w:ascii="Times New Roman" w:hAnsi="Times New Roman"/>
@@ -5773,7 +6346,18 @@
           <w:szCs w:val="24"/>
           <w:lang w:val="en-US"/>
         </w:rPr>
-        <w:t>adb devices</w:t>
+        <w:t>adb</w:t>
+      </w:r>
+      <w:proofErr w:type="spellEnd"/>
+      <w:proofErr w:type="gramEnd"/>
+      <w:r>
+        <w:rPr>
+          <w:rFonts w:ascii="Times New Roman" w:hAnsi="Times New Roman"/>
+          <w:sz w:val="24"/>
+          <w:szCs w:val="24"/>
+          <w:lang w:val="en-US"/>
+        </w:rPr>
+        <w:t xml:space="preserve"> devices</w:t>
       </w:r>
     </w:p>
     <w:p>
@@ -5950,8 +6534,9 @@
           <w:szCs w:val="24"/>
           <w:lang w:val="en-US"/>
         </w:rPr>
-        <w:t>Computer Game Genres that most games fall within a particular category or genre. Some bridge different gaming styles and, thus, could appear under more than one category simultaneously. Shooter: One of the oldest genres of video game is the classic shooter. It has roots in the early 60s with Steve Russell's Spacewar! Shooters are games that require the player to blow away enemies or objects in order to survive and continue game play. Classic examples include Defender, Galaga, R-Type, Phoenix, Space Invaders, Tempest, Xevious, and Zaxxon.</w:t>
-      </w:r>
+        <w:t xml:space="preserve">Computer Game Genres that most games fall within a particular category or genre. Some bridge different gaming styles and, thus, could appear under more than one category simultaneously. Shooter: One of the oldest genres of video game is the classic shooter. It has roots in the early 60s with Steve Russell's </w:t>
+      </w:r>
+      <w:proofErr w:type="spellStart"/>
       <w:r>
         <w:rPr>
           <w:rFonts w:ascii="Times New Roman" w:hAnsi="Times New Roman"/>
@@ -5959,6 +6544,85 @@
           <w:szCs w:val="24"/>
           <w:lang w:val="en-US"/>
         </w:rPr>
+        <w:t>Spacewar</w:t>
+      </w:r>
+      <w:proofErr w:type="spellEnd"/>
+      <w:r>
+        <w:rPr>
+          <w:rFonts w:ascii="Times New Roman" w:hAnsi="Times New Roman"/>
+          <w:sz w:val="24"/>
+          <w:szCs w:val="24"/>
+          <w:lang w:val="en-US"/>
+        </w:rPr>
+        <w:t xml:space="preserve">! Shooters are games that require the player to blow away enemies or objects in order to survive and continue game play. Classic examples include Defender, </w:t>
+      </w:r>
+      <w:proofErr w:type="spellStart"/>
+      <w:r>
+        <w:rPr>
+          <w:rFonts w:ascii="Times New Roman" w:hAnsi="Times New Roman"/>
+          <w:sz w:val="24"/>
+          <w:szCs w:val="24"/>
+          <w:lang w:val="en-US"/>
+        </w:rPr>
+        <w:t>Galaga</w:t>
+      </w:r>
+      <w:proofErr w:type="spellEnd"/>
+      <w:r>
+        <w:rPr>
+          <w:rFonts w:ascii="Times New Roman" w:hAnsi="Times New Roman"/>
+          <w:sz w:val="24"/>
+          <w:szCs w:val="24"/>
+          <w:lang w:val="en-US"/>
+        </w:rPr>
+        <w:t xml:space="preserve">, R-Type, Phoenix, Space Invaders, Tempest, </w:t>
+      </w:r>
+      <w:proofErr w:type="spellStart"/>
+      <w:r>
+        <w:rPr>
+          <w:rFonts w:ascii="Times New Roman" w:hAnsi="Times New Roman"/>
+          <w:sz w:val="24"/>
+          <w:szCs w:val="24"/>
+          <w:lang w:val="en-US"/>
+        </w:rPr>
+        <w:t>Xevious</w:t>
+      </w:r>
+      <w:proofErr w:type="spellEnd"/>
+      <w:r>
+        <w:rPr>
+          <w:rFonts w:ascii="Times New Roman" w:hAnsi="Times New Roman"/>
+          <w:sz w:val="24"/>
+          <w:szCs w:val="24"/>
+          <w:lang w:val="en-US"/>
+        </w:rPr>
+        <w:t xml:space="preserve">, and </w:t>
+      </w:r>
+      <w:proofErr w:type="spellStart"/>
+      <w:r>
+        <w:rPr>
+          <w:rFonts w:ascii="Times New Roman" w:hAnsi="Times New Roman"/>
+          <w:sz w:val="24"/>
+          <w:szCs w:val="24"/>
+          <w:lang w:val="en-US"/>
+        </w:rPr>
+        <w:t>Zaxxon</w:t>
+      </w:r>
+      <w:proofErr w:type="spellEnd"/>
+      <w:r>
+        <w:rPr>
+          <w:rFonts w:ascii="Times New Roman" w:hAnsi="Times New Roman"/>
+          <w:sz w:val="24"/>
+          <w:szCs w:val="24"/>
+          <w:lang w:val="en-US"/>
+        </w:rPr>
+        <w:t>.</w:t>
+      </w:r>
+      <w:r>
+        <w:rPr>
+          <w:rFonts w:ascii="Times New Roman" w:hAnsi="Times New Roman"/>
+          <w:sz w:val="24"/>
+          <w:szCs w:val="24"/>
+          <w:lang w:val="en-US"/>
+        </w:rPr>
         <w:t xml:space="preserve"> </w:t>
       </w:r>
       <w:r>
@@ -5968,8 +6632,9 @@
           <w:szCs w:val="24"/>
           <w:lang w:val="en-US"/>
         </w:rPr>
-        <w:t>First-Person-Shooter (or FPS): This is an example of a sub-genre that has grown enough to become its own genre. In fact, because of the prevalence of these games, many people use the term "shooter" to refer to first-person-shooters. These games are real time fast-paced action games in which the player navigates an environment from a first-person perspective and, usually, blows everything and everyone away whenever possible. Though this is a relatively new genre (since the early 1990s), it has grown in popularity. Examples of first-person-shooter franchises include Wolfenstein 3D, Doom, Duke Nukem 3D, Descent, Marathon, GoldenEye, Halo, Quak</w:t>
-      </w:r>
+        <w:t xml:space="preserve">First-Person-Shooter (or FPS): This is an example of a sub-genre that has grown enough to become its own genre. In fact, because of the prevalence of these games, many people use the term "shooter" to refer to first-person-shooters. These games are real time fast-paced action games in which the player navigates an environment from a first-person perspective and, usually, blows everything and everyone away whenever possible. Though this is a relatively new genre (since the early 1990s), it has grown in popularity. Examples of first-person-shooter franchises include Wolfenstein 3D, Doom, Duke </w:t>
+      </w:r>
+      <w:proofErr w:type="spellStart"/>
       <w:r>
         <w:rPr>
           <w:rFonts w:ascii="Times New Roman" w:hAnsi="Times New Roman"/>
@@ -5977,6 +6642,45 @@
           <w:szCs w:val="24"/>
           <w:lang w:val="en-US"/>
         </w:rPr>
+        <w:t>Nukem</w:t>
+      </w:r>
+      <w:proofErr w:type="spellEnd"/>
+      <w:r>
+        <w:rPr>
+          <w:rFonts w:ascii="Times New Roman" w:hAnsi="Times New Roman"/>
+          <w:sz w:val="24"/>
+          <w:szCs w:val="24"/>
+          <w:lang w:val="en-US"/>
+        </w:rPr>
+        <w:t xml:space="preserve"> 3D, Descent, Marathon, </w:t>
+      </w:r>
+      <w:proofErr w:type="spellStart"/>
+      <w:r>
+        <w:rPr>
+          <w:rFonts w:ascii="Times New Roman" w:hAnsi="Times New Roman"/>
+          <w:sz w:val="24"/>
+          <w:szCs w:val="24"/>
+          <w:lang w:val="en-US"/>
+        </w:rPr>
+        <w:t>GoldenEye</w:t>
+      </w:r>
+      <w:proofErr w:type="spellEnd"/>
+      <w:r>
+        <w:rPr>
+          <w:rFonts w:ascii="Times New Roman" w:hAnsi="Times New Roman"/>
+          <w:sz w:val="24"/>
+          <w:szCs w:val="24"/>
+          <w:lang w:val="en-US"/>
+        </w:rPr>
+        <w:t>, Halo, Quak</w:t>
+      </w:r>
+      <w:r>
+        <w:rPr>
+          <w:rFonts w:ascii="Times New Roman" w:hAnsi="Times New Roman"/>
+          <w:sz w:val="24"/>
+          <w:szCs w:val="24"/>
+          <w:lang w:val="en-US"/>
+        </w:rPr>
         <w:t xml:space="preserve">e, and Time Splitters. </w:t>
       </w:r>
       <w:r>
@@ -5986,8 +6690,9 @@
           <w:szCs w:val="24"/>
           <w:lang w:val="en-US"/>
         </w:rPr>
-        <w:t xml:space="preserve">Adventure: Another of the first video game genres, especially from the computer platforms, was the adventure game. These were initially text-based games like Will Crowther's Collossal Cave and the original Zork games. There has always been a strong following for this genre because of the challenge of puzzle-solving and the general lack of violence. This has also made it popular </w:t>
-      </w:r>
+        <w:t xml:space="preserve">Adventure: Another of the first video game genres, especially from the computer platforms, was the adventure game. These were initially text-based games like Will Crowther's </w:t>
+      </w:r>
+      <w:proofErr w:type="spellStart"/>
       <w:r>
         <w:rPr>
           <w:rFonts w:ascii="Times New Roman" w:hAnsi="Times New Roman"/>
@@ -5995,9 +6700,49 @@
           <w:szCs w:val="24"/>
           <w:lang w:val="en-US"/>
         </w:rPr>
+        <w:t>Collossal</w:t>
+      </w:r>
+      <w:proofErr w:type="spellEnd"/>
+      <w:r>
+        <w:rPr>
+          <w:rFonts w:ascii="Times New Roman" w:hAnsi="Times New Roman"/>
+          <w:sz w:val="24"/>
+          <w:szCs w:val="24"/>
+          <w:lang w:val="en-US"/>
+        </w:rPr>
+        <w:t xml:space="preserve"> Cave and the original </w:t>
+      </w:r>
+      <w:proofErr w:type="spellStart"/>
+      <w:r>
+        <w:rPr>
+          <w:rFonts w:ascii="Times New Roman" w:hAnsi="Times New Roman"/>
+          <w:sz w:val="24"/>
+          <w:szCs w:val="24"/>
+          <w:lang w:val="en-US"/>
+        </w:rPr>
+        <w:t>Zork</w:t>
+      </w:r>
+      <w:proofErr w:type="spellEnd"/>
+      <w:r>
+        <w:rPr>
+          <w:rFonts w:ascii="Times New Roman" w:hAnsi="Times New Roman"/>
+          <w:sz w:val="24"/>
+          <w:szCs w:val="24"/>
+          <w:lang w:val="en-US"/>
+        </w:rPr>
+        <w:t xml:space="preserve"> games. There has always been a strong following for this genre because of the challenge of puzzle-solving and the general lack of violence. This has also made it popular </w:t>
+      </w:r>
+      <w:r>
+        <w:rPr>
+          <w:rFonts w:ascii="Times New Roman" w:hAnsi="Times New Roman"/>
+          <w:sz w:val="24"/>
+          <w:szCs w:val="24"/>
+          <w:lang w:val="en-US"/>
+        </w:rPr>
         <w:lastRenderedPageBreak/>
-        <w:t xml:space="preserve">for many non-traditional gaming demographics. In recent years, LucasArts and Cyan have been known for their contributions to the adventure genre. Other examples of adventure franchises include Gabriel Knight, Indiana Jones, Maniac Mansion, Monkey Island, Myst, Police Quest, and Syberia. Platform: It is believed that the platform genre began in 1981 with the release of the games Donkey Kong and Space Panic. Games within this genre are usually identified by navigating environments that require timing and jumping in order to reach a destination while avoiding and/or disposing of enemies. Many of these, like Donkey Kong, have a series of screens, each with its own individual pattern of challenges. As companies began to develop platform games for home consoles and computers instead of arcade machines (i.e. Super Mario Bros for the Famicom and Nintendo Entertainment system), they took advantage of the evolving processors and greater memory capacity by transcending individual screens and utilizing actively sidescrolling worlds. Role-Playing Games (RPGs): Evolving from pen-and-paper games like Dungeons and Dragons, RPGs are a special type of adventure game that usually incorporate three major elements: 1) a specific quest, 2) a process for evolving a character through experience to improve his/her ability to handle deadlier foes, 3) the careful acquisition and management if inventory items for the quest (i.e., weapons, armor, healing items, food, and tools). Although these games still have many variations and appearances. Puzzle: In many ways, puzzle video games are not dissimilar from traditional puzzles. What they offer are unique environments that are not as easily introduced in one's living room. For example, Wetrix enables the player to build up a series of walls that would be able to contain a deluge of water when it falls. Successful completion of a level involves capturing enough water. Other examples include Tetris, Intelligent Qube, Puzzle Bobble, Puyo Puyo, Devil Dice, and Mercury. Simulations: </w:t>
-      </w:r>
+        <w:t xml:space="preserve">for many non-traditional gaming demographics. In recent years, </w:t>
+      </w:r>
+      <w:proofErr w:type="spellStart"/>
       <w:r>
         <w:rPr>
           <w:rFonts w:ascii="Times New Roman" w:hAnsi="Times New Roman"/>
@@ -6005,9 +6750,189 @@
           <w:szCs w:val="24"/>
           <w:lang w:val="en-US"/>
         </w:rPr>
+        <w:t>LucasArts</w:t>
+      </w:r>
+      <w:proofErr w:type="spellEnd"/>
+      <w:r>
+        <w:rPr>
+          <w:rFonts w:ascii="Times New Roman" w:hAnsi="Times New Roman"/>
+          <w:sz w:val="24"/>
+          <w:szCs w:val="24"/>
+          <w:lang w:val="en-US"/>
+        </w:rPr>
+        <w:t xml:space="preserve"> and Cyan have been known for their contributions to the adventure genre. Other examples of adventure franchises include Gabriel Knight, Indiana Jones, Maniac Mansion, Monkey Island, </w:t>
+      </w:r>
+      <w:proofErr w:type="spellStart"/>
+      <w:r>
+        <w:rPr>
+          <w:rFonts w:ascii="Times New Roman" w:hAnsi="Times New Roman"/>
+          <w:sz w:val="24"/>
+          <w:szCs w:val="24"/>
+          <w:lang w:val="en-US"/>
+        </w:rPr>
+        <w:t>Myst</w:t>
+      </w:r>
+      <w:proofErr w:type="spellEnd"/>
+      <w:r>
+        <w:rPr>
+          <w:rFonts w:ascii="Times New Roman" w:hAnsi="Times New Roman"/>
+          <w:sz w:val="24"/>
+          <w:szCs w:val="24"/>
+          <w:lang w:val="en-US"/>
+        </w:rPr>
+        <w:t xml:space="preserve">, Police Quest, and </w:t>
+      </w:r>
+      <w:proofErr w:type="spellStart"/>
+      <w:r>
+        <w:rPr>
+          <w:rFonts w:ascii="Times New Roman" w:hAnsi="Times New Roman"/>
+          <w:sz w:val="24"/>
+          <w:szCs w:val="24"/>
+          <w:lang w:val="en-US"/>
+        </w:rPr>
+        <w:t>Syberia</w:t>
+      </w:r>
+      <w:proofErr w:type="spellEnd"/>
+      <w:r>
+        <w:rPr>
+          <w:rFonts w:ascii="Times New Roman" w:hAnsi="Times New Roman"/>
+          <w:sz w:val="24"/>
+          <w:szCs w:val="24"/>
+          <w:lang w:val="en-US"/>
+        </w:rPr>
+        <w:t xml:space="preserve">. Platform: It is believed that the platform genre began in 1981 with the release of the games Donkey Kong and Space Panic. Games within this genre are usually identified by navigating environments that require timing and jumping in order to reach a destination while avoiding and/or disposing of enemies. Many of these, like Donkey Kong, have a series of screens, each with its own individual pattern of challenges. As companies began to develop platform games for home consoles and computers instead of arcade machines (i.e. Super Mario Bros for the </w:t>
+      </w:r>
+      <w:proofErr w:type="spellStart"/>
+      <w:r>
+        <w:rPr>
+          <w:rFonts w:ascii="Times New Roman" w:hAnsi="Times New Roman"/>
+          <w:sz w:val="24"/>
+          <w:szCs w:val="24"/>
+          <w:lang w:val="en-US"/>
+        </w:rPr>
+        <w:t>Famicom</w:t>
+      </w:r>
+      <w:proofErr w:type="spellEnd"/>
+      <w:r>
+        <w:rPr>
+          <w:rFonts w:ascii="Times New Roman" w:hAnsi="Times New Roman"/>
+          <w:sz w:val="24"/>
+          <w:szCs w:val="24"/>
+          <w:lang w:val="en-US"/>
+        </w:rPr>
+        <w:t xml:space="preserve"> and Nintendo Entertainment system), they took advantage of the evolving processors and greater memory capacity by transcending individual screens and utilizing actively </w:t>
+      </w:r>
+      <w:proofErr w:type="spellStart"/>
+      <w:r>
+        <w:rPr>
+          <w:rFonts w:ascii="Times New Roman" w:hAnsi="Times New Roman"/>
+          <w:sz w:val="24"/>
+          <w:szCs w:val="24"/>
+          <w:lang w:val="en-US"/>
+        </w:rPr>
+        <w:t>sidescrolling</w:t>
+      </w:r>
+      <w:proofErr w:type="spellEnd"/>
+      <w:r>
+        <w:rPr>
+          <w:rFonts w:ascii="Times New Roman" w:hAnsi="Times New Roman"/>
+          <w:sz w:val="24"/>
+          <w:szCs w:val="24"/>
+          <w:lang w:val="en-US"/>
+        </w:rPr>
+        <w:t xml:space="preserve"> worlds. Role-Playing Games (RPGs): Evolving from pen-and-paper games like Dungeons and Dragons, RPGs are a special type of adventure game that usually incorporate three major elements: 1) a specific quest, 2) a process for evolving a character through experience to improve his/her ability to handle deadlier foes, 3) the careful acquisition and management if inventory items for the quest (i.e., weapons, armor, healing items, food, and tools). Although these games still have many variations and appearances. Puzzle: In many ways, puzzle video games are not dissimilar from traditional puzzles. What they offer are unique environments that are not as easily introduced in one's living room. For example, </w:t>
+      </w:r>
+      <w:proofErr w:type="spellStart"/>
+      <w:r>
+        <w:rPr>
+          <w:rFonts w:ascii="Times New Roman" w:hAnsi="Times New Roman"/>
+          <w:sz w:val="24"/>
+          <w:szCs w:val="24"/>
+          <w:lang w:val="en-US"/>
+        </w:rPr>
+        <w:t>Wetrix</w:t>
+      </w:r>
+      <w:proofErr w:type="spellEnd"/>
+      <w:r>
+        <w:rPr>
+          <w:rFonts w:ascii="Times New Roman" w:hAnsi="Times New Roman"/>
+          <w:sz w:val="24"/>
+          <w:szCs w:val="24"/>
+          <w:lang w:val="en-US"/>
+        </w:rPr>
+        <w:t xml:space="preserve"> enables the player to build up a series of walls that would be able to contain a deluge of water when it falls. Successful completion of a level involves capturing enough water. Other examples include Tetris, Intelligent </w:t>
+      </w:r>
+      <w:proofErr w:type="spellStart"/>
+      <w:r>
+        <w:rPr>
+          <w:rFonts w:ascii="Times New Roman" w:hAnsi="Times New Roman"/>
+          <w:sz w:val="24"/>
+          <w:szCs w:val="24"/>
+          <w:lang w:val="en-US"/>
+        </w:rPr>
+        <w:t>Qube</w:t>
+      </w:r>
+      <w:proofErr w:type="spellEnd"/>
+      <w:r>
+        <w:rPr>
+          <w:rFonts w:ascii="Times New Roman" w:hAnsi="Times New Roman"/>
+          <w:sz w:val="24"/>
+          <w:szCs w:val="24"/>
+          <w:lang w:val="en-US"/>
+        </w:rPr>
+        <w:t xml:space="preserve">, Puzzle Bobble, </w:t>
+      </w:r>
+      <w:proofErr w:type="spellStart"/>
+      <w:r>
+        <w:rPr>
+          <w:rFonts w:ascii="Times New Roman" w:hAnsi="Times New Roman"/>
+          <w:sz w:val="24"/>
+          <w:szCs w:val="24"/>
+          <w:lang w:val="en-US"/>
+        </w:rPr>
+        <w:t>Puyo</w:t>
+      </w:r>
+      <w:proofErr w:type="spellEnd"/>
+      <w:r>
+        <w:rPr>
+          <w:rFonts w:ascii="Times New Roman" w:hAnsi="Times New Roman"/>
+          <w:sz w:val="24"/>
+          <w:szCs w:val="24"/>
+          <w:lang w:val="en-US"/>
+        </w:rPr>
+        <w:t xml:space="preserve"> </w:t>
+      </w:r>
+      <w:proofErr w:type="spellStart"/>
+      <w:r>
+        <w:rPr>
+          <w:rFonts w:ascii="Times New Roman" w:hAnsi="Times New Roman"/>
+          <w:sz w:val="24"/>
+          <w:szCs w:val="24"/>
+          <w:lang w:val="en-US"/>
+        </w:rPr>
+        <w:t>Puyo</w:t>
+      </w:r>
+      <w:proofErr w:type="spellEnd"/>
+      <w:r>
+        <w:rPr>
+          <w:rFonts w:ascii="Times New Roman" w:hAnsi="Times New Roman"/>
+          <w:sz w:val="24"/>
+          <w:szCs w:val="24"/>
+          <w:lang w:val="en-US"/>
+        </w:rPr>
+        <w:t xml:space="preserve">, Devil Dice, and Mercury. Simulations: </w:t>
+      </w:r>
+      <w:r>
+        <w:rPr>
+          <w:rFonts w:ascii="Times New Roman" w:hAnsi="Times New Roman"/>
+          <w:sz w:val="24"/>
+          <w:szCs w:val="24"/>
+          <w:lang w:val="en-US"/>
+        </w:rPr>
         <w:lastRenderedPageBreak/>
-        <w:t>By their nature, simulations are attempts to accurately re-create an experience. These can be in the form of management simulations like SimCity and Theme Hospital, or more hands on like MicroSoft Flight Simulator or Gran Turis</w:t>
-      </w:r>
+        <w:t xml:space="preserve">By their nature, simulations are attempts to accurately re-create an experience. These can be in the form of management simulations like SimCity and Theme Hospital, or more hands on like </w:t>
+      </w:r>
+      <w:proofErr w:type="spellStart"/>
       <w:r>
         <w:rPr>
           <w:rFonts w:ascii="Times New Roman" w:hAnsi="Times New Roman"/>
@@ -6015,7 +6940,46 @@
           <w:szCs w:val="24"/>
           <w:lang w:val="en-US"/>
         </w:rPr>
-        <w:t xml:space="preserve">mo. </w:t>
+        <w:t>MicroSoft</w:t>
+      </w:r>
+      <w:proofErr w:type="spellEnd"/>
+      <w:r>
+        <w:rPr>
+          <w:rFonts w:ascii="Times New Roman" w:hAnsi="Times New Roman"/>
+          <w:sz w:val="24"/>
+          <w:szCs w:val="24"/>
+          <w:lang w:val="en-US"/>
+        </w:rPr>
+        <w:t xml:space="preserve"> Flight Simulator or Gran </w:t>
+      </w:r>
+      <w:proofErr w:type="spellStart"/>
+      <w:r>
+        <w:rPr>
+          <w:rFonts w:ascii="Times New Roman" w:hAnsi="Times New Roman"/>
+          <w:sz w:val="24"/>
+          <w:szCs w:val="24"/>
+          <w:lang w:val="en-US"/>
+        </w:rPr>
+        <w:t>Turis</w:t>
+      </w:r>
+      <w:r>
+        <w:rPr>
+          <w:rFonts w:ascii="Times New Roman" w:hAnsi="Times New Roman"/>
+          <w:sz w:val="24"/>
+          <w:szCs w:val="24"/>
+          <w:lang w:val="en-US"/>
+        </w:rPr>
+        <w:t>mo</w:t>
+      </w:r>
+      <w:proofErr w:type="spellEnd"/>
+      <w:r>
+        <w:rPr>
+          <w:rFonts w:ascii="Times New Roman" w:hAnsi="Times New Roman"/>
+          <w:sz w:val="24"/>
+          <w:szCs w:val="24"/>
+          <w:lang w:val="en-US"/>
+        </w:rPr>
+        <w:t xml:space="preserve">. </w:t>
       </w:r>
       <w:r>
         <w:rPr>
@@ -6084,8 +7048,9 @@
           <w:szCs w:val="24"/>
           <w:lang w:val="en-US"/>
         </w:rPr>
-        <w:t xml:space="preserve">Plants vs. Zombies is a tower defense video game developed and originally published by PopCap Games for Microsoft Windows and OS X. The game involves a homeowner using a variety of different plants to prevent an army of zombies from entering their house and "eating their brains". It was first released on May 5, 2009, and made available </w:t>
-      </w:r>
+        <w:t xml:space="preserve">Plants vs. Zombies is a tower defense video game developed and originally published by </w:t>
+      </w:r>
+      <w:proofErr w:type="spellStart"/>
       <w:r>
         <w:rPr>
           <w:rFonts w:ascii="Times New Roman" w:hAnsi="Times New Roman"/>
@@ -6093,6 +7058,25 @@
           <w:szCs w:val="24"/>
           <w:lang w:val="en-US"/>
         </w:rPr>
+        <w:t>PopCap</w:t>
+      </w:r>
+      <w:proofErr w:type="spellEnd"/>
+      <w:r>
+        <w:rPr>
+          <w:rFonts w:ascii="Times New Roman" w:hAnsi="Times New Roman"/>
+          <w:sz w:val="24"/>
+          <w:szCs w:val="24"/>
+          <w:lang w:val="en-US"/>
+        </w:rPr>
+        <w:t xml:space="preserve"> Games for Microsoft Windows and OS X. The game involves a homeowner using a variety of different plants to prevent an army of zombies from entering their house and "eating their brains". It was first released on May 5, 2009, and made available </w:t>
+      </w:r>
+      <w:r>
+        <w:rPr>
+          <w:rFonts w:ascii="Times New Roman" w:hAnsi="Times New Roman"/>
+          <w:sz w:val="24"/>
+          <w:szCs w:val="24"/>
+          <w:lang w:val="en-US"/>
+        </w:rPr>
         <w:t>on Steam on the same day.</w:t>
       </w:r>
       <w:r>
@@ -6138,8 +7122,9 @@
           <w:szCs w:val="24"/>
           <w:lang w:val="en-US"/>
         </w:rPr>
-        <w:t xml:space="preserve"> PopCap released a Nintendo DS version on January 18, 2011 with con</w:t>
-      </w:r>
+        <w:t xml:space="preserve"> </w:t>
+      </w:r>
+      <w:proofErr w:type="spellStart"/>
       <w:r>
         <w:rPr>
           <w:rFonts w:ascii="Times New Roman" w:hAnsi="Times New Roman"/>
@@ -6147,6 +7132,25 @@
           <w:szCs w:val="24"/>
           <w:lang w:val="en-US"/>
         </w:rPr>
+        <w:t>PopCap</w:t>
+      </w:r>
+      <w:proofErr w:type="spellEnd"/>
+      <w:r>
+        <w:rPr>
+          <w:rFonts w:ascii="Times New Roman" w:hAnsi="Times New Roman"/>
+          <w:sz w:val="24"/>
+          <w:szCs w:val="24"/>
+          <w:lang w:val="en-US"/>
+        </w:rPr>
+        <w:t xml:space="preserve"> released a Nintendo DS version on January 18, 2011 with con</w:t>
+      </w:r>
+      <w:r>
+        <w:rPr>
+          <w:rFonts w:ascii="Times New Roman" w:hAnsi="Times New Roman"/>
+          <w:sz w:val="24"/>
+          <w:szCs w:val="24"/>
+          <w:lang w:val="en-US"/>
+        </w:rPr>
         <w:t>tent unique to the platform.</w:t>
       </w:r>
       <w:r>
@@ -6156,8 +7160,9 @@
           <w:szCs w:val="24"/>
           <w:lang w:val="en-US"/>
         </w:rPr>
-        <w:t xml:space="preserve"> The PlayStation 3 version was released in February 2011 also with added new co-op and versus modes found in the Xbox 360 version. An Android version of the game was released on May 31, 2011 on the Amazon Appstore, while it was also released to the Android Market (now Google</w:t>
-      </w:r>
+        <w:t xml:space="preserve"> The PlayStation 3 version was released in February 2011 also with added new co-op and versus modes found in the Xbox 360 version. An Android version of the game was released on May 31, 2011 on the Amazon </w:t>
+      </w:r>
+      <w:proofErr w:type="spellStart"/>
       <w:r>
         <w:rPr>
           <w:rFonts w:ascii="Times New Roman" w:hAnsi="Times New Roman"/>
@@ -6165,6 +7170,25 @@
           <w:szCs w:val="24"/>
           <w:lang w:val="en-US"/>
         </w:rPr>
+        <w:t>Appstore</w:t>
+      </w:r>
+      <w:proofErr w:type="spellEnd"/>
+      <w:r>
+        <w:rPr>
+          <w:rFonts w:ascii="Times New Roman" w:hAnsi="Times New Roman"/>
+          <w:sz w:val="24"/>
+          <w:szCs w:val="24"/>
+          <w:lang w:val="en-US"/>
+        </w:rPr>
+        <w:t>, while it was also released to the Android Market (now Google</w:t>
+      </w:r>
+      <w:r>
+        <w:rPr>
+          <w:rFonts w:ascii="Times New Roman" w:hAnsi="Times New Roman"/>
+          <w:sz w:val="24"/>
+          <w:szCs w:val="24"/>
+          <w:lang w:val="en-US"/>
+        </w:rPr>
         <w:t xml:space="preserve"> Play) on December 14, 2011.</w:t>
       </w:r>
       <w:r>
@@ -6183,7 +7207,27 @@
           <w:szCs w:val="24"/>
           <w:lang w:val="en-US"/>
         </w:rPr>
-        <w:t>d for BlackBerry PlayBook.</w:t>
+        <w:t xml:space="preserve">d for BlackBerry </w:t>
+      </w:r>
+      <w:proofErr w:type="spellStart"/>
+      <w:r>
+        <w:rPr>
+          <w:rFonts w:ascii="Times New Roman" w:hAnsi="Times New Roman"/>
+          <w:sz w:val="24"/>
+          <w:szCs w:val="24"/>
+          <w:lang w:val="en-US"/>
+        </w:rPr>
+        <w:t>PlayBook</w:t>
+      </w:r>
+      <w:proofErr w:type="spellEnd"/>
+      <w:r>
+        <w:rPr>
+          <w:rFonts w:ascii="Times New Roman" w:hAnsi="Times New Roman"/>
+          <w:sz w:val="24"/>
+          <w:szCs w:val="24"/>
+          <w:lang w:val="en-US"/>
+        </w:rPr>
+        <w:t>.</w:t>
       </w:r>
       <w:r>
         <w:rPr>
@@ -6516,21 +7560,43 @@
         </w:rPr>
         <w:t> </w:t>
       </w:r>
-      <w:hyperlink r:id="rId9" w:tooltip="Coercion" w:history="1">
-        <w:r>
-          <w:rPr>
-            <w:rStyle w:val="Hyperlink"/>
-            <w:rFonts w:ascii="Times New Roman" w:hAnsi="Times New Roman"/>
-            <w:color w:val="auto"/>
-            <w:sz w:val="24"/>
-            <w:szCs w:val="24"/>
-            <w:u w:val="none"/>
-            <w:bdr w:val="none" w:sz="0" w:space="0" w:color="auto" w:frame="1"/>
-            <w:shd w:val="clear" w:color="auto" w:fill="FFFFFF"/>
-          </w:rPr>
-          <w:t>uncoerced</w:t>
-        </w:r>
-      </w:hyperlink>
+      <w:proofErr w:type="spellStart"/>
+      <w:r>
+        <w:fldChar w:fldCharType="begin"/>
+      </w:r>
+      <w:r>
+        <w:instrText xml:space="preserve"> HYPERLINK "https://en.m.wikipedia.org/wiki/Coercion" \o "Coercion" </w:instrText>
+      </w:r>
+      <w:r>
+        <w:fldChar w:fldCharType="separate"/>
+      </w:r>
+      <w:r>
+        <w:rPr>
+          <w:rStyle w:val="Hyperlink"/>
+          <w:rFonts w:ascii="Times New Roman" w:hAnsi="Times New Roman"/>
+          <w:color w:val="auto"/>
+          <w:sz w:val="24"/>
+          <w:szCs w:val="24"/>
+          <w:u w:val="none"/>
+          <w:bdr w:val="none" w:sz="0" w:space="0" w:color="auto" w:frame="1"/>
+          <w:shd w:val="clear" w:color="auto" w:fill="FFFFFF"/>
+        </w:rPr>
+        <w:t>uncoerced</w:t>
+      </w:r>
+      <w:proofErr w:type="spellEnd"/>
+      <w:r>
+        <w:rPr>
+          <w:rStyle w:val="Hyperlink"/>
+          <w:rFonts w:ascii="Times New Roman" w:hAnsi="Times New Roman"/>
+          <w:color w:val="auto"/>
+          <w:sz w:val="24"/>
+          <w:szCs w:val="24"/>
+          <w:u w:val="none"/>
+          <w:bdr w:val="none" w:sz="0" w:space="0" w:color="auto" w:frame="1"/>
+          <w:shd w:val="clear" w:color="auto" w:fill="FFFFFF"/>
+        </w:rPr>
+        <w:fldChar w:fldCharType="end"/>
+      </w:r>
       <w:r>
         <w:rPr>
           <w:rFonts w:ascii="Times New Roman" w:hAnsi="Times New Roman"/>
@@ -15566,7 +16632,7 @@
                     </pic:cNvPicPr>
                   </pic:nvPicPr>
                   <pic:blipFill>
-                    <a:blip r:embed="rId10" cstate="print">
+                    <a:blip r:embed="rId9" cstate="print">
                       <a:extLst>
                         <a:ext uri="{28A0092B-C50C-407E-A947-70E740481C1C}">
                           <a14:useLocalDpi xmlns:a14="http://schemas.microsoft.com/office/drawing/2010/main" val="0"/>
@@ -15681,7 +16747,7 @@
                     </pic:cNvPicPr>
                   </pic:nvPicPr>
                   <pic:blipFill>
-                    <a:blip r:embed="rId11" cstate="print">
+                    <a:blip r:embed="rId10" cstate="print">
                       <a:extLst>
                         <a:ext uri="{28A0092B-C50C-407E-A947-70E740481C1C}">
                           <a14:useLocalDpi xmlns:a14="http://schemas.microsoft.com/office/drawing/2010/main" val="0"/>
@@ -15797,7 +16863,7 @@
                     </pic:cNvPicPr>
                   </pic:nvPicPr>
                   <pic:blipFill>
-                    <a:blip r:embed="rId12" cstate="print">
+                    <a:blip r:embed="rId11" cstate="print">
                       <a:extLst>
                         <a:ext uri="{28A0092B-C50C-407E-A947-70E740481C1C}">
                           <a14:useLocalDpi xmlns:a14="http://schemas.microsoft.com/office/drawing/2010/main" val="0"/>
@@ -15914,6 +16980,158 @@
                 <pic:pic xmlns:pic="http://schemas.openxmlformats.org/drawingml/2006/picture">
                   <pic:nvPicPr>
                     <pic:cNvPr id="0" name="Picture 1"/>
+                    <pic:cNvPicPr>
+                      <a:picLocks noChangeAspect="1" noChangeArrowheads="1"/>
+                    </pic:cNvPicPr>
+                  </pic:nvPicPr>
+                  <pic:blipFill>
+                    <a:blip r:embed="rId12">
+                      <a:extLst>
+                        <a:ext uri="{28A0092B-C50C-407E-A947-70E740481C1C}">
+                          <a14:useLocalDpi xmlns:a14="http://schemas.microsoft.com/office/drawing/2010/main" val="0"/>
+                        </a:ext>
+                      </a:extLst>
+                    </a:blip>
+                    <a:srcRect/>
+                    <a:stretch>
+                      <a:fillRect/>
+                    </a:stretch>
+                  </pic:blipFill>
+                  <pic:spPr bwMode="auto">
+                    <a:xfrm>
+                      <a:off x="0" y="0"/>
+                      <a:ext cx="5486400" cy="2914650"/>
+                    </a:xfrm>
+                    <a:prstGeom prst="rect">
+                      <a:avLst/>
+                    </a:prstGeom>
+                    <a:noFill/>
+                    <a:ln>
+                      <a:noFill/>
+                    </a:ln>
+                  </pic:spPr>
+                </pic:pic>
+              </a:graphicData>
+            </a:graphic>
+          </wp:inline>
+        </w:drawing>
+      </w:r>
+    </w:p>
+    <w:p>
+      <w:pPr>
+        <w:spacing w:line="240" w:lineRule="auto"/>
+        <w:jc w:val="center"/>
+        <w:rPr>
+          <w:rFonts w:ascii="Times New Roman" w:hAnsi="Times New Roman"/>
+          <w:sz w:val="24"/>
+          <w:szCs w:val="24"/>
+        </w:rPr>
+      </w:pPr>
+      <w:r>
+        <w:rPr>
+          <w:rFonts w:ascii="Times New Roman" w:hAnsi="Times New Roman"/>
+          <w:sz w:val="24"/>
+          <w:szCs w:val="24"/>
+        </w:rPr>
+        <w:t>Figure 6. Levels</w:t>
+      </w:r>
+    </w:p>
+    <w:p>
+      <w:pPr>
+        <w:spacing w:line="240" w:lineRule="auto"/>
+        <w:jc w:val="center"/>
+        <w:rPr>
+          <w:rFonts w:ascii="Times New Roman" w:hAnsi="Times New Roman"/>
+          <w:sz w:val="24"/>
+          <w:szCs w:val="24"/>
+        </w:rPr>
+      </w:pPr>
+    </w:p>
+    <w:p>
+      <w:pPr>
+        <w:spacing w:line="240" w:lineRule="auto"/>
+        <w:jc w:val="both"/>
+        <w:rPr>
+          <w:rFonts w:ascii="Times New Roman" w:hAnsi="Times New Roman"/>
+          <w:sz w:val="24"/>
+          <w:szCs w:val="24"/>
+        </w:rPr>
+      </w:pPr>
+      <w:r>
+        <w:rPr>
+          <w:rFonts w:ascii="Times New Roman" w:hAnsi="Times New Roman"/>
+          <w:sz w:val="24"/>
+          <w:szCs w:val="24"/>
+        </w:rPr>
+        <w:t xml:space="preserve">Figure 7 shows the shop module, </w:t>
+      </w:r>
+      <w:proofErr w:type="gramStart"/>
+      <w:r>
+        <w:rPr>
+          <w:rFonts w:ascii="Times New Roman" w:hAnsi="Times New Roman"/>
+          <w:sz w:val="24"/>
+          <w:szCs w:val="24"/>
+        </w:rPr>
+        <w:t>In</w:t>
+      </w:r>
+      <w:proofErr w:type="gramEnd"/>
+      <w:r>
+        <w:rPr>
+          <w:rFonts w:ascii="Times New Roman" w:hAnsi="Times New Roman"/>
+          <w:sz w:val="24"/>
+          <w:szCs w:val="24"/>
+        </w:rPr>
+        <w:t xml:space="preserve"> here, the user can upgrade their heroes, buy boosters and special </w:t>
+      </w:r>
+      <w:proofErr w:type="spellStart"/>
+      <w:r>
+        <w:rPr>
+          <w:rFonts w:ascii="Times New Roman" w:hAnsi="Times New Roman"/>
+          <w:sz w:val="24"/>
+          <w:szCs w:val="24"/>
+        </w:rPr>
+        <w:t>equipments</w:t>
+      </w:r>
+      <w:proofErr w:type="spellEnd"/>
+      <w:r>
+        <w:rPr>
+          <w:rFonts w:ascii="Times New Roman" w:hAnsi="Times New Roman"/>
+          <w:sz w:val="24"/>
+          <w:szCs w:val="24"/>
+        </w:rPr>
+        <w:t>.</w:t>
+      </w:r>
+    </w:p>
+    <w:p>
+      <w:pPr>
+        <w:spacing w:line="240" w:lineRule="auto"/>
+        <w:jc w:val="both"/>
+        <w:rPr>
+          <w:rFonts w:ascii="Times New Roman" w:hAnsi="Times New Roman"/>
+          <w:sz w:val="24"/>
+          <w:szCs w:val="24"/>
+        </w:rPr>
+      </w:pPr>
+      <w:r>
+        <w:rPr>
+          <w:rFonts w:ascii="Times New Roman" w:hAnsi="Times New Roman"/>
+          <w:noProof/>
+          <w:sz w:val="24"/>
+          <w:szCs w:val="24"/>
+        </w:rPr>
+        <w:drawing>
+          <wp:inline distT="0" distB="0" distL="0" distR="0" wp14:anchorId="7299FF03" wp14:editId="18D8FD58">
+            <wp:extent cx="5486400" cy="2914650"/>
+            <wp:effectExtent l="0" t="0" r="0" b="0"/>
+            <wp:docPr id="298" name="Picture 298"/>
+            <wp:cNvGraphicFramePr>
+              <a:graphicFrameLocks xmlns:a="http://schemas.openxmlformats.org/drawingml/2006/main" noChangeAspect="1"/>
+            </wp:cNvGraphicFramePr>
+            <a:graphic xmlns:a="http://schemas.openxmlformats.org/drawingml/2006/main">
+              <a:graphicData uri="http://schemas.openxmlformats.org/drawingml/2006/picture">
+                <pic:pic xmlns:pic="http://schemas.openxmlformats.org/drawingml/2006/picture">
+                  <pic:nvPicPr>
+                    <pic:cNvPr id="0" name="Picture 2"/>
                     <pic:cNvPicPr>
                       <a:picLocks noChangeAspect="1" noChangeArrowheads="1"/>
                     </pic:cNvPicPr>
@@ -15967,122 +17185,6 @@
           <w:sz w:val="24"/>
           <w:szCs w:val="24"/>
         </w:rPr>
-        <w:t>Figure 6. Levels</w:t>
-      </w:r>
-    </w:p>
-    <w:p>
-      <w:pPr>
-        <w:spacing w:line="240" w:lineRule="auto"/>
-        <w:jc w:val="center"/>
-        <w:rPr>
-          <w:rFonts w:ascii="Times New Roman" w:hAnsi="Times New Roman"/>
-          <w:sz w:val="24"/>
-          <w:szCs w:val="24"/>
-        </w:rPr>
-      </w:pPr>
-    </w:p>
-    <w:p>
-      <w:pPr>
-        <w:spacing w:line="240" w:lineRule="auto"/>
-        <w:jc w:val="both"/>
-        <w:rPr>
-          <w:rFonts w:ascii="Times New Roman" w:hAnsi="Times New Roman"/>
-          <w:sz w:val="24"/>
-          <w:szCs w:val="24"/>
-        </w:rPr>
-      </w:pPr>
-      <w:r>
-        <w:rPr>
-          <w:rFonts w:ascii="Times New Roman" w:hAnsi="Times New Roman"/>
-          <w:sz w:val="24"/>
-          <w:szCs w:val="24"/>
-        </w:rPr>
-        <w:t>Figure 7 shows the shop module, In here, the user can upgrade their heroes, buy boosters and special equipments.</w:t>
-      </w:r>
-    </w:p>
-    <w:p>
-      <w:pPr>
-        <w:spacing w:line="240" w:lineRule="auto"/>
-        <w:jc w:val="both"/>
-        <w:rPr>
-          <w:rFonts w:ascii="Times New Roman" w:hAnsi="Times New Roman"/>
-          <w:sz w:val="24"/>
-          <w:szCs w:val="24"/>
-        </w:rPr>
-      </w:pPr>
-      <w:r>
-        <w:rPr>
-          <w:rFonts w:ascii="Times New Roman" w:hAnsi="Times New Roman"/>
-          <w:noProof/>
-          <w:sz w:val="24"/>
-          <w:szCs w:val="24"/>
-        </w:rPr>
-        <w:drawing>
-          <wp:inline distT="0" distB="0" distL="0" distR="0" wp14:anchorId="7299FF03" wp14:editId="18D8FD58">
-            <wp:extent cx="5486400" cy="2914650"/>
-            <wp:effectExtent l="0" t="0" r="0" b="0"/>
-            <wp:docPr id="298" name="Picture 298"/>
-            <wp:cNvGraphicFramePr>
-              <a:graphicFrameLocks xmlns:a="http://schemas.openxmlformats.org/drawingml/2006/main" noChangeAspect="1"/>
-            </wp:cNvGraphicFramePr>
-            <a:graphic xmlns:a="http://schemas.openxmlformats.org/drawingml/2006/main">
-              <a:graphicData uri="http://schemas.openxmlformats.org/drawingml/2006/picture">
-                <pic:pic xmlns:pic="http://schemas.openxmlformats.org/drawingml/2006/picture">
-                  <pic:nvPicPr>
-                    <pic:cNvPr id="0" name="Picture 2"/>
-                    <pic:cNvPicPr>
-                      <a:picLocks noChangeAspect="1" noChangeArrowheads="1"/>
-                    </pic:cNvPicPr>
-                  </pic:nvPicPr>
-                  <pic:blipFill>
-                    <a:blip r:embed="rId14">
-                      <a:extLst>
-                        <a:ext uri="{28A0092B-C50C-407E-A947-70E740481C1C}">
-                          <a14:useLocalDpi xmlns:a14="http://schemas.microsoft.com/office/drawing/2010/main" val="0"/>
-                        </a:ext>
-                      </a:extLst>
-                    </a:blip>
-                    <a:srcRect/>
-                    <a:stretch>
-                      <a:fillRect/>
-                    </a:stretch>
-                  </pic:blipFill>
-                  <pic:spPr bwMode="auto">
-                    <a:xfrm>
-                      <a:off x="0" y="0"/>
-                      <a:ext cx="5486400" cy="2914650"/>
-                    </a:xfrm>
-                    <a:prstGeom prst="rect">
-                      <a:avLst/>
-                    </a:prstGeom>
-                    <a:noFill/>
-                    <a:ln>
-                      <a:noFill/>
-                    </a:ln>
-                  </pic:spPr>
-                </pic:pic>
-              </a:graphicData>
-            </a:graphic>
-          </wp:inline>
-        </w:drawing>
-      </w:r>
-    </w:p>
-    <w:p>
-      <w:pPr>
-        <w:spacing w:line="240" w:lineRule="auto"/>
-        <w:jc w:val="center"/>
-        <w:rPr>
-          <w:rFonts w:ascii="Times New Roman" w:hAnsi="Times New Roman"/>
-          <w:sz w:val="24"/>
-          <w:szCs w:val="24"/>
-        </w:rPr>
-      </w:pPr>
-      <w:r>
-        <w:rPr>
-          <w:rFonts w:ascii="Times New Roman" w:hAnsi="Times New Roman"/>
-          <w:sz w:val="24"/>
-          <w:szCs w:val="24"/>
-        </w:rPr>
         <w:t>Figure 7. Shop</w:t>
       </w:r>
     </w:p>
@@ -16179,7 +17281,7 @@
                     <pic:cNvPicPr/>
                   </pic:nvPicPr>
                   <pic:blipFill>
-                    <a:blip r:embed="rId15">
+                    <a:blip r:embed="rId14">
                       <a:extLst>
                         <a:ext uri="{28A0092B-C50C-407E-A947-70E740481C1C}">
                           <a14:useLocalDpi xmlns:a14="http://schemas.microsoft.com/office/drawing/2010/main" val="0"/>
@@ -23147,6 +24249,7 @@
                 <w:szCs w:val="24"/>
               </w:rPr>
             </w:pPr>
+            <w:proofErr w:type="spellStart"/>
             <w:r>
               <w:rPr>
                 <w:rFonts w:ascii="Times New Roman" w:hAnsi="Times New Roman"/>
@@ -23157,6 +24260,7 @@
               </w:rPr>
               <w:t>Installability</w:t>
             </w:r>
+            <w:proofErr w:type="spellEnd"/>
           </w:p>
         </w:tc>
         <w:tc>
@@ -23483,6 +24587,7 @@
                 </mc:Fallback>
               </mc:AlternateContent>
             </w:r>
+            <w:proofErr w:type="spellStart"/>
             <w:r>
               <w:rPr>
                 <w:rFonts w:ascii="Times New Roman" w:hAnsi="Times New Roman"/>
@@ -23493,6 +24598,7 @@
               </w:rPr>
               <w:t>Replaceability</w:t>
             </w:r>
+            <w:proofErr w:type="spellEnd"/>
           </w:p>
         </w:tc>
         <w:tc>
@@ -28283,7 +29389,7 @@
 </file>
 
 <file path=customXml/itemProps1.xml><?xml version="1.0" encoding="utf-8"?>
-<ds:datastoreItem xmlns:ds="http://schemas.openxmlformats.org/officeDocument/2006/customXml" ds:itemID="{860CEAF1-DB84-46A3-9827-02F64DDE730C}">
+<ds:datastoreItem xmlns:ds="http://schemas.openxmlformats.org/officeDocument/2006/customXml" ds:itemID="{58025D9D-54B2-413D-A33E-A53F176E1C64}">
   <ds:schemaRefs>
     <ds:schemaRef ds:uri="http://schemas.openxmlformats.org/officeDocument/2006/bibliography"/>
   </ds:schemaRefs>

</xml_diff>

<commit_message>
all insects added docu edited but not finished
</commit_message>
<xml_diff>
--- a/FV-ADV docu.docx
+++ b/FV-ADV docu.docx
@@ -414,23 +414,13 @@
           <w:szCs w:val="24"/>
         </w:rPr>
       </w:pPr>
-      <w:proofErr w:type="gramStart"/>
-      <w:r>
-        <w:rPr>
-          <w:rFonts w:ascii="Times New Roman" w:hAnsi="Times New Roman"/>
-          <w:sz w:val="24"/>
-          <w:szCs w:val="24"/>
-        </w:rPr>
-        <w:t>of</w:t>
-      </w:r>
-      <w:proofErr w:type="gramEnd"/>
-      <w:r>
-        <w:rPr>
-          <w:rFonts w:ascii="Times New Roman" w:hAnsi="Times New Roman"/>
-          <w:sz w:val="24"/>
-          <w:szCs w:val="24"/>
-        </w:rPr>
-        <w:t xml:space="preserve"> the requirements for the degree</w:t>
+      <w:r>
+        <w:rPr>
+          <w:rFonts w:ascii="Times New Roman" w:hAnsi="Times New Roman"/>
+          <w:sz w:val="24"/>
+          <w:szCs w:val="24"/>
+        </w:rPr>
+        <w:t>of the requirements for the degree</w:t>
       </w:r>
     </w:p>
     <w:p>
@@ -843,23 +833,7 @@
           <w:rFonts w:ascii="Times New Roman" w:hAnsi="Times New Roman"/>
           <w:sz w:val="24"/>
         </w:rPr>
-        <w:t xml:space="preserve"> presented to the faculty of the Department of Information Technology, Cavite State University-Cavite City Campus, </w:t>
-      </w:r>
-      <w:proofErr w:type="gramStart"/>
-      <w:r>
-        <w:rPr>
-          <w:rFonts w:ascii="Times New Roman" w:hAnsi="Times New Roman"/>
-          <w:sz w:val="24"/>
-        </w:rPr>
-        <w:t>Cavite</w:t>
-      </w:r>
-      <w:proofErr w:type="gramEnd"/>
-      <w:r>
-        <w:rPr>
-          <w:rFonts w:ascii="Times New Roman" w:hAnsi="Times New Roman"/>
-          <w:sz w:val="24"/>
-        </w:rPr>
-        <w:t xml:space="preserve"> City in partial fulfillment of the requirements for the degree of Bachelor o</w:t>
+        <w:t xml:space="preserve"> presented to the faculty of the Department of Information Technology, Cavite State University-Cavite City Campus, Cavite City in partial fulfillment of the requirements for the degree of Bachelor o</w:t>
       </w:r>
       <w:r>
         <w:rPr>
@@ -888,43 +862,7 @@
           <w:sz w:val="24"/>
           <w:lang w:val="en-US"/>
         </w:rPr>
-        <w:t xml:space="preserve">Ms. </w:t>
-      </w:r>
-      <w:proofErr w:type="spellStart"/>
-      <w:r>
-        <w:rPr>
-          <w:rFonts w:ascii="Times New Roman" w:hAnsi="Times New Roman"/>
-          <w:sz w:val="24"/>
-          <w:lang w:val="en-US"/>
-        </w:rPr>
-        <w:t>Robyne</w:t>
-      </w:r>
-      <w:proofErr w:type="spellEnd"/>
-      <w:r>
-        <w:rPr>
-          <w:rFonts w:ascii="Times New Roman" w:hAnsi="Times New Roman"/>
-          <w:sz w:val="24"/>
-          <w:lang w:val="en-US"/>
-        </w:rPr>
-        <w:t xml:space="preserve"> A. </w:t>
-      </w:r>
-      <w:proofErr w:type="spellStart"/>
-      <w:r>
-        <w:rPr>
-          <w:rFonts w:ascii="Times New Roman" w:hAnsi="Times New Roman"/>
-          <w:sz w:val="24"/>
-          <w:lang w:val="en-US"/>
-        </w:rPr>
-        <w:t>Macapagal</w:t>
-      </w:r>
-      <w:proofErr w:type="spellEnd"/>
-      <w:r>
-        <w:rPr>
-          <w:rFonts w:ascii="Times New Roman" w:hAnsi="Times New Roman"/>
-          <w:sz w:val="24"/>
-          <w:lang w:val="en-US"/>
-        </w:rPr>
-        <w:t>.</w:t>
+        <w:t>Ms. Robyne A. Macapagal.</w:t>
       </w:r>
     </w:p>
     <w:p>
@@ -1555,7 +1493,6 @@
           <w:szCs w:val="24"/>
         </w:rPr>
       </w:pPr>
-      <w:proofErr w:type="gramStart"/>
       <w:r>
         <w:rPr>
           <w:rFonts w:ascii="Times New Roman" w:hAnsi="Times New Roman"/>
@@ -1563,16 +1500,7 @@
           <w:szCs w:val="24"/>
         </w:rPr>
         <w:lastRenderedPageBreak/>
-        <w:t>create</w:t>
-      </w:r>
-      <w:proofErr w:type="gramEnd"/>
-      <w:r>
-        <w:rPr>
-          <w:rFonts w:ascii="Times New Roman" w:hAnsi="Times New Roman"/>
-          <w:sz w:val="24"/>
-          <w:szCs w:val="24"/>
-        </w:rPr>
-        <w:t xml:space="preserve"> the game using UNITY 3D and Adobe Photoshop CS6 for the Graphical Design.</w:t>
+        <w:t>create the game using UNITY 3D and Adobe Photoshop CS6 for the Graphical Design.</w:t>
       </w:r>
     </w:p>
     <w:p>
@@ -1612,23 +1540,13 @@
           <w:szCs w:val="24"/>
         </w:rPr>
       </w:pPr>
-      <w:proofErr w:type="gramStart"/>
-      <w:r>
-        <w:rPr>
-          <w:rFonts w:ascii="Times New Roman" w:hAnsi="Times New Roman"/>
-          <w:sz w:val="24"/>
-          <w:szCs w:val="24"/>
-        </w:rPr>
-        <w:t>evaluate</w:t>
-      </w:r>
-      <w:proofErr w:type="gramEnd"/>
-      <w:r>
-        <w:rPr>
-          <w:rFonts w:ascii="Times New Roman" w:hAnsi="Times New Roman"/>
-          <w:sz w:val="24"/>
-          <w:szCs w:val="24"/>
-        </w:rPr>
-        <w:t xml:space="preserve"> the system using ISO 9126.</w:t>
+      <w:r>
+        <w:rPr>
+          <w:rFonts w:ascii="Times New Roman" w:hAnsi="Times New Roman"/>
+          <w:sz w:val="24"/>
+          <w:szCs w:val="24"/>
+        </w:rPr>
+        <w:t>evaluate the system using ISO 9126.</w:t>
       </w:r>
     </w:p>
     <w:p>
@@ -1872,25 +1790,23 @@
           <w:szCs w:val="24"/>
         </w:rPr>
         <w:tab/>
-        <w:t xml:space="preserve">The game is for single use and is composed of different modules like Map, Library, and Shop. The Map module contains 10 stages each containing 3 levels that the user will venture through the whole game. After choosing the first stage and the first level, the user can now play the game. Another level is opened when the previous level is cleared and another stage is accessible when all the three levels of a previous stage are completed. Each stage is classified into three difficulties/modes which are Easy (Stage 1-4), Medium (Stage 5-7), and Hard (Stage 8-10). The user can play Medium difficulty after finishing Easy and </w:t>
-      </w:r>
-      <w:proofErr w:type="gramStart"/>
-      <w:r>
-        <w:rPr>
-          <w:rFonts w:ascii="Times New Roman" w:hAnsi="Times New Roman"/>
-          <w:sz w:val="24"/>
-          <w:szCs w:val="24"/>
-        </w:rPr>
-        <w:t>Hard</w:t>
-      </w:r>
-      <w:proofErr w:type="gramEnd"/>
-      <w:r>
-        <w:rPr>
-          <w:rFonts w:ascii="Times New Roman" w:hAnsi="Times New Roman"/>
-          <w:sz w:val="24"/>
-          <w:szCs w:val="24"/>
-        </w:rPr>
-        <w:t xml:space="preserve"> mode is available after finishing Medium. At the end of each stage, the user has to defeat a boss. The Library module contains information of each character, and insects that the user may encounter. For example, the user encountered the pest worm, he can view the </w:t>
+        <w:t xml:space="preserve">The game is for single use and is composed of different modules like Map, Library, and Shop. The Map module contains 10 stages each containing 3 levels that the user will venture through the whole game. After choosing the first stage and the first level, the user can now play the game. Another level is opened when the previous level is cleared and another stage is accessible when all the three levels of a previous stage are completed. Each stage is classified into three difficulties/modes which are Easy (Stage 1-4), Medium (Stage 5-7), and Hard (Stage 8-10). The user can play Medium difficulty after finishing Easy and Hard mode is available after finishing Medium. At the end of each stage, the user has to defeat a boss. The Library module contains information of each </w:t>
+      </w:r>
+      <w:r>
+        <w:rPr>
+          <w:rFonts w:ascii="Times New Roman" w:hAnsi="Times New Roman"/>
+          <w:sz w:val="24"/>
+          <w:szCs w:val="24"/>
+        </w:rPr>
+        <w:t>hero that the user unlocked</w:t>
+      </w:r>
+      <w:r>
+        <w:rPr>
+          <w:rFonts w:ascii="Times New Roman" w:hAnsi="Times New Roman"/>
+          <w:sz w:val="24"/>
+          <w:szCs w:val="24"/>
+        </w:rPr>
+        <w:t xml:space="preserve">, and insects that the user may encounter. For example, the user encountered the pest </w:t>
       </w:r>
       <w:r>
         <w:rPr>
@@ -1899,13 +1815,236 @@
           <w:szCs w:val="24"/>
         </w:rPr>
         <w:lastRenderedPageBreak/>
-        <w:t xml:space="preserve">worm’s information like Speed, Hit Points (HP), which mode it appeared, pathway, and a brief description about itself. The Shop module has 3 tabs, the Upgrade hero, Boosters, and Special equipment. Upgrade hero makes the heroes stronger, by spending money (Peso) to increase the hero’s damage, HP and/or attack speed. The Boosters tab helps the users if they’re finding it difficult to finish a level. The game has a total of 4 boosters. The Life potion that adds extra lives to the player, but does not exceed the max life of a player. The Hero potion that heals the hero, the Water booster that adds extra water, and Poison that reduces enemy HP in 10 seconds. The Poison can be used one at a time, and can be reused after the defined 10 second time interval. Each booster has a maximum quantity of 3. These items go into the player’s inventory which they can use at the actual battle. The Special Equipment tab will only appear if the user gets to </w:t>
-      </w:r>
-      <w:r>
-        <w:rPr>
-          <w:rFonts w:ascii="Times New Roman" w:hAnsi="Times New Roman"/>
-          <w:sz w:val="24"/>
-          <w:szCs w:val="24"/>
+        <w:t>caterpillar</w:t>
+      </w:r>
+      <w:r>
+        <w:rPr>
+          <w:rFonts w:ascii="Times New Roman" w:hAnsi="Times New Roman"/>
+          <w:sz w:val="24"/>
+          <w:szCs w:val="24"/>
+        </w:rPr>
+        <w:t xml:space="preserve">, he can view the </w:t>
+      </w:r>
+      <w:r>
+        <w:rPr>
+          <w:rFonts w:ascii="Times New Roman" w:hAnsi="Times New Roman"/>
+          <w:sz w:val="24"/>
+          <w:szCs w:val="24"/>
+        </w:rPr>
+        <w:t>caterpillar’s</w:t>
+      </w:r>
+      <w:r>
+        <w:rPr>
+          <w:rFonts w:ascii="Times New Roman" w:hAnsi="Times New Roman"/>
+          <w:sz w:val="24"/>
+          <w:szCs w:val="24"/>
+        </w:rPr>
+        <w:t xml:space="preserve"> information like Speed, Hit Points (HP), </w:t>
+      </w:r>
+      <w:r>
+        <w:rPr>
+          <w:rFonts w:ascii="Times New Roman" w:hAnsi="Times New Roman"/>
+          <w:sz w:val="24"/>
+          <w:szCs w:val="24"/>
+          <w:highlight w:val="yellow"/>
+        </w:rPr>
+        <w:t>ability, path</w:t>
+      </w:r>
+      <w:r>
+        <w:rPr>
+          <w:rFonts w:ascii="Times New Roman" w:hAnsi="Times New Roman"/>
+          <w:sz w:val="24"/>
+          <w:szCs w:val="24"/>
+          <w:highlight w:val="yellow"/>
+        </w:rPr>
+        <w:t>,</w:t>
+      </w:r>
+      <w:r>
+        <w:rPr>
+          <w:rFonts w:ascii="Times New Roman" w:hAnsi="Times New Roman"/>
+          <w:sz w:val="24"/>
+          <w:szCs w:val="24"/>
+          <w:highlight w:val="yellow"/>
+        </w:rPr>
+        <w:t xml:space="preserve"> str</w:t>
+      </w:r>
+      <w:r>
+        <w:rPr>
+          <w:rFonts w:ascii="Times New Roman" w:hAnsi="Times New Roman"/>
+          <w:sz w:val="24"/>
+          <w:szCs w:val="24"/>
+          <w:highlight w:val="yellow"/>
+        </w:rPr>
+        <w:t>ength (if the insect can attack),</w:t>
+      </w:r>
+      <w:r>
+        <w:rPr>
+          <w:rFonts w:ascii="Times New Roman" w:hAnsi="Times New Roman"/>
+          <w:sz w:val="24"/>
+          <w:szCs w:val="24"/>
+          <w:highlight w:val="yellow"/>
+        </w:rPr>
+        <w:t xml:space="preserve"> and a brief description about itself. </w:t>
+      </w:r>
+      <w:r>
+        <w:rPr>
+          <w:rFonts w:ascii="Times New Roman" w:hAnsi="Times New Roman"/>
+          <w:sz w:val="24"/>
+          <w:szCs w:val="24"/>
+          <w:highlight w:val="yellow"/>
+        </w:rPr>
+        <w:t xml:space="preserve">The user can also view a hero’s Strength, Speed, HP, Target, and a brief description of the </w:t>
+      </w:r>
+      <w:r>
+        <w:rPr>
+          <w:rFonts w:ascii="Times New Roman" w:hAnsi="Times New Roman"/>
+          <w:sz w:val="24"/>
+          <w:szCs w:val="24"/>
+          <w:highlight w:val="yellow"/>
+        </w:rPr>
+        <w:t xml:space="preserve">hero in the library. </w:t>
+      </w:r>
+      <w:r>
+        <w:rPr>
+          <w:rFonts w:ascii="Times New Roman" w:hAnsi="Times New Roman"/>
+          <w:sz w:val="24"/>
+          <w:szCs w:val="24"/>
+          <w:highlight w:val="yellow"/>
+        </w:rPr>
+        <w:t xml:space="preserve">While the user makes progress on the game, the enemies also become stronger, so the information of the enemy in the library is updated when he advances to other difficulties like Medium and Hard mode. All </w:t>
+      </w:r>
+      <w:r>
+        <w:rPr>
+          <w:rFonts w:ascii="Times New Roman" w:hAnsi="Times New Roman"/>
+          <w:sz w:val="24"/>
+          <w:szCs w:val="24"/>
+          <w:highlight w:val="yellow"/>
+        </w:rPr>
+        <w:t xml:space="preserve">information about the enemy </w:t>
+      </w:r>
+      <w:r>
+        <w:rPr>
+          <w:rFonts w:ascii="Times New Roman" w:hAnsi="Times New Roman"/>
+          <w:sz w:val="24"/>
+          <w:szCs w:val="24"/>
+          <w:highlight w:val="yellow"/>
+        </w:rPr>
+        <w:t>are updated</w:t>
+      </w:r>
+      <w:r>
+        <w:rPr>
+          <w:rFonts w:ascii="Times New Roman" w:hAnsi="Times New Roman"/>
+          <w:sz w:val="24"/>
+          <w:szCs w:val="24"/>
+          <w:highlight w:val="yellow"/>
+        </w:rPr>
+        <w:t xml:space="preserve"> except the</w:t>
+      </w:r>
+      <w:r>
+        <w:rPr>
+          <w:rFonts w:ascii="Times New Roman" w:hAnsi="Times New Roman"/>
+          <w:sz w:val="24"/>
+          <w:szCs w:val="24"/>
+          <w:highlight w:val="yellow"/>
+        </w:rPr>
+        <w:t xml:space="preserve"> description.</w:t>
+      </w:r>
+      <w:r>
+        <w:rPr>
+          <w:rFonts w:ascii="Times New Roman" w:hAnsi="Times New Roman"/>
+          <w:sz w:val="24"/>
+          <w:szCs w:val="24"/>
+        </w:rPr>
+        <w:t xml:space="preserve"> </w:t>
+      </w:r>
+      <w:r>
+        <w:rPr>
+          <w:rFonts w:ascii="Times New Roman" w:hAnsi="Times New Roman"/>
+          <w:sz w:val="24"/>
+          <w:szCs w:val="24"/>
+        </w:rPr>
+        <w:t xml:space="preserve">The Shop module has 3 tabs, the Upgrade hero, Boosters, and Special equipment. Upgrade hero makes the heroes stronger, by spending money (Peso) to increase the hero’s </w:t>
+      </w:r>
+      <w:r>
+        <w:rPr>
+          <w:rFonts w:ascii="Times New Roman" w:hAnsi="Times New Roman"/>
+          <w:sz w:val="24"/>
+          <w:szCs w:val="24"/>
+          <w:highlight w:val="yellow"/>
+        </w:rPr>
+        <w:t>Strength</w:t>
+      </w:r>
+      <w:r>
+        <w:rPr>
+          <w:rFonts w:ascii="Times New Roman" w:hAnsi="Times New Roman"/>
+          <w:sz w:val="24"/>
+          <w:szCs w:val="24"/>
+        </w:rPr>
+        <w:t xml:space="preserve">, HP and/or attack speed. The Boosters tab helps the users if they’re finding it difficult to finish a level. The game has a total of 4 boosters. The Life potion that adds </w:t>
+      </w:r>
+      <w:r>
+        <w:rPr>
+          <w:rFonts w:ascii="Times New Roman" w:hAnsi="Times New Roman"/>
+          <w:sz w:val="24"/>
+          <w:szCs w:val="24"/>
+        </w:rPr>
+        <w:t xml:space="preserve">3 </w:t>
+      </w:r>
+      <w:r>
+        <w:rPr>
+          <w:rFonts w:ascii="Times New Roman" w:hAnsi="Times New Roman"/>
+          <w:sz w:val="24"/>
+          <w:szCs w:val="24"/>
+        </w:rPr>
+        <w:t xml:space="preserve">extra lives to the player, but does not exceed the max life of a player. The Hero potion that heals the hero, the Water booster that adds </w:t>
+      </w:r>
+      <w:r>
+        <w:rPr>
+          <w:rFonts w:ascii="Times New Roman" w:hAnsi="Times New Roman"/>
+          <w:sz w:val="24"/>
+          <w:szCs w:val="24"/>
+          <w:highlight w:val="yellow"/>
+        </w:rPr>
+        <w:t>200</w:t>
+      </w:r>
+      <w:r>
+        <w:rPr>
+          <w:rFonts w:ascii="Times New Roman" w:hAnsi="Times New Roman"/>
+          <w:sz w:val="24"/>
+          <w:szCs w:val="24"/>
+        </w:rPr>
+        <w:t xml:space="preserve"> </w:t>
+      </w:r>
+      <w:r>
+        <w:rPr>
+          <w:rFonts w:ascii="Times New Roman" w:hAnsi="Times New Roman"/>
+          <w:sz w:val="24"/>
+          <w:szCs w:val="24"/>
+        </w:rPr>
+        <w:t xml:space="preserve">extra water, and Poison that reduces </w:t>
+      </w:r>
+      <w:r>
+        <w:rPr>
+          <w:rFonts w:ascii="Times New Roman" w:hAnsi="Times New Roman"/>
+          <w:sz w:val="24"/>
+          <w:szCs w:val="24"/>
+        </w:rPr>
+        <w:t xml:space="preserve">30% of </w:t>
+      </w:r>
+      <w:r>
+        <w:rPr>
+          <w:rFonts w:ascii="Times New Roman" w:hAnsi="Times New Roman"/>
+          <w:sz w:val="24"/>
+          <w:szCs w:val="24"/>
+        </w:rPr>
+        <w:t xml:space="preserve">enemy HP in 10 seconds. The Poison can be used one at a time, and can be reused after the defined 10 second time interval. Each booster has a maximum quantity of 3. These items go into the player’s inventory which they can use at the actual battle. The Special Equipment tab will only appear if the user gets to </w:t>
+      </w:r>
+      <w:r>
+        <w:rPr>
+          <w:rFonts w:ascii="Times New Roman" w:hAnsi="Times New Roman"/>
+          <w:sz w:val="24"/>
+          <w:szCs w:val="24"/>
+          <w:highlight w:val="yellow"/>
         </w:rPr>
         <w:t>Medium</w:t>
       </w:r>
@@ -1915,7 +2054,39 @@
           <w:sz w:val="24"/>
           <w:szCs w:val="24"/>
         </w:rPr>
-        <w:t xml:space="preserve"> mode. These equipment can transform a hero into a stronger/upgraded version of itself with higher strengths, damage, and/or a new way of attacking. When an upgraded hero is unlocked, the player can still use both the original hero and the upgraded hero in battle. Each stage on the game contains one background and stage area. When the user loses on a level, he is redirected into the map or the level select.</w:t>
+        <w:t xml:space="preserve"> mode. These equipment can transform a hero into a stronger/upgraded version of itself with higher strengths, </w:t>
+      </w:r>
+      <w:r>
+        <w:rPr>
+          <w:rFonts w:ascii="Times New Roman" w:hAnsi="Times New Roman"/>
+          <w:sz w:val="24"/>
+          <w:szCs w:val="24"/>
+        </w:rPr>
+        <w:t>speed</w:t>
+      </w:r>
+      <w:r>
+        <w:rPr>
+          <w:rFonts w:ascii="Times New Roman" w:hAnsi="Times New Roman"/>
+          <w:sz w:val="24"/>
+          <w:szCs w:val="24"/>
+        </w:rPr>
+        <w:t>,</w:t>
+      </w:r>
+      <w:r>
+        <w:rPr>
+          <w:rFonts w:ascii="Times New Roman" w:hAnsi="Times New Roman"/>
+          <w:sz w:val="24"/>
+          <w:szCs w:val="24"/>
+        </w:rPr>
+        <w:t xml:space="preserve"> new targets,</w:t>
+      </w:r>
+      <w:r>
+        <w:rPr>
+          <w:rFonts w:ascii="Times New Roman" w:hAnsi="Times New Roman"/>
+          <w:sz w:val="24"/>
+          <w:szCs w:val="24"/>
+        </w:rPr>
+        <w:t xml:space="preserve"> and/or a new way of attacking. When an upgraded hero is unlocked, the player can still use both the original hero and the upgraded hero in battle. Each stage on the game contains one background and stage area. When the user loses on a level, he is redirected into the map or the level select.</w:t>
       </w:r>
       <w:r>
         <w:rPr>
@@ -1971,16 +2142,60 @@
           <w:sz w:val="24"/>
           <w:szCs w:val="24"/>
         </w:rPr>
-        <w:t xml:space="preserve">Each Hero and Insect has one elemental attribute namely Fire, Air, or Water. Water defeats Fire, Fire defeats Air, and Air defeats Water. When a hero of Fire element attacks an insect of Air element, it will deal a greater damage compared if it will attack an insect with the same element of Fire. Here, the damage is only normal. If Fire will attack its weakness which is the Water element, the damage dealt will be lesser and smaller than normal. The starting wave for the first level is 3 and is incremented by 1 for each progressing level. The game is played by placing the heroes in the potholes where they will </w:t>
-      </w:r>
-      <w:r>
-        <w:rPr>
-          <w:rFonts w:ascii="Times New Roman" w:hAnsi="Times New Roman"/>
-          <w:sz w:val="24"/>
-          <w:szCs w:val="24"/>
-        </w:rPr>
         <w:lastRenderedPageBreak/>
-        <w:t>attack an incoming insect when it is inside their range. If the user wants to remove a fruit/vegetable hero which is already planted, he can click on that hero and choose Remove. Each hero removed gives a refund of 40 percent. At the start of each level, the arrival of the insects will only start if the user will press the Next Wave button. But once the battle starts and another wave is coming, the user can press the button to start the wave immediately or if he has to prepare, he is given a limited time before the arrival of the next insects. Each fruit/vegetable costs Water which the user is given a fair supply at the start of each game. Users can also obtain Water by defeating insects. The number of insects and the insects itself contained in a wave is fixed but the number varies from level to level. Each wave of insects has one specific element which is randomized too. The players can see what type of element the next wave of insects will have by looking at the indicator at the lower left of the gameplay screen. This indicator will also tell if the insect’s pathway is land, air or both to carefully plan what hero is suitable to use. The user can press the 2x gameplay speed button for faster battle outcomes. There is also a Pause button, when pressed, the options Restart Level, Resume, Back to Map, Turn Sounds and Vibrations on/off are available. The Sounds and Music effects of the game are toggled as one. When the user chooses to go back to the map, his/her progress on the current level will be lost. At the end of each level, a reasonable amount of Peso is given to the player to purchase items at the shop or upgrade their heroes. When the player has more than 3 characters, He will be given a window to select up to 5 heroes that he can use on gameplay.</w:t>
+        <w:t xml:space="preserve">Each Hero and Insect has one elemental attribute namely Fire, Air, or Water. Water defeats Fire, Fire defeats Air, and Air defeats Water. When a hero of Fire element attacks an insect of Air element, it will deal a greater damage compared if it will attack an insect with the same element of Fire. Here, the damage is only normal. If Fire will attack its weakness which is the Water element, the damage dealt will be lesser and smaller than normal. The starting wave for the first level is 3 and is incremented by 1 for each progressing level. The game is played by placing the heroes in the potholes where they will attack an incoming insect when it is inside their range. If the user wants to remove a fruit/vegetable hero which is already planted, he can click on that hero and choose Remove. Each hero removed gives a refund of 40 percent. At the start of each level, the arrival of the insects will only start if the user will press the </w:t>
+      </w:r>
+      <w:r>
+        <w:rPr>
+          <w:rFonts w:ascii="Times New Roman" w:hAnsi="Times New Roman"/>
+          <w:sz w:val="24"/>
+          <w:szCs w:val="24"/>
+        </w:rPr>
+        <w:t>Start</w:t>
+      </w:r>
+      <w:r>
+        <w:rPr>
+          <w:rFonts w:ascii="Times New Roman" w:hAnsi="Times New Roman"/>
+          <w:sz w:val="24"/>
+          <w:szCs w:val="24"/>
+        </w:rPr>
+        <w:t xml:space="preserve"> Wave button. But once the battle starts and another wave is coming, the user can press the button to start the wave immediately or if he has to prepare, he is given a limited time before the arrival of the next insects. Each fruit/vegetable costs Water which the user is given a fair supply at the start of each game. Users can also obtain Water by defeating insects. The number of insects and the insects itself contained in a wave is fixed but the number varies from level to level. Each wave of insects has one specific element which is randomized too. The players can see what type of element the next wave of insects will have by looking at the indicator at the lower left of the gameplay screen. This indicator will also tell if the insect’s pathway is land, air or both to carefully plan what hero is suitable to use. The user can press the 2x gameplay speed button for faster battle outcomes. There is also a Pause button, when pressed, the options Restart Level, Resume, Back to Map, Turn Sounds and Vibrations on/off are available. The Sounds and Music effects of the game are toggled as one. When </w:t>
+      </w:r>
+      <w:r>
+        <w:rPr>
+          <w:rFonts w:ascii="Times New Roman" w:hAnsi="Times New Roman"/>
+          <w:sz w:val="24"/>
+          <w:szCs w:val="24"/>
+        </w:rPr>
+        <w:lastRenderedPageBreak/>
+        <w:t xml:space="preserve">the user chooses to go back to the map, his/her progress on the current level will be lost. At the end of each level, a reasonable amount of Peso is given to the player to purchase items at the shop or upgrade their heroes. </w:t>
+      </w:r>
+      <w:r>
+        <w:rPr>
+          <w:rFonts w:ascii="Times New Roman" w:hAnsi="Times New Roman"/>
+          <w:sz w:val="24"/>
+          <w:szCs w:val="24"/>
+          <w:highlight w:val="yellow"/>
+        </w:rPr>
+        <w:t>Before the user plays a level</w:t>
+      </w:r>
+      <w:r>
+        <w:rPr>
+          <w:rFonts w:ascii="Times New Roman" w:hAnsi="Times New Roman"/>
+          <w:sz w:val="24"/>
+          <w:szCs w:val="24"/>
+          <w:highlight w:val="yellow"/>
+        </w:rPr>
+        <w:t>, He will be given a window to select up to 5 heroes that he can use on gameplay.</w:t>
+      </w:r>
+      <w:r>
+        <w:rPr>
+          <w:rFonts w:ascii="Times New Roman" w:hAnsi="Times New Roman"/>
+          <w:sz w:val="24"/>
+          <w:szCs w:val="24"/>
+          <w:highlight w:val="yellow"/>
+        </w:rPr>
+        <w:t xml:space="preserve"> He is required to choose at least 1 hero.</w:t>
       </w:r>
     </w:p>
     <w:p>
@@ -2001,16 +2216,7 @@
           <w:sz w:val="24"/>
           <w:szCs w:val="24"/>
         </w:rPr>
-        <w:t xml:space="preserve">Once a level is cleared without any lives deducted, that level will have a text indicated “Perfect”. If not, the text indicates “Cleared”. If a level is finished perfectly, greater rewards await at the end of the level. When a level is “Cleared” the user receives </w:t>
-      </w:r>
-      <w:r>
-        <w:rPr>
-          <w:rFonts w:ascii="Times New Roman" w:hAnsi="Times New Roman"/>
-          <w:sz w:val="24"/>
-          <w:szCs w:val="24"/>
-        </w:rPr>
-        <w:lastRenderedPageBreak/>
-        <w:t>money depending on the percentage of how many lives he has left. If the player wants to go back to a level, in case that he wants to perfect that level, the money that he receives will depend on the percent of lives that he had to complete since his last play on that stage. If the user failed to complete the remaining percent that he had to achieve, He will receive only 5 percent for that level’s reward money. If the player goes back and finishes a level that is already in “Perfect” status, He will receive a total of 5 percent of the reward money for that level</w:t>
+        <w:t>Once a level is cleared without any lives deducted, that level will have a text indicated “Perfect”. If not, the text indicates “Cleared”. If a level is finished perfectly, greater rewards await at the end of the level. When a level is “Cleared” the user receives money depending on the percentage of how many lives he has left. If the player wants to go back to a level, in case that he wants to perfect that level, the money that he receives will depend on the percent of lives that he had to complete since his last play on that stage. If the user failed to complete the remaining percent that he had to achieve, He will receive only 5 percent for that level’s reward money. If the player goes back and finishes a level that is already in “Perfect” status, He will receive a total of 5 percent of the reward money for that level</w:t>
       </w:r>
       <w:r>
         <w:rPr>
@@ -2047,71 +2253,16 @@
           <w:sz w:val="24"/>
           <w:szCs w:val="24"/>
         </w:rPr>
-        <w:t xml:space="preserve">There are 9 heroes in the game namely Carrot, Banana, Watermelon, Orange, </w:t>
-      </w:r>
-      <w:proofErr w:type="spellStart"/>
-      <w:r>
-        <w:rPr>
-          <w:rFonts w:ascii="Times New Roman" w:hAnsi="Times New Roman"/>
-          <w:sz w:val="24"/>
-          <w:szCs w:val="24"/>
-        </w:rPr>
-        <w:t>Rambutan</w:t>
-      </w:r>
-      <w:proofErr w:type="spellEnd"/>
-      <w:r>
-        <w:rPr>
-          <w:rFonts w:ascii="Times New Roman" w:hAnsi="Times New Roman"/>
-          <w:sz w:val="24"/>
-          <w:szCs w:val="24"/>
-        </w:rPr>
-        <w:t>, Leek, Mushroom, Onion, and Coco</w:t>
-      </w:r>
-      <w:bookmarkStart w:id="0" w:name="_GoBack"/>
-      <w:bookmarkEnd w:id="0"/>
-      <w:r>
-        <w:rPr>
-          <w:rFonts w:ascii="Times New Roman" w:hAnsi="Times New Roman"/>
-          <w:sz w:val="24"/>
-          <w:szCs w:val="24"/>
-        </w:rPr>
-        <w:t xml:space="preserve">nut. There corresponding upgraded versions are the following: Carrot Cannon, Healing Banana, Blaster Melon, Orange Saucer, </w:t>
-      </w:r>
-      <w:proofErr w:type="spellStart"/>
-      <w:r>
-        <w:rPr>
-          <w:rFonts w:ascii="Times New Roman" w:hAnsi="Times New Roman"/>
-          <w:sz w:val="24"/>
-          <w:szCs w:val="24"/>
-        </w:rPr>
-        <w:t>Rambu</w:t>
-      </w:r>
-      <w:proofErr w:type="spellEnd"/>
-      <w:r>
-        <w:rPr>
-          <w:rFonts w:ascii="Times New Roman" w:hAnsi="Times New Roman"/>
-          <w:sz w:val="24"/>
-          <w:szCs w:val="24"/>
-        </w:rPr>
-        <w:t xml:space="preserve">-stun, Laser Leek, </w:t>
-      </w:r>
-      <w:proofErr w:type="spellStart"/>
-      <w:r>
-        <w:rPr>
-          <w:rFonts w:ascii="Times New Roman" w:hAnsi="Times New Roman"/>
-          <w:sz w:val="24"/>
-          <w:szCs w:val="24"/>
-        </w:rPr>
-        <w:t>Necro</w:t>
-      </w:r>
-      <w:proofErr w:type="spellEnd"/>
-      <w:r>
-        <w:rPr>
-          <w:rFonts w:ascii="Times New Roman" w:hAnsi="Times New Roman"/>
-          <w:sz w:val="24"/>
-          <w:szCs w:val="24"/>
-        </w:rPr>
-        <w:t>-Mushroom, and Mega-Onion. There are 10 pests/insects that they will fight: Ants, Fly, Grasshopper, Caterpillar, Stink Bug, Mole Cricket, Snail, Cicada, Beetles, and Locusts. The strength of these insects increase as the user gets to higher levels. On Hard mode, the insects have the ability to attack the heroes and kill them, if their HP drops to 0. That’s why some heroes have the ability to heal their co-heroes.</w:t>
+        <w:t xml:space="preserve">There are 9 heroes in the game namely Carrot, Banana, Watermelon, Orange, Rambutan, Leek, Mushroom, Onion, and Coconut. There corresponding upgraded versions are the following: Carrot Cannon, Healing Banana, Blaster Melon, Orange Saucer, Rambu-stun, Laser Leek, Necro-Mushroom, and Mega-Onion. There are 10 pests/insects that they will fight: Ants, Fly, Grasshopper, Caterpillar, Stink Bug, Mole Cricket, Snail, Cicada, Beetles, and Locusts. The strength of these insects increase as the user gets to higher levels. </w:t>
+      </w:r>
+      <w:r>
+        <w:rPr>
+          <w:rFonts w:ascii="Times New Roman" w:hAnsi="Times New Roman"/>
+          <w:sz w:val="24"/>
+          <w:szCs w:val="24"/>
+        </w:rPr>
+        <w:lastRenderedPageBreak/>
+        <w:t>On Hard mode, the insects have the ability to attack the heroes and kill them, if their HP drops to 0. That’s why some heroes have the ability to heal their co-heroes.</w:t>
       </w:r>
       <w:r>
         <w:rPr>
@@ -2176,8 +2327,18 @@
           <w:sz w:val="24"/>
           <w:szCs w:val="24"/>
         </w:rPr>
-        <w:t xml:space="preserve">To add, the game doesn’t require any internet connection to operate and real money to buy the items that can be seen on the shop. The game can only be played in Landscape left view. The user can also turn the sound and vibration on/off.   </w:t>
-      </w:r>
+        <w:t>To add, the game doesn’t require any internet connection to operate and real money to buy the items that can be seen on the shop. The game can only be</w:t>
+      </w:r>
+      <w:r>
+        <w:rPr>
+          <w:rFonts w:ascii="Times New Roman" w:hAnsi="Times New Roman"/>
+          <w:sz w:val="24"/>
+          <w:szCs w:val="24"/>
+        </w:rPr>
+        <w:t xml:space="preserve"> played in Landscape left view.</w:t>
+      </w:r>
+      <w:bookmarkStart w:id="0" w:name="_GoBack"/>
+      <w:bookmarkEnd w:id="0"/>
     </w:p>
     <w:p>
       <w:pPr>
@@ -2196,27 +2357,8 @@
           <w:sz w:val="24"/>
           <w:szCs w:val="24"/>
         </w:rPr>
-        <w:lastRenderedPageBreak/>
         <w:tab/>
-        <w:t xml:space="preserve">The game will be tested if compatible for cross-platform systems to assure compatibility. Cellphones like Samsung will also become part of the testing procedures.  The Android OS jellybean, </w:t>
-      </w:r>
-      <w:proofErr w:type="spellStart"/>
-      <w:r>
-        <w:rPr>
-          <w:rFonts w:ascii="Times New Roman" w:hAnsi="Times New Roman"/>
-          <w:sz w:val="24"/>
-          <w:szCs w:val="24"/>
-        </w:rPr>
-        <w:t>kitkat</w:t>
-      </w:r>
-      <w:proofErr w:type="spellEnd"/>
-      <w:r>
-        <w:rPr>
-          <w:rFonts w:ascii="Times New Roman" w:hAnsi="Times New Roman"/>
-          <w:sz w:val="24"/>
-          <w:szCs w:val="24"/>
-        </w:rPr>
-        <w:t xml:space="preserve"> and lollipop are the testing targets to see if the application/game will run on these said ope</w:t>
+        <w:t>The game will be tested if compatible for cross-platform systems to assure compatibility. Cellphones like Samsung will also become part of the testing procedures.  The Android OS jellybean, kitkat and lollipop are the testing targets to see if the application/game will run on these said ope</w:t>
       </w:r>
       <w:r>
         <w:rPr>
@@ -4576,7 +4718,6 @@
           <w:szCs w:val="24"/>
         </w:rPr>
       </w:pPr>
-      <w:proofErr w:type="spellStart"/>
       <w:r>
         <w:rPr>
           <w:rFonts w:ascii="Times New Roman" w:hAnsi="Times New Roman"/>
@@ -4585,42 +4726,48 @@
           <w:sz w:val="24"/>
           <w:szCs w:val="24"/>
         </w:rPr>
-        <w:t>Hitpoints</w:t>
-      </w:r>
-      <w:proofErr w:type="spellEnd"/>
-      <w:r>
-        <w:rPr>
-          <w:rFonts w:ascii="Times New Roman" w:hAnsi="Times New Roman"/>
-          <w:b/>
+        <w:t>Hitpoints.</w:t>
+      </w:r>
+      <w:r>
+        <w:rPr>
+          <w:rFonts w:ascii="Times New Roman" w:hAnsi="Times New Roman"/>
+          <w:sz w:val="24"/>
+          <w:szCs w:val="24"/>
+        </w:rPr>
+        <w:t> </w:t>
+      </w:r>
+      <w:r>
+        <w:rPr>
+          <w:rFonts w:ascii="Times New Roman" w:hAnsi="Times New Roman"/>
+          <w:sz w:val="24"/>
+          <w:szCs w:val="24"/>
+        </w:rPr>
+        <w:t>A</w:t>
+      </w:r>
+      <w:r>
+        <w:rPr>
+          <w:rFonts w:ascii="Times New Roman" w:hAnsi="Times New Roman"/>
+          <w:sz w:val="24"/>
+          <w:szCs w:val="24"/>
+        </w:rPr>
+        <w:t>lso known as </w:t>
+      </w:r>
+      <w:r>
+        <w:rPr>
+          <w:rFonts w:ascii="Times New Roman" w:hAnsi="Times New Roman"/>
           <w:bCs/>
           <w:sz w:val="24"/>
           <w:szCs w:val="24"/>
         </w:rPr>
-        <w:t>.</w:t>
-      </w:r>
-      <w:r>
-        <w:rPr>
-          <w:rFonts w:ascii="Times New Roman" w:hAnsi="Times New Roman"/>
-          <w:sz w:val="24"/>
-          <w:szCs w:val="24"/>
-        </w:rPr>
-        <w:t> </w:t>
-      </w:r>
-      <w:r>
-        <w:rPr>
-          <w:rFonts w:ascii="Times New Roman" w:hAnsi="Times New Roman"/>
-          <w:sz w:val="24"/>
-          <w:szCs w:val="24"/>
-        </w:rPr>
-        <w:t>A</w:t>
-      </w:r>
-      <w:r>
-        <w:rPr>
-          <w:rFonts w:ascii="Times New Roman" w:hAnsi="Times New Roman"/>
-          <w:sz w:val="24"/>
-          <w:szCs w:val="24"/>
-        </w:rPr>
-        <w:t>lso known as </w:t>
+        <w:t>HP</w:t>
+      </w:r>
+      <w:r>
+        <w:rPr>
+          <w:rFonts w:ascii="Times New Roman" w:hAnsi="Times New Roman"/>
+          <w:sz w:val="24"/>
+          <w:szCs w:val="24"/>
+        </w:rPr>
+        <w:t> or </w:t>
       </w:r>
       <w:r>
         <w:rPr>
@@ -4629,15 +4776,23 @@
           <w:sz w:val="24"/>
           <w:szCs w:val="24"/>
         </w:rPr>
-        <w:t>HP</w:t>
-      </w:r>
-      <w:r>
-        <w:rPr>
-          <w:rFonts w:ascii="Times New Roman" w:hAnsi="Times New Roman"/>
-          <w:sz w:val="24"/>
-          <w:szCs w:val="24"/>
-        </w:rPr>
-        <w:t> or </w:t>
+        <w:t>health</w:t>
+      </w:r>
+      <w:r>
+        <w:rPr>
+          <w:rFonts w:ascii="Times New Roman" w:hAnsi="Times New Roman"/>
+          <w:sz w:val="24"/>
+          <w:szCs w:val="24"/>
+        </w:rPr>
+        <w:t xml:space="preserve"> represents</w:t>
+      </w:r>
+      <w:r>
+        <w:rPr>
+          <w:rFonts w:ascii="Times New Roman" w:hAnsi="Times New Roman"/>
+          <w:sz w:val="24"/>
+          <w:szCs w:val="24"/>
+        </w:rPr>
+        <w:t xml:space="preserve"> the amount of damage a player or monster can withstand until he/she dies. This is known as death, which happens when their </w:t>
       </w:r>
       <w:r>
         <w:rPr>
@@ -4646,35 +4801,8 @@
           <w:sz w:val="24"/>
           <w:szCs w:val="24"/>
         </w:rPr>
-        <w:t>health</w:t>
-      </w:r>
-      <w:r>
-        <w:rPr>
-          <w:rFonts w:ascii="Times New Roman" w:hAnsi="Times New Roman"/>
-          <w:sz w:val="24"/>
-          <w:szCs w:val="24"/>
-        </w:rPr>
-        <w:t xml:space="preserve"> represents</w:t>
-      </w:r>
-      <w:r>
-        <w:rPr>
-          <w:rFonts w:ascii="Times New Roman" w:hAnsi="Times New Roman"/>
-          <w:sz w:val="24"/>
-          <w:szCs w:val="24"/>
-        </w:rPr>
-        <w:t xml:space="preserve"> the amount of damage a player or monster can withstand until he/she dies. This is known as death, which happens when their </w:t>
-      </w:r>
-      <w:proofErr w:type="spellStart"/>
-      <w:r>
-        <w:rPr>
-          <w:rFonts w:ascii="Times New Roman" w:hAnsi="Times New Roman"/>
-          <w:bCs/>
-          <w:sz w:val="24"/>
-          <w:szCs w:val="24"/>
-        </w:rPr>
         <w:t>hitpoints</w:t>
       </w:r>
-      <w:proofErr w:type="spellEnd"/>
       <w:r>
         <w:rPr>
           <w:rFonts w:ascii="Times New Roman" w:hAnsi="Times New Roman"/>
@@ -4819,27 +4947,7 @@
           <w:szCs w:val="24"/>
           <w:highlight w:val="yellow"/>
         </w:rPr>
-        <w:t>F</w:t>
-      </w:r>
-      <w:r>
-        <w:rPr>
-          <w:rFonts w:ascii="Times New Roman" w:hAnsi="Times New Roman"/>
-          <w:b/>
-          <w:sz w:val="24"/>
-          <w:szCs w:val="24"/>
-          <w:highlight w:val="yellow"/>
-        </w:rPr>
-        <w:t>irst-plant-first-healed</w:t>
-      </w:r>
-      <w:r>
-        <w:rPr>
-          <w:rFonts w:ascii="Times New Roman" w:hAnsi="Times New Roman"/>
-          <w:b/>
-          <w:sz w:val="24"/>
-          <w:szCs w:val="24"/>
-          <w:highlight w:val="yellow"/>
-        </w:rPr>
-        <w:t xml:space="preserve">. </w:t>
+        <w:t xml:space="preserve">First-plant-first-healed. </w:t>
       </w:r>
       <w:r>
         <w:rPr>
@@ -5106,7 +5214,6 @@
           <w:szCs w:val="24"/>
         </w:rPr>
       </w:pPr>
-      <w:proofErr w:type="gramStart"/>
       <w:r>
         <w:rPr>
           <w:rFonts w:ascii="Times New Roman" w:hAnsi="Times New Roman"/>
@@ -5117,7 +5224,6 @@
         <w:lastRenderedPageBreak/>
         <w:t>iOS</w:t>
       </w:r>
-      <w:proofErr w:type="gramEnd"/>
     </w:p>
     <w:p>
       <w:pPr>
@@ -5137,25 +5243,7 @@
           <w:sz w:val="24"/>
           <w:szCs w:val="24"/>
         </w:rPr>
-        <w:t xml:space="preserve">According to ipad.about.com, iOS is Apple's mobile operating system used to run the popular iPhone, iPad and iPod Touch devices. Formerly known as the iPhone OS, there are over 900,000 iOS applications available for download in the Apple app store, the most popular app store of any mobile device. </w:t>
-      </w:r>
-      <w:proofErr w:type="gramStart"/>
-      <w:r>
-        <w:rPr>
-          <w:rFonts w:ascii="Times New Roman" w:hAnsi="Times New Roman"/>
-          <w:sz w:val="24"/>
-          <w:szCs w:val="24"/>
-        </w:rPr>
-        <w:t>iOS</w:t>
-      </w:r>
-      <w:proofErr w:type="gramEnd"/>
-      <w:r>
-        <w:rPr>
-          <w:rFonts w:ascii="Times New Roman" w:hAnsi="Times New Roman"/>
-          <w:sz w:val="24"/>
-          <w:szCs w:val="24"/>
-        </w:rPr>
-        <w:t xml:space="preserve"> utilizes a multi-touch interface </w:t>
+        <w:t xml:space="preserve">According to ipad.about.com, iOS is Apple's mobile operating system used to run the popular iPhone, iPad and iPod Touch devices. Formerly known as the iPhone OS, there are over 900,000 iOS applications available for download in the Apple app store, the most popular app store of any mobile device. iOS utilizes a multi-touch interface </w:t>
       </w:r>
     </w:p>
     <w:p>
@@ -5169,23 +5257,13 @@
           <w:szCs w:val="24"/>
         </w:rPr>
       </w:pPr>
-      <w:proofErr w:type="gramStart"/>
-      <w:r>
-        <w:rPr>
-          <w:rFonts w:ascii="Times New Roman" w:hAnsi="Times New Roman"/>
-          <w:sz w:val="24"/>
-          <w:szCs w:val="24"/>
-        </w:rPr>
-        <w:t>where</w:t>
-      </w:r>
-      <w:proofErr w:type="gramEnd"/>
-      <w:r>
-        <w:rPr>
-          <w:rFonts w:ascii="Times New Roman" w:hAnsi="Times New Roman"/>
-          <w:sz w:val="24"/>
-          <w:szCs w:val="24"/>
-        </w:rPr>
-        <w:t xml:space="preserve"> simple gestures are used to operate the device, like swiping your finger across the screen to move to the next page or pinching your fingers to zoom out.</w:t>
+      <w:r>
+        <w:rPr>
+          <w:rFonts w:ascii="Times New Roman" w:hAnsi="Times New Roman"/>
+          <w:sz w:val="24"/>
+          <w:szCs w:val="24"/>
+        </w:rPr>
+        <w:t>where simple gestures are used to operate the device, like swiping your finger across the screen to move to the next page or pinching your fingers to zoom out.</w:t>
       </w:r>
     </w:p>
     <w:p>
@@ -5241,25 +5319,7 @@
           <w:sz w:val="24"/>
           <w:szCs w:val="24"/>
         </w:rPr>
-        <w:t>According to webopedia.com the Windows Mobile OS is a mobile operating system for smartphones and mobile devices from Microsoft based on the Windows CE kernel and designed to look and operate similar to desktop versions of Microsoft Windows. Windows Mobile competes in the mobile OS market with Apple's iOS, Google's Android, BlackBerry OS, Symbian and others.  Windows Mobile first debuted as the operating system for Microsoft's original personal digital assistant (PDA) device, the Pocket PC, in 2000.  Later releases included Windows Mobile 2003 ("Ozone"), Windows Mobile 5 ("</w:t>
-      </w:r>
-      <w:proofErr w:type="spellStart"/>
-      <w:r>
-        <w:rPr>
-          <w:rFonts w:ascii="Times New Roman" w:hAnsi="Times New Roman"/>
-          <w:sz w:val="24"/>
-          <w:szCs w:val="24"/>
-        </w:rPr>
-        <w:t>Magento</w:t>
-      </w:r>
-      <w:proofErr w:type="spellEnd"/>
-      <w:r>
-        <w:rPr>
-          <w:rFonts w:ascii="Times New Roman" w:hAnsi="Times New Roman"/>
-          <w:sz w:val="24"/>
-          <w:szCs w:val="24"/>
-        </w:rPr>
-        <w:t>") and Windows Mobile 6 ("Crossbow"). Windows Mobile has largely been supplanted by Windows Phone 7, although Microsoft did release in 2011 Windows Embedded Handheld 6.5, a mobile OS compatible with Windows Mobile 6.5 that's designed for enterprise mobile and handheld computing devices.</w:t>
+        <w:t>According to webopedia.com the Windows Mobile OS is a mobile operating system for smartphones and mobile devices from Microsoft based on the Windows CE kernel and designed to look and operate similar to desktop versions of Microsoft Windows. Windows Mobile competes in the mobile OS market with Apple's iOS, Google's Android, BlackBerry OS, Symbian and others.  Windows Mobile first debuted as the operating system for Microsoft's original personal digital assistant (PDA) device, the Pocket PC, in 2000.  Later releases included Windows Mobile 2003 ("Ozone"), Windows Mobile 5 ("Magento") and Windows Mobile 6 ("Crossbow"). Windows Mobile has largely been supplanted by Windows Phone 7, although Microsoft did release in 2011 Windows Embedded Handheld 6.5, a mobile OS compatible with Windows Mobile 6.5 that's designed for enterprise mobile and handheld computing devices.</w:t>
       </w:r>
     </w:p>
     <w:p>
@@ -5342,25 +5402,7 @@
           <w:sz w:val="24"/>
           <w:szCs w:val="24"/>
         </w:rPr>
-        <w:t xml:space="preserve">According to techopedia.com the development of the Android OS was a result of the consortium of the initial members of the Open Handset Alliance (OHA) such as Google, HTC, Dell, Intel, Motorola, Qualcomm, Texas Instruments, Samsung, LG, T-Mobile, </w:t>
-      </w:r>
-      <w:proofErr w:type="spellStart"/>
-      <w:r>
-        <w:rPr>
-          <w:rFonts w:ascii="Times New Roman" w:hAnsi="Times New Roman"/>
-          <w:sz w:val="24"/>
-          <w:szCs w:val="24"/>
-        </w:rPr>
-        <w:t>Nvidia</w:t>
-      </w:r>
-      <w:proofErr w:type="spellEnd"/>
-      <w:r>
-        <w:rPr>
-          <w:rFonts w:ascii="Times New Roman" w:hAnsi="Times New Roman"/>
-          <w:sz w:val="24"/>
-          <w:szCs w:val="24"/>
-        </w:rPr>
-        <w:t>, and Wind River Systems back in November of 2007. The OHA is a business alliance of hardware, software and telecom companies dedicated to advance the cause of open sourcing for mobile phones.</w:t>
+        <w:t>According to techopedia.com the development of the Android OS was a result of the consortium of the initial members of the Open Handset Alliance (OHA) such as Google, HTC, Dell, Intel, Motorola, Qualcomm, Texas Instruments, Samsung, LG, T-Mobile, Nvidia, and Wind River Systems back in November of 2007. The OHA is a business alliance of hardware, software and telecom companies dedicated to advance the cause of open sourcing for mobile phones.</w:t>
       </w:r>
     </w:p>
     <w:p>
@@ -5402,43 +5444,7 @@
           <w:sz w:val="24"/>
           <w:szCs w:val="24"/>
         </w:rPr>
-        <w:t xml:space="preserve">The Android OS consists of numerous Java applications and Java core libraries running under the Java-based object oriented application framework and the </w:t>
-      </w:r>
-      <w:proofErr w:type="spellStart"/>
-      <w:r>
-        <w:rPr>
-          <w:rFonts w:ascii="Times New Roman" w:hAnsi="Times New Roman"/>
-          <w:sz w:val="24"/>
-          <w:szCs w:val="24"/>
-        </w:rPr>
-        <w:t>Dalvik</w:t>
-      </w:r>
-      <w:proofErr w:type="spellEnd"/>
-      <w:r>
-        <w:rPr>
-          <w:rFonts w:ascii="Times New Roman" w:hAnsi="Times New Roman"/>
-          <w:sz w:val="24"/>
-          <w:szCs w:val="24"/>
-        </w:rPr>
-        <w:t xml:space="preserve"> Virtual Machine (VM). </w:t>
-      </w:r>
-      <w:proofErr w:type="spellStart"/>
-      <w:r>
-        <w:rPr>
-          <w:rFonts w:ascii="Times New Roman" w:hAnsi="Times New Roman"/>
-          <w:sz w:val="24"/>
-          <w:szCs w:val="24"/>
-        </w:rPr>
-        <w:t>Dalvik</w:t>
-      </w:r>
-      <w:proofErr w:type="spellEnd"/>
-      <w:r>
-        <w:rPr>
-          <w:rFonts w:ascii="Times New Roman" w:hAnsi="Times New Roman"/>
-          <w:sz w:val="24"/>
-          <w:szCs w:val="24"/>
-        </w:rPr>
-        <w:t xml:space="preserve"> is integral for the Android to run in mobile devices as these systems are constrained in terms of processor speed and memory.</w:t>
+        <w:t>The Android OS consists of numerous Java applications and Java core libraries running under the Java-based object oriented application framework and the Dalvik Virtual Machine (VM). Dalvik is integral for the Android to run in mobile devices as these systems are constrained in terms of processor speed and memory.</w:t>
       </w:r>
     </w:p>
     <w:p>
@@ -5459,25 +5465,7 @@
           <w:sz w:val="24"/>
           <w:szCs w:val="24"/>
         </w:rPr>
-        <w:t xml:space="preserve">As for multimedia support, the Android OS can back 2D and 3D graphics, common audio and video formats. It may also support multi-touch input (depending on device) and carries in its browser Google Chrome’s V8 </w:t>
-      </w:r>
-      <w:proofErr w:type="spellStart"/>
-      <w:r>
-        <w:rPr>
-          <w:rFonts w:ascii="Times New Roman" w:hAnsi="Times New Roman"/>
-          <w:sz w:val="24"/>
-          <w:szCs w:val="24"/>
-        </w:rPr>
-        <w:t>Javascript</w:t>
-      </w:r>
-      <w:proofErr w:type="spellEnd"/>
-      <w:r>
-        <w:rPr>
-          <w:rFonts w:ascii="Times New Roman" w:hAnsi="Times New Roman"/>
-          <w:sz w:val="24"/>
-          <w:szCs w:val="24"/>
-        </w:rPr>
-        <w:t xml:space="preserve"> runtime.</w:t>
+        <w:t>As for multimedia support, the Android OS can back 2D and 3D graphics, common audio and video formats. It may also support multi-touch input (depending on device) and carries in its browser Google Chrome’s V8 Javascript runtime.</w:t>
       </w:r>
     </w:p>
     <w:p>
@@ -5562,25 +5550,7 @@
           <w:szCs w:val="24"/>
         </w:rPr>
         <w:lastRenderedPageBreak/>
-        <w:t xml:space="preserve">The most recent major Android update is Android 5.0 "Lollipop", which was released on November 3, 2014. Since April 2009, Android versions have been developed under a confectionery-themed code name and released in alphabetical order, beginning with Android 1.5 "Cupcake"; the earlier versions 1.0 and 1.1 were not released under specific code names: Cupcake(1.5), Donut(1.6), Eclair(2.0–2.1), </w:t>
-      </w:r>
-      <w:proofErr w:type="spellStart"/>
-      <w:r>
-        <w:rPr>
-          <w:rFonts w:ascii="Times New Roman" w:hAnsi="Times New Roman"/>
-          <w:sz w:val="24"/>
-          <w:szCs w:val="24"/>
-        </w:rPr>
-        <w:t>Froyo</w:t>
-      </w:r>
-      <w:proofErr w:type="spellEnd"/>
-      <w:r>
-        <w:rPr>
-          <w:rFonts w:ascii="Times New Roman" w:hAnsi="Times New Roman"/>
-          <w:sz w:val="24"/>
-          <w:szCs w:val="24"/>
-        </w:rPr>
-        <w:t xml:space="preserve">(2.2–2.2.3), Gingerbread(2.3–2.3.7), Honeycomb(3.0–3.2.6), Ice Cream Sandwich(4.0–4.0.4), Jelly Bean(4.1–4.3.1), </w:t>
+        <w:t xml:space="preserve">The most recent major Android update is Android 5.0 "Lollipop", which was released on November 3, 2014. Since April 2009, Android versions have been developed under a confectionery-themed code name and released in alphabetical order, beginning with Android 1.5 "Cupcake"; the earlier versions 1.0 and 1.1 were not released under specific code names: Cupcake(1.5), Donut(1.6), Eclair(2.0–2.1), Froyo(2.2–2.2.3), Gingerbread(2.3–2.3.7), Honeycomb(3.0–3.2.6), Ice Cream Sandwich(4.0–4.0.4), Jelly Bean(4.1–4.3.1), </w:t>
       </w:r>
       <w:hyperlink r:id="rId8" w:tooltip="Android KitKat" w:history="1">
         <w:r>
@@ -5852,43 +5822,7 @@
           <w:sz w:val="24"/>
           <w:szCs w:val="24"/>
         </w:rPr>
-        <w:t xml:space="preserve">According to techopedia.com android apps are written in the Java programming language and use Java core libraries. They are first compiled to </w:t>
-      </w:r>
-      <w:proofErr w:type="spellStart"/>
-      <w:r>
-        <w:rPr>
-          <w:rFonts w:ascii="Times New Roman" w:hAnsi="Times New Roman"/>
-          <w:sz w:val="24"/>
-          <w:szCs w:val="24"/>
-        </w:rPr>
-        <w:t>Dalvik</w:t>
-      </w:r>
-      <w:proofErr w:type="spellEnd"/>
-      <w:r>
-        <w:rPr>
-          <w:rFonts w:ascii="Times New Roman" w:hAnsi="Times New Roman"/>
-          <w:sz w:val="24"/>
-          <w:szCs w:val="24"/>
-        </w:rPr>
-        <w:t xml:space="preserve"> executables to run on the </w:t>
-      </w:r>
-      <w:proofErr w:type="spellStart"/>
-      <w:r>
-        <w:rPr>
-          <w:rFonts w:ascii="Times New Roman" w:hAnsi="Times New Roman"/>
-          <w:sz w:val="24"/>
-          <w:szCs w:val="24"/>
-        </w:rPr>
-        <w:t>Dalvik</w:t>
-      </w:r>
-      <w:proofErr w:type="spellEnd"/>
-      <w:r>
-        <w:rPr>
-          <w:rFonts w:ascii="Times New Roman" w:hAnsi="Times New Roman"/>
-          <w:sz w:val="24"/>
-          <w:szCs w:val="24"/>
-        </w:rPr>
-        <w:t xml:space="preserve"> virtual machine, which is a virtual machine specially designed for mobile devices. </w:t>
+        <w:t xml:space="preserve">According to techopedia.com android apps are written in the Java programming language and use Java core libraries. They are first compiled to Dalvik executables to run on the Dalvik virtual machine, which is a virtual machine specially designed for mobile devices. </w:t>
       </w:r>
     </w:p>
     <w:p>
@@ -6247,27 +6181,7 @@
           <w:szCs w:val="24"/>
           <w:lang w:val="en-US"/>
         </w:rPr>
-        <w:t xml:space="preserve">To test that everything is set up, plugin in your device, open a </w:t>
-      </w:r>
-      <w:proofErr w:type="spellStart"/>
-      <w:r>
-        <w:rPr>
-          <w:rFonts w:ascii="Times New Roman" w:hAnsi="Times New Roman"/>
-          <w:sz w:val="24"/>
-          <w:szCs w:val="24"/>
-          <w:lang w:val="en-US"/>
-        </w:rPr>
-        <w:t>cmd</w:t>
-      </w:r>
-      <w:proofErr w:type="spellEnd"/>
-      <w:r>
-        <w:rPr>
-          <w:rFonts w:ascii="Times New Roman" w:hAnsi="Times New Roman"/>
-          <w:sz w:val="24"/>
-          <w:szCs w:val="24"/>
-          <w:lang w:val="en-US"/>
-        </w:rPr>
-        <w:t xml:space="preserve"> prompt and run the following commands:</w:t>
+        <w:t>To test that everything is set up, plugin in your device, open a cmd prompt and run the following commands:</w:t>
       </w:r>
     </w:p>
     <w:p>
@@ -6283,7 +6197,6 @@
           <w:lang w:val="en-US"/>
         </w:rPr>
       </w:pPr>
-      <w:proofErr w:type="gramStart"/>
       <w:r>
         <w:rPr>
           <w:rFonts w:ascii="Times New Roman" w:hAnsi="Times New Roman"/>
@@ -6291,37 +6204,7 @@
           <w:szCs w:val="24"/>
           <w:lang w:val="en-US"/>
         </w:rPr>
-        <w:t>cd</w:t>
-      </w:r>
-      <w:proofErr w:type="gramEnd"/>
-      <w:r>
-        <w:rPr>
-          <w:rFonts w:ascii="Times New Roman" w:hAnsi="Times New Roman"/>
-          <w:sz w:val="24"/>
-          <w:szCs w:val="24"/>
-          <w:lang w:val="en-US"/>
-        </w:rPr>
-        <w:t xml:space="preserve"> \android-</w:t>
-      </w:r>
-      <w:proofErr w:type="spellStart"/>
-      <w:r>
-        <w:rPr>
-          <w:rFonts w:ascii="Times New Roman" w:hAnsi="Times New Roman"/>
-          <w:sz w:val="24"/>
-          <w:szCs w:val="24"/>
-          <w:lang w:val="en-US"/>
-        </w:rPr>
-        <w:t>sdk</w:t>
-      </w:r>
-      <w:proofErr w:type="spellEnd"/>
-      <w:r>
-        <w:rPr>
-          <w:rFonts w:ascii="Times New Roman" w:hAnsi="Times New Roman"/>
-          <w:sz w:val="24"/>
-          <w:szCs w:val="24"/>
-          <w:lang w:val="en-US"/>
-        </w:rPr>
-        <w:t>\platform-tools</w:t>
+        <w:t>cd \android-sdk\platform-tools</w:t>
       </w:r>
     </w:p>
     <w:p>
@@ -6337,8 +6220,6 @@
           <w:lang w:val="en-US"/>
         </w:rPr>
       </w:pPr>
-      <w:proofErr w:type="spellStart"/>
-      <w:proofErr w:type="gramStart"/>
       <w:r>
         <w:rPr>
           <w:rFonts w:ascii="Times New Roman" w:hAnsi="Times New Roman"/>
@@ -6346,18 +6227,7 @@
           <w:szCs w:val="24"/>
           <w:lang w:val="en-US"/>
         </w:rPr>
-        <w:t>adb</w:t>
-      </w:r>
-      <w:proofErr w:type="spellEnd"/>
-      <w:proofErr w:type="gramEnd"/>
-      <w:r>
-        <w:rPr>
-          <w:rFonts w:ascii="Times New Roman" w:hAnsi="Times New Roman"/>
-          <w:sz w:val="24"/>
-          <w:szCs w:val="24"/>
-          <w:lang w:val="en-US"/>
-        </w:rPr>
-        <w:t xml:space="preserve"> devices</w:t>
+        <w:t>adb devices</w:t>
       </w:r>
     </w:p>
     <w:p>
@@ -6534,9 +6404,8 @@
           <w:szCs w:val="24"/>
           <w:lang w:val="en-US"/>
         </w:rPr>
-        <w:t xml:space="preserve">Computer Game Genres that most games fall within a particular category or genre. Some bridge different gaming styles and, thus, could appear under more than one category simultaneously. Shooter: One of the oldest genres of video game is the classic shooter. It has roots in the early 60s with Steve Russell's </w:t>
-      </w:r>
-      <w:proofErr w:type="spellStart"/>
+        <w:t>Computer Game Genres that most games fall within a particular category or genre. Some bridge different gaming styles and, thus, could appear under more than one category simultaneously. Shooter: One of the oldest genres of video game is the classic shooter. It has roots in the early 60s with Steve Russell's Spacewar! Shooters are games that require the player to blow away enemies or objects in order to survive and continue game play. Classic examples include Defender, Galaga, R-Type, Phoenix, Space Invaders, Tempest, Xevious, and Zaxxon.</w:t>
+      </w:r>
       <w:r>
         <w:rPr>
           <w:rFonts w:ascii="Times New Roman" w:hAnsi="Times New Roman"/>
@@ -6544,9 +6413,8 @@
           <w:szCs w:val="24"/>
           <w:lang w:val="en-US"/>
         </w:rPr>
-        <w:t>Spacewar</w:t>
-      </w:r>
-      <w:proofErr w:type="spellEnd"/>
+        <w:t xml:space="preserve"> </w:t>
+      </w:r>
       <w:r>
         <w:rPr>
           <w:rFonts w:ascii="Times New Roman" w:hAnsi="Times New Roman"/>
@@ -6554,9 +6422,8 @@
           <w:szCs w:val="24"/>
           <w:lang w:val="en-US"/>
         </w:rPr>
-        <w:t xml:space="preserve">! Shooters are games that require the player to blow away enemies or objects in order to survive and continue game play. Classic examples include Defender, </w:t>
-      </w:r>
-      <w:proofErr w:type="spellStart"/>
+        <w:t>First-Person-Shooter (or FPS): This is an example of a sub-genre that has grown enough to become its own genre. In fact, because of the prevalence of these games, many people use the term "shooter" to refer to first-person-shooters. These games are real time fast-paced action games in which the player navigates an environment from a first-person perspective and, usually, blows everything and everyone away whenever possible. Though this is a relatively new genre (since the early 1990s), it has grown in popularity. Examples of first-person-shooter franchises include Wolfenstein 3D, Doom, Duke Nukem 3D, Descent, Marathon, GoldenEye, Halo, Quak</w:t>
+      </w:r>
       <w:r>
         <w:rPr>
           <w:rFonts w:ascii="Times New Roman" w:hAnsi="Times New Roman"/>
@@ -6564,9 +6431,8 @@
           <w:szCs w:val="24"/>
           <w:lang w:val="en-US"/>
         </w:rPr>
-        <w:t>Galaga</w:t>
-      </w:r>
-      <w:proofErr w:type="spellEnd"/>
+        <w:t xml:space="preserve">e, and Time Splitters. </w:t>
+      </w:r>
       <w:r>
         <w:rPr>
           <w:rFonts w:ascii="Times New Roman" w:hAnsi="Times New Roman"/>
@@ -6574,9 +6440,8 @@
           <w:szCs w:val="24"/>
           <w:lang w:val="en-US"/>
         </w:rPr>
-        <w:t xml:space="preserve">, R-Type, Phoenix, Space Invaders, Tempest, </w:t>
-      </w:r>
-      <w:proofErr w:type="spellStart"/>
+        <w:t xml:space="preserve">Adventure: Another of the first video game genres, especially from the computer platforms, was the adventure game. These were initially text-based games like Will Crowther's Collossal Cave and the original Zork games. There has always been a strong following for this genre because of the challenge of puzzle-solving and the general lack of violence. This has also made it popular </w:t>
+      </w:r>
       <w:r>
         <w:rPr>
           <w:rFonts w:ascii="Times New Roman" w:hAnsi="Times New Roman"/>
@@ -6584,9 +6449,9 @@
           <w:szCs w:val="24"/>
           <w:lang w:val="en-US"/>
         </w:rPr>
-        <w:t>Xevious</w:t>
-      </w:r>
-      <w:proofErr w:type="spellEnd"/>
+        <w:lastRenderedPageBreak/>
+        <w:t xml:space="preserve">for many non-traditional gaming demographics. In recent years, LucasArts and Cyan have been known for their contributions to the adventure genre. Other examples of adventure franchises include Gabriel Knight, Indiana Jones, Maniac Mansion, Monkey Island, Myst, Police Quest, and Syberia. Platform: It is believed that the platform genre began in 1981 with the release of the games Donkey Kong and Space Panic. Games within this genre are usually identified by navigating environments that require timing and jumping in order to reach a destination while avoiding and/or disposing of enemies. Many of these, like Donkey Kong, have a series of screens, each with its own individual pattern of challenges. As companies began to develop platform games for home consoles and computers instead of arcade machines (i.e. Super Mario Bros for the Famicom and Nintendo Entertainment system), they took advantage of the evolving processors and greater memory capacity by transcending individual screens and utilizing actively sidescrolling worlds. Role-Playing Games (RPGs): Evolving from pen-and-paper games like Dungeons and Dragons, RPGs are a special type of adventure game that usually incorporate three major elements: 1) a specific quest, 2) a process for evolving a character through experience to improve his/her ability to handle deadlier foes, 3) the careful acquisition and management if inventory items for the quest (i.e., weapons, armor, healing items, food, and tools). Although these games still have many variations and appearances. Puzzle: In many ways, puzzle video games are not dissimilar from traditional puzzles. What they offer are unique environments that are not as easily introduced in one's living room. For example, Wetrix enables the player to build up a series of walls that would be able to contain a deluge of water when it falls. Successful completion of a level involves capturing enough water. Other examples include Tetris, Intelligent Qube, Puzzle Bobble, Puyo Puyo, Devil Dice, and Mercury. Simulations: </w:t>
+      </w:r>
       <w:r>
         <w:rPr>
           <w:rFonts w:ascii="Times New Roman" w:hAnsi="Times New Roman"/>
@@ -6594,9 +6459,9 @@
           <w:szCs w:val="24"/>
           <w:lang w:val="en-US"/>
         </w:rPr>
-        <w:t xml:space="preserve">, and </w:t>
-      </w:r>
-      <w:proofErr w:type="spellStart"/>
+        <w:lastRenderedPageBreak/>
+        <w:t>By their nature, simulations are attempts to accurately re-create an experience. These can be in the form of management simulations like SimCity and Theme Hospital, or more hands on like MicroSoft Flight Simulator or Gran Turis</w:t>
+      </w:r>
       <w:r>
         <w:rPr>
           <w:rFonts w:ascii="Times New Roman" w:hAnsi="Times New Roman"/>
@@ -6604,382 +6469,7 @@
           <w:szCs w:val="24"/>
           <w:lang w:val="en-US"/>
         </w:rPr>
-        <w:t>Zaxxon</w:t>
-      </w:r>
-      <w:proofErr w:type="spellEnd"/>
-      <w:r>
-        <w:rPr>
-          <w:rFonts w:ascii="Times New Roman" w:hAnsi="Times New Roman"/>
-          <w:sz w:val="24"/>
-          <w:szCs w:val="24"/>
-          <w:lang w:val="en-US"/>
-        </w:rPr>
-        <w:t>.</w:t>
-      </w:r>
-      <w:r>
-        <w:rPr>
-          <w:rFonts w:ascii="Times New Roman" w:hAnsi="Times New Roman"/>
-          <w:sz w:val="24"/>
-          <w:szCs w:val="24"/>
-          <w:lang w:val="en-US"/>
-        </w:rPr>
-        <w:t xml:space="preserve"> </w:t>
-      </w:r>
-      <w:r>
-        <w:rPr>
-          <w:rFonts w:ascii="Times New Roman" w:hAnsi="Times New Roman"/>
-          <w:sz w:val="24"/>
-          <w:szCs w:val="24"/>
-          <w:lang w:val="en-US"/>
-        </w:rPr>
-        <w:t xml:space="preserve">First-Person-Shooter (or FPS): This is an example of a sub-genre that has grown enough to become its own genre. In fact, because of the prevalence of these games, many people use the term "shooter" to refer to first-person-shooters. These games are real time fast-paced action games in which the player navigates an environment from a first-person perspective and, usually, blows everything and everyone away whenever possible. Though this is a relatively new genre (since the early 1990s), it has grown in popularity. Examples of first-person-shooter franchises include Wolfenstein 3D, Doom, Duke </w:t>
-      </w:r>
-      <w:proofErr w:type="spellStart"/>
-      <w:r>
-        <w:rPr>
-          <w:rFonts w:ascii="Times New Roman" w:hAnsi="Times New Roman"/>
-          <w:sz w:val="24"/>
-          <w:szCs w:val="24"/>
-          <w:lang w:val="en-US"/>
-        </w:rPr>
-        <w:t>Nukem</w:t>
-      </w:r>
-      <w:proofErr w:type="spellEnd"/>
-      <w:r>
-        <w:rPr>
-          <w:rFonts w:ascii="Times New Roman" w:hAnsi="Times New Roman"/>
-          <w:sz w:val="24"/>
-          <w:szCs w:val="24"/>
-          <w:lang w:val="en-US"/>
-        </w:rPr>
-        <w:t xml:space="preserve"> 3D, Descent, Marathon, </w:t>
-      </w:r>
-      <w:proofErr w:type="spellStart"/>
-      <w:r>
-        <w:rPr>
-          <w:rFonts w:ascii="Times New Roman" w:hAnsi="Times New Roman"/>
-          <w:sz w:val="24"/>
-          <w:szCs w:val="24"/>
-          <w:lang w:val="en-US"/>
-        </w:rPr>
-        <w:t>GoldenEye</w:t>
-      </w:r>
-      <w:proofErr w:type="spellEnd"/>
-      <w:r>
-        <w:rPr>
-          <w:rFonts w:ascii="Times New Roman" w:hAnsi="Times New Roman"/>
-          <w:sz w:val="24"/>
-          <w:szCs w:val="24"/>
-          <w:lang w:val="en-US"/>
-        </w:rPr>
-        <w:t>, Halo, Quak</w:t>
-      </w:r>
-      <w:r>
-        <w:rPr>
-          <w:rFonts w:ascii="Times New Roman" w:hAnsi="Times New Roman"/>
-          <w:sz w:val="24"/>
-          <w:szCs w:val="24"/>
-          <w:lang w:val="en-US"/>
-        </w:rPr>
-        <w:t xml:space="preserve">e, and Time Splitters. </w:t>
-      </w:r>
-      <w:r>
-        <w:rPr>
-          <w:rFonts w:ascii="Times New Roman" w:hAnsi="Times New Roman"/>
-          <w:sz w:val="24"/>
-          <w:szCs w:val="24"/>
-          <w:lang w:val="en-US"/>
-        </w:rPr>
-        <w:t xml:space="preserve">Adventure: Another of the first video game genres, especially from the computer platforms, was the adventure game. These were initially text-based games like Will Crowther's </w:t>
-      </w:r>
-      <w:proofErr w:type="spellStart"/>
-      <w:r>
-        <w:rPr>
-          <w:rFonts w:ascii="Times New Roman" w:hAnsi="Times New Roman"/>
-          <w:sz w:val="24"/>
-          <w:szCs w:val="24"/>
-          <w:lang w:val="en-US"/>
-        </w:rPr>
-        <w:t>Collossal</w:t>
-      </w:r>
-      <w:proofErr w:type="spellEnd"/>
-      <w:r>
-        <w:rPr>
-          <w:rFonts w:ascii="Times New Roman" w:hAnsi="Times New Roman"/>
-          <w:sz w:val="24"/>
-          <w:szCs w:val="24"/>
-          <w:lang w:val="en-US"/>
-        </w:rPr>
-        <w:t xml:space="preserve"> Cave and the original </w:t>
-      </w:r>
-      <w:proofErr w:type="spellStart"/>
-      <w:r>
-        <w:rPr>
-          <w:rFonts w:ascii="Times New Roman" w:hAnsi="Times New Roman"/>
-          <w:sz w:val="24"/>
-          <w:szCs w:val="24"/>
-          <w:lang w:val="en-US"/>
-        </w:rPr>
-        <w:t>Zork</w:t>
-      </w:r>
-      <w:proofErr w:type="spellEnd"/>
-      <w:r>
-        <w:rPr>
-          <w:rFonts w:ascii="Times New Roman" w:hAnsi="Times New Roman"/>
-          <w:sz w:val="24"/>
-          <w:szCs w:val="24"/>
-          <w:lang w:val="en-US"/>
-        </w:rPr>
-        <w:t xml:space="preserve"> games. There has always been a strong following for this genre because of the challenge of puzzle-solving and the general lack of violence. This has also made it popular </w:t>
-      </w:r>
-      <w:r>
-        <w:rPr>
-          <w:rFonts w:ascii="Times New Roman" w:hAnsi="Times New Roman"/>
-          <w:sz w:val="24"/>
-          <w:szCs w:val="24"/>
-          <w:lang w:val="en-US"/>
-        </w:rPr>
-        <w:lastRenderedPageBreak/>
-        <w:t xml:space="preserve">for many non-traditional gaming demographics. In recent years, </w:t>
-      </w:r>
-      <w:proofErr w:type="spellStart"/>
-      <w:r>
-        <w:rPr>
-          <w:rFonts w:ascii="Times New Roman" w:hAnsi="Times New Roman"/>
-          <w:sz w:val="24"/>
-          <w:szCs w:val="24"/>
-          <w:lang w:val="en-US"/>
-        </w:rPr>
-        <w:t>LucasArts</w:t>
-      </w:r>
-      <w:proofErr w:type="spellEnd"/>
-      <w:r>
-        <w:rPr>
-          <w:rFonts w:ascii="Times New Roman" w:hAnsi="Times New Roman"/>
-          <w:sz w:val="24"/>
-          <w:szCs w:val="24"/>
-          <w:lang w:val="en-US"/>
-        </w:rPr>
-        <w:t xml:space="preserve"> and Cyan have been known for their contributions to the adventure genre. Other examples of adventure franchises include Gabriel Knight, Indiana Jones, Maniac Mansion, Monkey Island, </w:t>
-      </w:r>
-      <w:proofErr w:type="spellStart"/>
-      <w:r>
-        <w:rPr>
-          <w:rFonts w:ascii="Times New Roman" w:hAnsi="Times New Roman"/>
-          <w:sz w:val="24"/>
-          <w:szCs w:val="24"/>
-          <w:lang w:val="en-US"/>
-        </w:rPr>
-        <w:t>Myst</w:t>
-      </w:r>
-      <w:proofErr w:type="spellEnd"/>
-      <w:r>
-        <w:rPr>
-          <w:rFonts w:ascii="Times New Roman" w:hAnsi="Times New Roman"/>
-          <w:sz w:val="24"/>
-          <w:szCs w:val="24"/>
-          <w:lang w:val="en-US"/>
-        </w:rPr>
-        <w:t xml:space="preserve">, Police Quest, and </w:t>
-      </w:r>
-      <w:proofErr w:type="spellStart"/>
-      <w:r>
-        <w:rPr>
-          <w:rFonts w:ascii="Times New Roman" w:hAnsi="Times New Roman"/>
-          <w:sz w:val="24"/>
-          <w:szCs w:val="24"/>
-          <w:lang w:val="en-US"/>
-        </w:rPr>
-        <w:t>Syberia</w:t>
-      </w:r>
-      <w:proofErr w:type="spellEnd"/>
-      <w:r>
-        <w:rPr>
-          <w:rFonts w:ascii="Times New Roman" w:hAnsi="Times New Roman"/>
-          <w:sz w:val="24"/>
-          <w:szCs w:val="24"/>
-          <w:lang w:val="en-US"/>
-        </w:rPr>
-        <w:t xml:space="preserve">. Platform: It is believed that the platform genre began in 1981 with the release of the games Donkey Kong and Space Panic. Games within this genre are usually identified by navigating environments that require timing and jumping in order to reach a destination while avoiding and/or disposing of enemies. Many of these, like Donkey Kong, have a series of screens, each with its own individual pattern of challenges. As companies began to develop platform games for home consoles and computers instead of arcade machines (i.e. Super Mario Bros for the </w:t>
-      </w:r>
-      <w:proofErr w:type="spellStart"/>
-      <w:r>
-        <w:rPr>
-          <w:rFonts w:ascii="Times New Roman" w:hAnsi="Times New Roman"/>
-          <w:sz w:val="24"/>
-          <w:szCs w:val="24"/>
-          <w:lang w:val="en-US"/>
-        </w:rPr>
-        <w:t>Famicom</w:t>
-      </w:r>
-      <w:proofErr w:type="spellEnd"/>
-      <w:r>
-        <w:rPr>
-          <w:rFonts w:ascii="Times New Roman" w:hAnsi="Times New Roman"/>
-          <w:sz w:val="24"/>
-          <w:szCs w:val="24"/>
-          <w:lang w:val="en-US"/>
-        </w:rPr>
-        <w:t xml:space="preserve"> and Nintendo Entertainment system), they took advantage of the evolving processors and greater memory capacity by transcending individual screens and utilizing actively </w:t>
-      </w:r>
-      <w:proofErr w:type="spellStart"/>
-      <w:r>
-        <w:rPr>
-          <w:rFonts w:ascii="Times New Roman" w:hAnsi="Times New Roman"/>
-          <w:sz w:val="24"/>
-          <w:szCs w:val="24"/>
-          <w:lang w:val="en-US"/>
-        </w:rPr>
-        <w:t>sidescrolling</w:t>
-      </w:r>
-      <w:proofErr w:type="spellEnd"/>
-      <w:r>
-        <w:rPr>
-          <w:rFonts w:ascii="Times New Roman" w:hAnsi="Times New Roman"/>
-          <w:sz w:val="24"/>
-          <w:szCs w:val="24"/>
-          <w:lang w:val="en-US"/>
-        </w:rPr>
-        <w:t xml:space="preserve"> worlds. Role-Playing Games (RPGs): Evolving from pen-and-paper games like Dungeons and Dragons, RPGs are a special type of adventure game that usually incorporate three major elements: 1) a specific quest, 2) a process for evolving a character through experience to improve his/her ability to handle deadlier foes, 3) the careful acquisition and management if inventory items for the quest (i.e., weapons, armor, healing items, food, and tools). Although these games still have many variations and appearances. Puzzle: In many ways, puzzle video games are not dissimilar from traditional puzzles. What they offer are unique environments that are not as easily introduced in one's living room. For example, </w:t>
-      </w:r>
-      <w:proofErr w:type="spellStart"/>
-      <w:r>
-        <w:rPr>
-          <w:rFonts w:ascii="Times New Roman" w:hAnsi="Times New Roman"/>
-          <w:sz w:val="24"/>
-          <w:szCs w:val="24"/>
-          <w:lang w:val="en-US"/>
-        </w:rPr>
-        <w:t>Wetrix</w:t>
-      </w:r>
-      <w:proofErr w:type="spellEnd"/>
-      <w:r>
-        <w:rPr>
-          <w:rFonts w:ascii="Times New Roman" w:hAnsi="Times New Roman"/>
-          <w:sz w:val="24"/>
-          <w:szCs w:val="24"/>
-          <w:lang w:val="en-US"/>
-        </w:rPr>
-        <w:t xml:space="preserve"> enables the player to build up a series of walls that would be able to contain a deluge of water when it falls. Successful completion of a level involves capturing enough water. Other examples include Tetris, Intelligent </w:t>
-      </w:r>
-      <w:proofErr w:type="spellStart"/>
-      <w:r>
-        <w:rPr>
-          <w:rFonts w:ascii="Times New Roman" w:hAnsi="Times New Roman"/>
-          <w:sz w:val="24"/>
-          <w:szCs w:val="24"/>
-          <w:lang w:val="en-US"/>
-        </w:rPr>
-        <w:t>Qube</w:t>
-      </w:r>
-      <w:proofErr w:type="spellEnd"/>
-      <w:r>
-        <w:rPr>
-          <w:rFonts w:ascii="Times New Roman" w:hAnsi="Times New Roman"/>
-          <w:sz w:val="24"/>
-          <w:szCs w:val="24"/>
-          <w:lang w:val="en-US"/>
-        </w:rPr>
-        <w:t xml:space="preserve">, Puzzle Bobble, </w:t>
-      </w:r>
-      <w:proofErr w:type="spellStart"/>
-      <w:r>
-        <w:rPr>
-          <w:rFonts w:ascii="Times New Roman" w:hAnsi="Times New Roman"/>
-          <w:sz w:val="24"/>
-          <w:szCs w:val="24"/>
-          <w:lang w:val="en-US"/>
-        </w:rPr>
-        <w:t>Puyo</w:t>
-      </w:r>
-      <w:proofErr w:type="spellEnd"/>
-      <w:r>
-        <w:rPr>
-          <w:rFonts w:ascii="Times New Roman" w:hAnsi="Times New Roman"/>
-          <w:sz w:val="24"/>
-          <w:szCs w:val="24"/>
-          <w:lang w:val="en-US"/>
-        </w:rPr>
-        <w:t xml:space="preserve"> </w:t>
-      </w:r>
-      <w:proofErr w:type="spellStart"/>
-      <w:r>
-        <w:rPr>
-          <w:rFonts w:ascii="Times New Roman" w:hAnsi="Times New Roman"/>
-          <w:sz w:val="24"/>
-          <w:szCs w:val="24"/>
-          <w:lang w:val="en-US"/>
-        </w:rPr>
-        <w:t>Puyo</w:t>
-      </w:r>
-      <w:proofErr w:type="spellEnd"/>
-      <w:r>
-        <w:rPr>
-          <w:rFonts w:ascii="Times New Roman" w:hAnsi="Times New Roman"/>
-          <w:sz w:val="24"/>
-          <w:szCs w:val="24"/>
-          <w:lang w:val="en-US"/>
-        </w:rPr>
-        <w:t xml:space="preserve">, Devil Dice, and Mercury. Simulations: </w:t>
-      </w:r>
-      <w:r>
-        <w:rPr>
-          <w:rFonts w:ascii="Times New Roman" w:hAnsi="Times New Roman"/>
-          <w:sz w:val="24"/>
-          <w:szCs w:val="24"/>
-          <w:lang w:val="en-US"/>
-        </w:rPr>
-        <w:lastRenderedPageBreak/>
-        <w:t xml:space="preserve">By their nature, simulations are attempts to accurately re-create an experience. These can be in the form of management simulations like SimCity and Theme Hospital, or more hands on like </w:t>
-      </w:r>
-      <w:proofErr w:type="spellStart"/>
-      <w:r>
-        <w:rPr>
-          <w:rFonts w:ascii="Times New Roman" w:hAnsi="Times New Roman"/>
-          <w:sz w:val="24"/>
-          <w:szCs w:val="24"/>
-          <w:lang w:val="en-US"/>
-        </w:rPr>
-        <w:t>MicroSoft</w:t>
-      </w:r>
-      <w:proofErr w:type="spellEnd"/>
-      <w:r>
-        <w:rPr>
-          <w:rFonts w:ascii="Times New Roman" w:hAnsi="Times New Roman"/>
-          <w:sz w:val="24"/>
-          <w:szCs w:val="24"/>
-          <w:lang w:val="en-US"/>
-        </w:rPr>
-        <w:t xml:space="preserve"> Flight Simulator or Gran </w:t>
-      </w:r>
-      <w:proofErr w:type="spellStart"/>
-      <w:r>
-        <w:rPr>
-          <w:rFonts w:ascii="Times New Roman" w:hAnsi="Times New Roman"/>
-          <w:sz w:val="24"/>
-          <w:szCs w:val="24"/>
-          <w:lang w:val="en-US"/>
-        </w:rPr>
-        <w:t>Turis</w:t>
-      </w:r>
-      <w:r>
-        <w:rPr>
-          <w:rFonts w:ascii="Times New Roman" w:hAnsi="Times New Roman"/>
-          <w:sz w:val="24"/>
-          <w:szCs w:val="24"/>
-          <w:lang w:val="en-US"/>
-        </w:rPr>
-        <w:t>mo</w:t>
-      </w:r>
-      <w:proofErr w:type="spellEnd"/>
-      <w:r>
-        <w:rPr>
-          <w:rFonts w:ascii="Times New Roman" w:hAnsi="Times New Roman"/>
-          <w:sz w:val="24"/>
-          <w:szCs w:val="24"/>
-          <w:lang w:val="en-US"/>
-        </w:rPr>
-        <w:t xml:space="preserve">. </w:t>
+        <w:t xml:space="preserve">mo. </w:t>
       </w:r>
       <w:r>
         <w:rPr>
@@ -7048,9 +6538,8 @@
           <w:szCs w:val="24"/>
           <w:lang w:val="en-US"/>
         </w:rPr>
-        <w:t xml:space="preserve">Plants vs. Zombies is a tower defense video game developed and originally published by </w:t>
-      </w:r>
-      <w:proofErr w:type="spellStart"/>
+        <w:t xml:space="preserve">Plants vs. Zombies is a tower defense video game developed and originally published by PopCap Games for Microsoft Windows and OS X. The game involves a homeowner using a variety of different plants to prevent an army of zombies from entering their house and "eating their brains". It was first released on May 5, 2009, and made available </w:t>
+      </w:r>
       <w:r>
         <w:rPr>
           <w:rFonts w:ascii="Times New Roman" w:hAnsi="Times New Roman"/>
@@ -7058,9 +6547,8 @@
           <w:szCs w:val="24"/>
           <w:lang w:val="en-US"/>
         </w:rPr>
-        <w:t>PopCap</w:t>
-      </w:r>
-      <w:proofErr w:type="spellEnd"/>
+        <w:t>on Steam on the same day.</w:t>
+      </w:r>
       <w:r>
         <w:rPr>
           <w:rFonts w:ascii="Times New Roman" w:hAnsi="Times New Roman"/>
@@ -7068,7 +6556,7 @@
           <w:szCs w:val="24"/>
           <w:lang w:val="en-US"/>
         </w:rPr>
-        <w:t xml:space="preserve"> Games for Microsoft Windows and OS X. The game involves a homeowner using a variety of different plants to prevent an army of zombies from entering their house and "eating their brains". It was first released on May 5, 2009, and made available </w:t>
+        <w:t xml:space="preserve"> A version for iOS was released in February 2010, and</w:t>
       </w:r>
       <w:r>
         <w:rPr>
@@ -7077,7 +6565,7 @@
           <w:szCs w:val="24"/>
           <w:lang w:val="en-US"/>
         </w:rPr>
-        <w:t>on Steam on the same day.</w:t>
+        <w:t xml:space="preserve"> an HD version for the iPad.</w:t>
       </w:r>
       <w:r>
         <w:rPr>
@@ -7086,7 +6574,7 @@
           <w:szCs w:val="24"/>
           <w:lang w:val="en-US"/>
         </w:rPr>
-        <w:t xml:space="preserve"> A version for iOS was released in February 2010, and</w:t>
+        <w:t xml:space="preserve"> An extended Xbox Live Arcade version introducing new gameplay modes and features was r</w:t>
       </w:r>
       <w:r>
         <w:rPr>
@@ -7095,7 +6583,7 @@
           <w:szCs w:val="24"/>
           <w:lang w:val="en-US"/>
         </w:rPr>
-        <w:t xml:space="preserve"> an HD version for the iPad.</w:t>
+        <w:t>eleased on September 8, 2010.</w:t>
       </w:r>
       <w:r>
         <w:rPr>
@@ -7104,7 +6592,7 @@
           <w:szCs w:val="24"/>
           <w:lang w:val="en-US"/>
         </w:rPr>
-        <w:t xml:space="preserve"> An extended Xbox Live Arcade version introducing new gameplay modes and features was r</w:t>
+        <w:t xml:space="preserve"> PopCap released a Nintendo DS version on January 18, 2011 with con</w:t>
       </w:r>
       <w:r>
         <w:rPr>
@@ -7113,7 +6601,7 @@
           <w:szCs w:val="24"/>
           <w:lang w:val="en-US"/>
         </w:rPr>
-        <w:t>eleased on September 8, 2010.</w:t>
+        <w:t>tent unique to the platform.</w:t>
       </w:r>
       <w:r>
         <w:rPr>
@@ -7122,9 +6610,8 @@
           <w:szCs w:val="24"/>
           <w:lang w:val="en-US"/>
         </w:rPr>
-        <w:t xml:space="preserve"> </w:t>
-      </w:r>
-      <w:proofErr w:type="spellStart"/>
+        <w:t xml:space="preserve"> The PlayStation 3 version was released in February 2011 also with added new co-op and versus modes found in the Xbox 360 version. An Android version of the game was released on May 31, 2011 on the Amazon Appstore, while it was also released to the Android Market (now Google</w:t>
+      </w:r>
       <w:r>
         <w:rPr>
           <w:rFonts w:ascii="Times New Roman" w:hAnsi="Times New Roman"/>
@@ -7132,9 +6619,8 @@
           <w:szCs w:val="24"/>
           <w:lang w:val="en-US"/>
         </w:rPr>
-        <w:t>PopCap</w:t>
-      </w:r>
-      <w:proofErr w:type="spellEnd"/>
+        <w:t xml:space="preserve"> Play) on December 14, 2011.</w:t>
+      </w:r>
       <w:r>
         <w:rPr>
           <w:rFonts w:ascii="Times New Roman" w:hAnsi="Times New Roman"/>
@@ -7142,7 +6628,7 @@
           <w:szCs w:val="24"/>
           <w:lang w:val="en-US"/>
         </w:rPr>
-        <w:t xml:space="preserve"> released a Nintendo DS version on January 18, 2011 with con</w:t>
+        <w:t xml:space="preserve"> On February 16, 2012, a version was release</w:t>
       </w:r>
       <w:r>
         <w:rPr>
@@ -7151,83 +6637,7 @@
           <w:szCs w:val="24"/>
           <w:lang w:val="en-US"/>
         </w:rPr>
-        <w:t>tent unique to the platform.</w:t>
-      </w:r>
-      <w:r>
-        <w:rPr>
-          <w:rFonts w:ascii="Times New Roman" w:hAnsi="Times New Roman"/>
-          <w:sz w:val="24"/>
-          <w:szCs w:val="24"/>
-          <w:lang w:val="en-US"/>
-        </w:rPr>
-        <w:t xml:space="preserve"> The PlayStation 3 version was released in February 2011 also with added new co-op and versus modes found in the Xbox 360 version. An Android version of the game was released on May 31, 2011 on the Amazon </w:t>
-      </w:r>
-      <w:proofErr w:type="spellStart"/>
-      <w:r>
-        <w:rPr>
-          <w:rFonts w:ascii="Times New Roman" w:hAnsi="Times New Roman"/>
-          <w:sz w:val="24"/>
-          <w:szCs w:val="24"/>
-          <w:lang w:val="en-US"/>
-        </w:rPr>
-        <w:t>Appstore</w:t>
-      </w:r>
-      <w:proofErr w:type="spellEnd"/>
-      <w:r>
-        <w:rPr>
-          <w:rFonts w:ascii="Times New Roman" w:hAnsi="Times New Roman"/>
-          <w:sz w:val="24"/>
-          <w:szCs w:val="24"/>
-          <w:lang w:val="en-US"/>
-        </w:rPr>
-        <w:t>, while it was also released to the Android Market (now Google</w:t>
-      </w:r>
-      <w:r>
-        <w:rPr>
-          <w:rFonts w:ascii="Times New Roman" w:hAnsi="Times New Roman"/>
-          <w:sz w:val="24"/>
-          <w:szCs w:val="24"/>
-          <w:lang w:val="en-US"/>
-        </w:rPr>
-        <w:t xml:space="preserve"> Play) on December 14, 2011.</w:t>
-      </w:r>
-      <w:r>
-        <w:rPr>
-          <w:rFonts w:ascii="Times New Roman" w:hAnsi="Times New Roman"/>
-          <w:sz w:val="24"/>
-          <w:szCs w:val="24"/>
-          <w:lang w:val="en-US"/>
-        </w:rPr>
-        <w:t xml:space="preserve"> On February 16, 2012, a version was release</w:t>
-      </w:r>
-      <w:r>
-        <w:rPr>
-          <w:rFonts w:ascii="Times New Roman" w:hAnsi="Times New Roman"/>
-          <w:sz w:val="24"/>
-          <w:szCs w:val="24"/>
-          <w:lang w:val="en-US"/>
-        </w:rPr>
-        <w:t xml:space="preserve">d for BlackBerry </w:t>
-      </w:r>
-      <w:proofErr w:type="spellStart"/>
-      <w:r>
-        <w:rPr>
-          <w:rFonts w:ascii="Times New Roman" w:hAnsi="Times New Roman"/>
-          <w:sz w:val="24"/>
-          <w:szCs w:val="24"/>
-          <w:lang w:val="en-US"/>
-        </w:rPr>
-        <w:t>PlayBook</w:t>
-      </w:r>
-      <w:proofErr w:type="spellEnd"/>
-      <w:r>
-        <w:rPr>
-          <w:rFonts w:ascii="Times New Roman" w:hAnsi="Times New Roman"/>
-          <w:sz w:val="24"/>
-          <w:szCs w:val="24"/>
-          <w:lang w:val="en-US"/>
-        </w:rPr>
-        <w:t>.</w:t>
+        <w:t>d for BlackBerry PlayBook.</w:t>
       </w:r>
       <w:r>
         <w:rPr>
@@ -7560,43 +6970,21 @@
         </w:rPr>
         <w:t> </w:t>
       </w:r>
-      <w:proofErr w:type="spellStart"/>
-      <w:r>
-        <w:fldChar w:fldCharType="begin"/>
-      </w:r>
-      <w:r>
-        <w:instrText xml:space="preserve"> HYPERLINK "https://en.m.wikipedia.org/wiki/Coercion" \o "Coercion" </w:instrText>
-      </w:r>
-      <w:r>
-        <w:fldChar w:fldCharType="separate"/>
-      </w:r>
-      <w:r>
-        <w:rPr>
-          <w:rStyle w:val="Hyperlink"/>
-          <w:rFonts w:ascii="Times New Roman" w:hAnsi="Times New Roman"/>
-          <w:color w:val="auto"/>
-          <w:sz w:val="24"/>
-          <w:szCs w:val="24"/>
-          <w:u w:val="none"/>
-          <w:bdr w:val="none" w:sz="0" w:space="0" w:color="auto" w:frame="1"/>
-          <w:shd w:val="clear" w:color="auto" w:fill="FFFFFF"/>
-        </w:rPr>
-        <w:t>uncoerced</w:t>
-      </w:r>
-      <w:proofErr w:type="spellEnd"/>
-      <w:r>
-        <w:rPr>
-          <w:rStyle w:val="Hyperlink"/>
-          <w:rFonts w:ascii="Times New Roman" w:hAnsi="Times New Roman"/>
-          <w:color w:val="auto"/>
-          <w:sz w:val="24"/>
-          <w:szCs w:val="24"/>
-          <w:u w:val="none"/>
-          <w:bdr w:val="none" w:sz="0" w:space="0" w:color="auto" w:frame="1"/>
-          <w:shd w:val="clear" w:color="auto" w:fill="FFFFFF"/>
-        </w:rPr>
-        <w:fldChar w:fldCharType="end"/>
-      </w:r>
+      <w:hyperlink r:id="rId9" w:tooltip="Coercion" w:history="1">
+        <w:r>
+          <w:rPr>
+            <w:rStyle w:val="Hyperlink"/>
+            <w:rFonts w:ascii="Times New Roman" w:hAnsi="Times New Roman"/>
+            <w:color w:val="auto"/>
+            <w:sz w:val="24"/>
+            <w:szCs w:val="24"/>
+            <w:u w:val="none"/>
+            <w:bdr w:val="none" w:sz="0" w:space="0" w:color="auto" w:frame="1"/>
+            <w:shd w:val="clear" w:color="auto" w:fill="FFFFFF"/>
+          </w:rPr>
+          <w:t>uncoerced</w:t>
+        </w:r>
+      </w:hyperlink>
       <w:r>
         <w:rPr>
           <w:rFonts w:ascii="Times New Roman" w:hAnsi="Times New Roman"/>
@@ -16632,7 +16020,7 @@
                     </pic:cNvPicPr>
                   </pic:nvPicPr>
                   <pic:blipFill>
-                    <a:blip r:embed="rId9" cstate="print">
+                    <a:blip r:embed="rId10" cstate="print">
                       <a:extLst>
                         <a:ext uri="{28A0092B-C50C-407E-A947-70E740481C1C}">
                           <a14:useLocalDpi xmlns:a14="http://schemas.microsoft.com/office/drawing/2010/main" val="0"/>
@@ -16747,7 +16135,7 @@
                     </pic:cNvPicPr>
                   </pic:nvPicPr>
                   <pic:blipFill>
-                    <a:blip r:embed="rId10" cstate="print">
+                    <a:blip r:embed="rId11" cstate="print">
                       <a:extLst>
                         <a:ext uri="{28A0092B-C50C-407E-A947-70E740481C1C}">
                           <a14:useLocalDpi xmlns:a14="http://schemas.microsoft.com/office/drawing/2010/main" val="0"/>
@@ -16863,7 +16251,7 @@
                     </pic:cNvPicPr>
                   </pic:nvPicPr>
                   <pic:blipFill>
-                    <a:blip r:embed="rId11" cstate="print">
+                    <a:blip r:embed="rId12" cstate="print">
                       <a:extLst>
                         <a:ext uri="{28A0092B-C50C-407E-A947-70E740481C1C}">
                           <a14:useLocalDpi xmlns:a14="http://schemas.microsoft.com/office/drawing/2010/main" val="0"/>
@@ -16980,158 +16368,6 @@
                 <pic:pic xmlns:pic="http://schemas.openxmlformats.org/drawingml/2006/picture">
                   <pic:nvPicPr>
                     <pic:cNvPr id="0" name="Picture 1"/>
-                    <pic:cNvPicPr>
-                      <a:picLocks noChangeAspect="1" noChangeArrowheads="1"/>
-                    </pic:cNvPicPr>
-                  </pic:nvPicPr>
-                  <pic:blipFill>
-                    <a:blip r:embed="rId12">
-                      <a:extLst>
-                        <a:ext uri="{28A0092B-C50C-407E-A947-70E740481C1C}">
-                          <a14:useLocalDpi xmlns:a14="http://schemas.microsoft.com/office/drawing/2010/main" val="0"/>
-                        </a:ext>
-                      </a:extLst>
-                    </a:blip>
-                    <a:srcRect/>
-                    <a:stretch>
-                      <a:fillRect/>
-                    </a:stretch>
-                  </pic:blipFill>
-                  <pic:spPr bwMode="auto">
-                    <a:xfrm>
-                      <a:off x="0" y="0"/>
-                      <a:ext cx="5486400" cy="2914650"/>
-                    </a:xfrm>
-                    <a:prstGeom prst="rect">
-                      <a:avLst/>
-                    </a:prstGeom>
-                    <a:noFill/>
-                    <a:ln>
-                      <a:noFill/>
-                    </a:ln>
-                  </pic:spPr>
-                </pic:pic>
-              </a:graphicData>
-            </a:graphic>
-          </wp:inline>
-        </w:drawing>
-      </w:r>
-    </w:p>
-    <w:p>
-      <w:pPr>
-        <w:spacing w:line="240" w:lineRule="auto"/>
-        <w:jc w:val="center"/>
-        <w:rPr>
-          <w:rFonts w:ascii="Times New Roman" w:hAnsi="Times New Roman"/>
-          <w:sz w:val="24"/>
-          <w:szCs w:val="24"/>
-        </w:rPr>
-      </w:pPr>
-      <w:r>
-        <w:rPr>
-          <w:rFonts w:ascii="Times New Roman" w:hAnsi="Times New Roman"/>
-          <w:sz w:val="24"/>
-          <w:szCs w:val="24"/>
-        </w:rPr>
-        <w:t>Figure 6. Levels</w:t>
-      </w:r>
-    </w:p>
-    <w:p>
-      <w:pPr>
-        <w:spacing w:line="240" w:lineRule="auto"/>
-        <w:jc w:val="center"/>
-        <w:rPr>
-          <w:rFonts w:ascii="Times New Roman" w:hAnsi="Times New Roman"/>
-          <w:sz w:val="24"/>
-          <w:szCs w:val="24"/>
-        </w:rPr>
-      </w:pPr>
-    </w:p>
-    <w:p>
-      <w:pPr>
-        <w:spacing w:line="240" w:lineRule="auto"/>
-        <w:jc w:val="both"/>
-        <w:rPr>
-          <w:rFonts w:ascii="Times New Roman" w:hAnsi="Times New Roman"/>
-          <w:sz w:val="24"/>
-          <w:szCs w:val="24"/>
-        </w:rPr>
-      </w:pPr>
-      <w:r>
-        <w:rPr>
-          <w:rFonts w:ascii="Times New Roman" w:hAnsi="Times New Roman"/>
-          <w:sz w:val="24"/>
-          <w:szCs w:val="24"/>
-        </w:rPr>
-        <w:t xml:space="preserve">Figure 7 shows the shop module, </w:t>
-      </w:r>
-      <w:proofErr w:type="gramStart"/>
-      <w:r>
-        <w:rPr>
-          <w:rFonts w:ascii="Times New Roman" w:hAnsi="Times New Roman"/>
-          <w:sz w:val="24"/>
-          <w:szCs w:val="24"/>
-        </w:rPr>
-        <w:t>In</w:t>
-      </w:r>
-      <w:proofErr w:type="gramEnd"/>
-      <w:r>
-        <w:rPr>
-          <w:rFonts w:ascii="Times New Roman" w:hAnsi="Times New Roman"/>
-          <w:sz w:val="24"/>
-          <w:szCs w:val="24"/>
-        </w:rPr>
-        <w:t xml:space="preserve"> here, the user can upgrade their heroes, buy boosters and special </w:t>
-      </w:r>
-      <w:proofErr w:type="spellStart"/>
-      <w:r>
-        <w:rPr>
-          <w:rFonts w:ascii="Times New Roman" w:hAnsi="Times New Roman"/>
-          <w:sz w:val="24"/>
-          <w:szCs w:val="24"/>
-        </w:rPr>
-        <w:t>equipments</w:t>
-      </w:r>
-      <w:proofErr w:type="spellEnd"/>
-      <w:r>
-        <w:rPr>
-          <w:rFonts w:ascii="Times New Roman" w:hAnsi="Times New Roman"/>
-          <w:sz w:val="24"/>
-          <w:szCs w:val="24"/>
-        </w:rPr>
-        <w:t>.</w:t>
-      </w:r>
-    </w:p>
-    <w:p>
-      <w:pPr>
-        <w:spacing w:line="240" w:lineRule="auto"/>
-        <w:jc w:val="both"/>
-        <w:rPr>
-          <w:rFonts w:ascii="Times New Roman" w:hAnsi="Times New Roman"/>
-          <w:sz w:val="24"/>
-          <w:szCs w:val="24"/>
-        </w:rPr>
-      </w:pPr>
-      <w:r>
-        <w:rPr>
-          <w:rFonts w:ascii="Times New Roman" w:hAnsi="Times New Roman"/>
-          <w:noProof/>
-          <w:sz w:val="24"/>
-          <w:szCs w:val="24"/>
-        </w:rPr>
-        <w:drawing>
-          <wp:inline distT="0" distB="0" distL="0" distR="0" wp14:anchorId="7299FF03" wp14:editId="18D8FD58">
-            <wp:extent cx="5486400" cy="2914650"/>
-            <wp:effectExtent l="0" t="0" r="0" b="0"/>
-            <wp:docPr id="298" name="Picture 298"/>
-            <wp:cNvGraphicFramePr>
-              <a:graphicFrameLocks xmlns:a="http://schemas.openxmlformats.org/drawingml/2006/main" noChangeAspect="1"/>
-            </wp:cNvGraphicFramePr>
-            <a:graphic xmlns:a="http://schemas.openxmlformats.org/drawingml/2006/main">
-              <a:graphicData uri="http://schemas.openxmlformats.org/drawingml/2006/picture">
-                <pic:pic xmlns:pic="http://schemas.openxmlformats.org/drawingml/2006/picture">
-                  <pic:nvPicPr>
-                    <pic:cNvPr id="0" name="Picture 2"/>
                     <pic:cNvPicPr>
                       <a:picLocks noChangeAspect="1" noChangeArrowheads="1"/>
                     </pic:cNvPicPr>
@@ -17185,6 +16421,122 @@
           <w:sz w:val="24"/>
           <w:szCs w:val="24"/>
         </w:rPr>
+        <w:t>Figure 6. Levels</w:t>
+      </w:r>
+    </w:p>
+    <w:p>
+      <w:pPr>
+        <w:spacing w:line="240" w:lineRule="auto"/>
+        <w:jc w:val="center"/>
+        <w:rPr>
+          <w:rFonts w:ascii="Times New Roman" w:hAnsi="Times New Roman"/>
+          <w:sz w:val="24"/>
+          <w:szCs w:val="24"/>
+        </w:rPr>
+      </w:pPr>
+    </w:p>
+    <w:p>
+      <w:pPr>
+        <w:spacing w:line="240" w:lineRule="auto"/>
+        <w:jc w:val="both"/>
+        <w:rPr>
+          <w:rFonts w:ascii="Times New Roman" w:hAnsi="Times New Roman"/>
+          <w:sz w:val="24"/>
+          <w:szCs w:val="24"/>
+        </w:rPr>
+      </w:pPr>
+      <w:r>
+        <w:rPr>
+          <w:rFonts w:ascii="Times New Roman" w:hAnsi="Times New Roman"/>
+          <w:sz w:val="24"/>
+          <w:szCs w:val="24"/>
+        </w:rPr>
+        <w:t>Figure 7 shows the shop module, In here, the user can upgrade their heroes, buy boosters and special equipments.</w:t>
+      </w:r>
+    </w:p>
+    <w:p>
+      <w:pPr>
+        <w:spacing w:line="240" w:lineRule="auto"/>
+        <w:jc w:val="both"/>
+        <w:rPr>
+          <w:rFonts w:ascii="Times New Roman" w:hAnsi="Times New Roman"/>
+          <w:sz w:val="24"/>
+          <w:szCs w:val="24"/>
+        </w:rPr>
+      </w:pPr>
+      <w:r>
+        <w:rPr>
+          <w:rFonts w:ascii="Times New Roman" w:hAnsi="Times New Roman"/>
+          <w:noProof/>
+          <w:sz w:val="24"/>
+          <w:szCs w:val="24"/>
+        </w:rPr>
+        <w:drawing>
+          <wp:inline distT="0" distB="0" distL="0" distR="0" wp14:anchorId="7299FF03" wp14:editId="18D8FD58">
+            <wp:extent cx="5486400" cy="2914650"/>
+            <wp:effectExtent l="0" t="0" r="0" b="0"/>
+            <wp:docPr id="298" name="Picture 298"/>
+            <wp:cNvGraphicFramePr>
+              <a:graphicFrameLocks xmlns:a="http://schemas.openxmlformats.org/drawingml/2006/main" noChangeAspect="1"/>
+            </wp:cNvGraphicFramePr>
+            <a:graphic xmlns:a="http://schemas.openxmlformats.org/drawingml/2006/main">
+              <a:graphicData uri="http://schemas.openxmlformats.org/drawingml/2006/picture">
+                <pic:pic xmlns:pic="http://schemas.openxmlformats.org/drawingml/2006/picture">
+                  <pic:nvPicPr>
+                    <pic:cNvPr id="0" name="Picture 2"/>
+                    <pic:cNvPicPr>
+                      <a:picLocks noChangeAspect="1" noChangeArrowheads="1"/>
+                    </pic:cNvPicPr>
+                  </pic:nvPicPr>
+                  <pic:blipFill>
+                    <a:blip r:embed="rId14">
+                      <a:extLst>
+                        <a:ext uri="{28A0092B-C50C-407E-A947-70E740481C1C}">
+                          <a14:useLocalDpi xmlns:a14="http://schemas.microsoft.com/office/drawing/2010/main" val="0"/>
+                        </a:ext>
+                      </a:extLst>
+                    </a:blip>
+                    <a:srcRect/>
+                    <a:stretch>
+                      <a:fillRect/>
+                    </a:stretch>
+                  </pic:blipFill>
+                  <pic:spPr bwMode="auto">
+                    <a:xfrm>
+                      <a:off x="0" y="0"/>
+                      <a:ext cx="5486400" cy="2914650"/>
+                    </a:xfrm>
+                    <a:prstGeom prst="rect">
+                      <a:avLst/>
+                    </a:prstGeom>
+                    <a:noFill/>
+                    <a:ln>
+                      <a:noFill/>
+                    </a:ln>
+                  </pic:spPr>
+                </pic:pic>
+              </a:graphicData>
+            </a:graphic>
+          </wp:inline>
+        </w:drawing>
+      </w:r>
+    </w:p>
+    <w:p>
+      <w:pPr>
+        <w:spacing w:line="240" w:lineRule="auto"/>
+        <w:jc w:val="center"/>
+        <w:rPr>
+          <w:rFonts w:ascii="Times New Roman" w:hAnsi="Times New Roman"/>
+          <w:sz w:val="24"/>
+          <w:szCs w:val="24"/>
+        </w:rPr>
+      </w:pPr>
+      <w:r>
+        <w:rPr>
+          <w:rFonts w:ascii="Times New Roman" w:hAnsi="Times New Roman"/>
+          <w:sz w:val="24"/>
+          <w:szCs w:val="24"/>
+        </w:rPr>
         <w:t>Figure 7. Shop</w:t>
       </w:r>
     </w:p>
@@ -17281,7 +16633,7 @@
                     <pic:cNvPicPr/>
                   </pic:nvPicPr>
                   <pic:blipFill>
-                    <a:blip r:embed="rId14">
+                    <a:blip r:embed="rId15">
                       <a:extLst>
                         <a:ext uri="{28A0092B-C50C-407E-A947-70E740481C1C}">
                           <a14:useLocalDpi xmlns:a14="http://schemas.microsoft.com/office/drawing/2010/main" val="0"/>
@@ -24249,7 +23601,6 @@
                 <w:szCs w:val="24"/>
               </w:rPr>
             </w:pPr>
-            <w:proofErr w:type="spellStart"/>
             <w:r>
               <w:rPr>
                 <w:rFonts w:ascii="Times New Roman" w:hAnsi="Times New Roman"/>
@@ -24260,7 +23611,6 @@
               </w:rPr>
               <w:t>Installability</w:t>
             </w:r>
-            <w:proofErr w:type="spellEnd"/>
           </w:p>
         </w:tc>
         <w:tc>
@@ -24587,7 +23937,6 @@
                 </mc:Fallback>
               </mc:AlternateContent>
             </w:r>
-            <w:proofErr w:type="spellStart"/>
             <w:r>
               <w:rPr>
                 <w:rFonts w:ascii="Times New Roman" w:hAnsi="Times New Roman"/>
@@ -24598,7 +23947,6 @@
               </w:rPr>
               <w:t>Replaceability</w:t>
             </w:r>
-            <w:proofErr w:type="spellEnd"/>
           </w:p>
         </w:tc>
         <w:tc>
@@ -29389,7 +28737,7 @@
 </file>
 
 <file path=customXml/itemProps1.xml><?xml version="1.0" encoding="utf-8"?>
-<ds:datastoreItem xmlns:ds="http://schemas.openxmlformats.org/officeDocument/2006/customXml" ds:itemID="{58025D9D-54B2-413D-A33E-A53F176E1C64}">
+<ds:datastoreItem xmlns:ds="http://schemas.openxmlformats.org/officeDocument/2006/customXml" ds:itemID="{4A9FFC27-9BA1-4A7D-8354-E6538F0EDEC3}">
   <ds:schemaRefs>
     <ds:schemaRef ds:uri="http://schemas.openxmlformats.org/officeDocument/2006/bibliography"/>
   </ds:schemaRefs>

</xml_diff>

<commit_message>
starting to add the earth element
</commit_message>
<xml_diff>
--- a/FV-ADV docu.docx
+++ b/FV-ADV docu.docx
@@ -2075,7 +2075,137 @@
           <w:sz w:val="24"/>
           <w:szCs w:val="24"/>
         </w:rPr>
-        <w:t xml:space="preserve">Each Hero and Insect has one elemental attribute namely Fire, Air, or Water. Water defeats Fire, Fire defeats Air, and Air defeats Water. When a hero of Fire element attacks an insect of Air element, it will deal a greater damage compared if it will attack an insect with the same element of Fire. Here, the damage is only normal. If Fire will attack its weakness which is the Water element, the damage dealt will be lesser and smaller than normal. The starting wave for the first level is 3 and is incremented by 1 for each progressing level. The game is played by placing the heroes in the potholes where they will attack an incoming insect when it is inside their range. If the user wants to remove a </w:t>
+        <w:t>Each Hero and Insect has one elemental</w:t>
+      </w:r>
+      <w:r>
+        <w:rPr>
+          <w:rFonts w:ascii="Times New Roman" w:hAnsi="Times New Roman"/>
+          <w:sz w:val="24"/>
+          <w:szCs w:val="24"/>
+        </w:rPr>
+        <w:t xml:space="preserve"> attribute namely Fire, Air, </w:t>
+      </w:r>
+      <w:r>
+        <w:rPr>
+          <w:rFonts w:ascii="Times New Roman" w:hAnsi="Times New Roman"/>
+          <w:sz w:val="24"/>
+          <w:szCs w:val="24"/>
+        </w:rPr>
+        <w:t>Water</w:t>
+      </w:r>
+      <w:r>
+        <w:rPr>
+          <w:rFonts w:ascii="Times New Roman" w:hAnsi="Times New Roman"/>
+          <w:sz w:val="24"/>
+          <w:szCs w:val="24"/>
+        </w:rPr>
+        <w:t>, or Earth</w:t>
+      </w:r>
+      <w:r>
+        <w:rPr>
+          <w:rFonts w:ascii="Times New Roman" w:hAnsi="Times New Roman"/>
+          <w:sz w:val="24"/>
+          <w:szCs w:val="24"/>
+        </w:rPr>
+        <w:t>. Water defe</w:t>
+      </w:r>
+      <w:r>
+        <w:rPr>
+          <w:rFonts w:ascii="Times New Roman" w:hAnsi="Times New Roman"/>
+          <w:sz w:val="24"/>
+          <w:szCs w:val="24"/>
+        </w:rPr>
+        <w:t xml:space="preserve">ats Fire, Fire defeats Air, </w:t>
+      </w:r>
+      <w:r>
+        <w:rPr>
+          <w:rFonts w:ascii="Times New Roman" w:hAnsi="Times New Roman"/>
+          <w:sz w:val="24"/>
+          <w:szCs w:val="24"/>
+        </w:rPr>
+        <w:t>Air defeats</w:t>
+      </w:r>
+      <w:r>
+        <w:rPr>
+          <w:rFonts w:ascii="Times New Roman" w:hAnsi="Times New Roman"/>
+          <w:sz w:val="24"/>
+          <w:szCs w:val="24"/>
+        </w:rPr>
+        <w:t xml:space="preserve"> Earth, and Earth defeats Water</w:t>
+      </w:r>
+      <w:r>
+        <w:rPr>
+          <w:rFonts w:ascii="Times New Roman" w:hAnsi="Times New Roman"/>
+          <w:sz w:val="24"/>
+          <w:szCs w:val="24"/>
+        </w:rPr>
+        <w:t>. When a hero of Fire element attacks an insect of Air element, it will deal a greater damage compared if it will attack an insect with the same element of Fire. Here, the damage is only normal. If Fire will attack its weakness which is the Water element, the damage dealt will be lesser and smaller than normal</w:t>
+      </w:r>
+      <w:r>
+        <w:rPr>
+          <w:rFonts w:ascii="Times New Roman" w:hAnsi="Times New Roman"/>
+          <w:sz w:val="24"/>
+          <w:szCs w:val="24"/>
+        </w:rPr>
+        <w:t xml:space="preserve">. The damage is also neutral or normal if an element attacks another element which is neither its weakness </w:t>
+      </w:r>
+      <w:r>
+        <w:rPr>
+          <w:rFonts w:ascii="Times New Roman" w:hAnsi="Times New Roman"/>
+          <w:sz w:val="24"/>
+          <w:szCs w:val="24"/>
+        </w:rPr>
+        <w:t>n</w:t>
+      </w:r>
+      <w:r>
+        <w:rPr>
+          <w:rFonts w:ascii="Times New Roman" w:hAnsi="Times New Roman"/>
+          <w:sz w:val="24"/>
+          <w:szCs w:val="24"/>
+        </w:rPr>
+        <w:t>or its strength</w:t>
+      </w:r>
+      <w:r>
+        <w:rPr>
+          <w:rFonts w:ascii="Times New Roman" w:hAnsi="Times New Roman"/>
+          <w:sz w:val="24"/>
+          <w:szCs w:val="24"/>
+        </w:rPr>
+        <w:t xml:space="preserve">. </w:t>
+      </w:r>
+      <w:r>
+        <w:rPr>
+          <w:rFonts w:ascii="Times New Roman" w:hAnsi="Times New Roman"/>
+          <w:sz w:val="24"/>
+          <w:szCs w:val="24"/>
+        </w:rPr>
+        <w:t>Air to Water,</w:t>
+      </w:r>
+      <w:r>
+        <w:rPr>
+          <w:rFonts w:ascii="Times New Roman" w:hAnsi="Times New Roman"/>
+          <w:sz w:val="24"/>
+          <w:szCs w:val="24"/>
+        </w:rPr>
+        <w:t xml:space="preserve"> is an example</w:t>
+      </w:r>
+      <w:bookmarkStart w:id="0" w:name="_GoBack"/>
+      <w:bookmarkEnd w:id="0"/>
+      <w:r>
+        <w:rPr>
+          <w:rFonts w:ascii="Times New Roman" w:hAnsi="Times New Roman"/>
+          <w:sz w:val="24"/>
+          <w:szCs w:val="24"/>
+        </w:rPr>
+        <w:t xml:space="preserve">. </w:t>
+      </w:r>
+      <w:r>
+        <w:rPr>
+          <w:rFonts w:ascii="Times New Roman" w:hAnsi="Times New Roman"/>
+          <w:sz w:val="24"/>
+          <w:szCs w:val="24"/>
+        </w:rPr>
+        <w:t xml:space="preserve">The starting wave for the first level is 3 and is incremented by 1 for each </w:t>
       </w:r>
       <w:r>
         <w:rPr>
@@ -2084,7 +2214,7 @@
           <w:szCs w:val="24"/>
         </w:rPr>
         <w:lastRenderedPageBreak/>
-        <w:t xml:space="preserve">fruit/vegetable hero which is already planted, he can click on that hero and choose Remove. Each hero removed gives a refund of 40 percent. At the start of each level, the arrival of the insects will only start if the user will press the </w:t>
+        <w:t xml:space="preserve">progressing level. The game is played by placing the heroes in the potholes where they will attack an incoming insect when it is inside their range. If the user wants to remove a fruit/vegetable hero which is already planted, he can click on that hero and choose Remove. Each hero removed gives a refund of 40 percent. At the start of each level, the arrival of the insects will only start if the user will press the </w:t>
       </w:r>
       <w:r>
         <w:rPr>
@@ -2145,16 +2275,8 @@
           <w:sz w:val="24"/>
           <w:szCs w:val="24"/>
         </w:rPr>
-        <w:t xml:space="preserve">Once a level is cleared without any lives deducted, that level will have a text indicated “Perfect”. If not, the text indicates “Cleared”. If a level is finished perfectly, greater rewards await at the end of the level. When a level is “Cleared” the user receives </w:t>
-      </w:r>
-      <w:r>
-        <w:rPr>
-          <w:rFonts w:ascii="Times New Roman" w:hAnsi="Times New Roman"/>
-          <w:sz w:val="24"/>
-          <w:szCs w:val="24"/>
-        </w:rPr>
         <w:lastRenderedPageBreak/>
-        <w:t>money depending on the percentage of how many lives he has left. If the player wants to go back to a level, in case that he wants to perfect that level, the money that he receives will depend on the percent of lives that he had to complete since his last play on that stage. If the user failed to complete the remaining percent that he had to achieve, He will receive only 5 percent for that level’s reward money. If the player goes back and finishes a level that is already in “Perfect” status, He will receive a total of 5 percent of the reward money for that level</w:t>
+        <w:t>Once a level is cleared without any lives deducted, that level will have a text indicated “Perfect”. If not, the text indicates “Cleared”. If a level is finished perfectly, greater rewards await at the end of the level. When a level is “Cleared” the user receives money depending on the percentage of how many lives he has left. If the player wants to go back to a level, in case that he wants to perfect that level, the money that he receives will depend on the percent of lives that he had to complete since his last play on that stage. If the user failed to complete the remaining percent that he had to achieve, He will receive only 5 percent for that level’s reward money. If the player goes back and finishes a level that is already in “Perfect” status, He will receive a total of 5 percent of the reward money for that level</w:t>
       </w:r>
       <w:r>
         <w:rPr>
@@ -2244,6 +2366,7 @@
           <w:sz w:val="24"/>
           <w:szCs w:val="24"/>
         </w:rPr>
+        <w:lastRenderedPageBreak/>
         <w:t>To add, the game doesn’t require any internet connection to operate and real money to buy the items that can be seen on the shop. The game can only be</w:t>
       </w:r>
       <w:r>
@@ -2272,7 +2395,6 @@
           <w:sz w:val="24"/>
           <w:szCs w:val="24"/>
         </w:rPr>
-        <w:lastRenderedPageBreak/>
         <w:tab/>
         <w:t>The game will be tested if compatible for cross-platform systems to assure compatibility. Cellphones like Samsung will also become part of the testing procedures.  The Android OS jellybean, kitkat and lollipop are the testing targets to see if the application/game will run on these said ope</w:t>
       </w:r>
@@ -18153,15 +18275,7 @@
           <w:sz w:val="24"/>
           <w:szCs w:val="24"/>
         </w:rPr>
-        <w:t>Fruity Veggie Adventure</w:t>
-      </w:r>
-      <w:r>
-        <w:rPr>
-          <w:rFonts w:ascii="Times New Roman" w:hAnsi="Times New Roman"/>
-          <w:sz w:val="24"/>
-          <w:szCs w:val="24"/>
-        </w:rPr>
-        <w:t xml:space="preserve"> </w:t>
+        <w:t xml:space="preserve">Fruity Veggie Adventure </w:t>
       </w:r>
       <w:r>
         <w:rPr>
@@ -19083,15 +19197,7 @@
           <w:sz w:val="24"/>
           <w:szCs w:val="24"/>
         </w:rPr>
-        <w:t>Fruity Veggie Adventure</w:t>
-      </w:r>
-      <w:r>
-        <w:rPr>
-          <w:rFonts w:ascii="Times New Roman" w:hAnsi="Times New Roman"/>
-          <w:sz w:val="24"/>
-          <w:szCs w:val="24"/>
-        </w:rPr>
-        <w:t xml:space="preserve"> </w:t>
+        <w:t xml:space="preserve">Fruity Veggie Adventure </w:t>
       </w:r>
       <w:r>
         <w:rPr>
@@ -20099,15 +20205,7 @@
           <w:sz w:val="24"/>
           <w:szCs w:val="24"/>
         </w:rPr>
-        <w:t>Fruity Veggie Adventure</w:t>
-      </w:r>
-      <w:r>
-        <w:rPr>
-          <w:rFonts w:ascii="Times New Roman" w:hAnsi="Times New Roman"/>
-          <w:sz w:val="24"/>
-          <w:szCs w:val="24"/>
-        </w:rPr>
-        <w:t xml:space="preserve"> </w:t>
+        <w:t xml:space="preserve">Fruity Veggie Adventure </w:t>
       </w:r>
       <w:r>
         <w:rPr>
@@ -20902,15 +21000,7 @@
           <w:sz w:val="24"/>
           <w:szCs w:val="24"/>
         </w:rPr>
-        <w:t>Fruity Veggie Adventure</w:t>
-      </w:r>
-      <w:r>
-        <w:rPr>
-          <w:rFonts w:ascii="Times New Roman" w:hAnsi="Times New Roman"/>
-          <w:sz w:val="24"/>
-          <w:szCs w:val="24"/>
-        </w:rPr>
-        <w:t xml:space="preserve"> </w:t>
+        <w:t xml:space="preserve">Fruity Veggie Adventure </w:t>
       </w:r>
       <w:r>
         <w:rPr>
@@ -21940,15 +22030,7 @@
           <w:sz w:val="24"/>
           <w:szCs w:val="24"/>
         </w:rPr>
-        <w:t>Fruity Veggie Adventure</w:t>
-      </w:r>
-      <w:r>
-        <w:rPr>
-          <w:rFonts w:ascii="Times New Roman" w:hAnsi="Times New Roman"/>
-          <w:sz w:val="24"/>
-          <w:szCs w:val="24"/>
-        </w:rPr>
-        <w:t xml:space="preserve"> </w:t>
+        <w:t xml:space="preserve">Fruity Veggie Adventure </w:t>
       </w:r>
       <w:r>
         <w:rPr>
@@ -24303,8 +24385,6 @@
         </w:rPr>
         <w:t>, Kitkat, and Lollipop</w:t>
       </w:r>
-      <w:bookmarkStart w:id="0" w:name="_GoBack"/>
-      <w:bookmarkEnd w:id="0"/>
       <w:r>
         <w:rPr>
           <w:rFonts w:ascii="Times New Roman" w:hAnsi="Times New Roman"/>
@@ -26775,6 +26855,7 @@
   <w:style w:type="character" w:default="1" w:styleId="DefaultParagraphFont">
     <w:name w:val="Default Paragraph Font"/>
     <w:uiPriority w:val="1"/>
+    <w:semiHidden/>
     <w:unhideWhenUsed/>
   </w:style>
   <w:style w:type="table" w:default="1" w:styleId="TableNormal">
@@ -27181,7 +27262,7 @@
 </file>
 
 <file path=customXml/itemProps1.xml><?xml version="1.0" encoding="utf-8"?>
-<ds:datastoreItem xmlns:ds="http://schemas.openxmlformats.org/officeDocument/2006/customXml" ds:itemID="{AA5937AE-4D4E-43AA-BDD1-0DAB136A687D}">
+<ds:datastoreItem xmlns:ds="http://schemas.openxmlformats.org/officeDocument/2006/customXml" ds:itemID="{A0CE06F9-F1F1-4D0B-B991-3E1A183636C9}">
   <ds:schemaRefs>
     <ds:schemaRef ds:uri="http://schemas.openxmlformats.org/officeDocument/2006/bibliography"/>
   </ds:schemaRefs>

</xml_diff>

<commit_message>
starting to add the earth heroes on hero selected panel
</commit_message>
<xml_diff>
--- a/FV-ADV docu.docx
+++ b/FV-ADV docu.docx
@@ -657,7 +657,7 @@
           <w:sz w:val="24"/>
           <w:szCs w:val="24"/>
         </w:rPr>
-        <w:t>2015</w:t>
+        <w:t>2016</w:t>
       </w:r>
     </w:p>
     <w:p>
@@ -1023,15 +1023,15 @@
           <w:sz w:val="24"/>
           <w:szCs w:val="24"/>
         </w:rPr>
-        <w:t xml:space="preserve"> will </w:t>
-      </w:r>
-      <w:r>
-        <w:rPr>
-          <w:rFonts w:ascii="Times New Roman" w:hAnsi="Times New Roman"/>
-          <w:sz w:val="24"/>
-          <w:szCs w:val="24"/>
-        </w:rPr>
-        <w:t>give an interactive and challenging gameplay environment for players in their android devices.</w:t>
+        <w:t xml:space="preserve"> gives</w:t>
+      </w:r>
+      <w:r>
+        <w:rPr>
+          <w:rFonts w:ascii="Times New Roman" w:hAnsi="Times New Roman"/>
+          <w:sz w:val="24"/>
+          <w:szCs w:val="24"/>
+        </w:rPr>
+        <w:t xml:space="preserve"> an interactive and challenging gameplay environment for players in their android devices.</w:t>
       </w:r>
     </w:p>
     <w:p>
@@ -1549,6 +1549,28 @@
           <w:szCs w:val="24"/>
         </w:rPr>
       </w:pPr>
+    </w:p>
+    <w:p>
+      <w:pPr>
+        <w:pStyle w:val="NoSpacing"/>
+        <w:spacing w:line="480" w:lineRule="auto"/>
+        <w:rPr>
+          <w:rFonts w:ascii="Times New Roman" w:hAnsi="Times New Roman"/>
+          <w:sz w:val="24"/>
+          <w:szCs w:val="24"/>
+        </w:rPr>
+      </w:pPr>
+    </w:p>
+    <w:p>
+      <w:pPr>
+        <w:pStyle w:val="NoSpacing"/>
+        <w:spacing w:line="480" w:lineRule="auto"/>
+        <w:rPr>
+          <w:rFonts w:ascii="Times New Roman" w:hAnsi="Times New Roman"/>
+          <w:sz w:val="24"/>
+          <w:szCs w:val="24"/>
+        </w:rPr>
+      </w:pPr>
       <w:r>
         <w:rPr>
           <w:rFonts w:ascii="Times New Roman" w:hAnsi="Times New Roman"/>
@@ -1556,6 +1578,7 @@
           <w:sz w:val="24"/>
           <w:szCs w:val="24"/>
         </w:rPr>
+        <w:lastRenderedPageBreak/>
         <w:t>Time and Place of the Study</w:t>
       </w:r>
     </w:p>
@@ -1575,7 +1598,6 @@
           <w:sz w:val="24"/>
           <w:szCs w:val="24"/>
         </w:rPr>
-        <w:lastRenderedPageBreak/>
         <w:tab/>
       </w:r>
       <w:r>
@@ -1624,31 +1646,23 @@
           <w:sz w:val="24"/>
           <w:szCs w:val="24"/>
         </w:rPr>
-        <w:t>conducted at Cavite State University – Cavite City Campus, from</w:t>
-      </w:r>
-      <w:r>
-        <w:rPr>
-          <w:rFonts w:ascii="Times New Roman" w:hAnsi="Times New Roman"/>
-          <w:sz w:val="24"/>
-          <w:szCs w:val="24"/>
-        </w:rPr>
-        <w:t xml:space="preserve"> July</w:t>
-      </w:r>
-      <w:r>
-        <w:rPr>
-          <w:rFonts w:ascii="Times New Roman" w:hAnsi="Times New Roman"/>
-          <w:sz w:val="24"/>
-          <w:szCs w:val="24"/>
-        </w:rPr>
-        <w:t xml:space="preserve"> 2015 to March</w:t>
-      </w:r>
-      <w:r>
-        <w:rPr>
-          <w:rFonts w:ascii="Times New Roman" w:hAnsi="Times New Roman"/>
-          <w:sz w:val="24"/>
-          <w:szCs w:val="24"/>
-        </w:rPr>
-        <w:t xml:space="preserve"> 2015.</w:t>
+        <w:t xml:space="preserve">conducted at Cavite State </w:t>
+      </w:r>
+      <w:r>
+        <w:rPr>
+          <w:rFonts w:ascii="Times New Roman" w:hAnsi="Times New Roman"/>
+          <w:sz w:val="24"/>
+          <w:szCs w:val="24"/>
+        </w:rPr>
+        <w:t>University – Cavite City Campus last February 2016</w:t>
+      </w:r>
+      <w:r>
+        <w:rPr>
+          <w:rFonts w:ascii="Times New Roman" w:hAnsi="Times New Roman"/>
+          <w:sz w:val="24"/>
+          <w:szCs w:val="24"/>
+        </w:rPr>
+        <w:t>.</w:t>
       </w:r>
     </w:p>
     <w:p>
@@ -1696,7 +1710,23 @@
           <w:sz w:val="24"/>
           <w:szCs w:val="24"/>
         </w:rPr>
-        <w:t>The game “Fruity Veggie Adventure” is a 2D strategy game where the main characters are heroic fruits and vegetables that have elemental attributes fighting insects and pests that also possess elemental attributes. The goal of each stage is to keep the insects from reaching the other end of the stage area and keeping the life of the player from reaching 0. When an insect or pest reaches the other end, one life is deducted from the player. The player’s initial life starts at 5. When the player’s life reaches 0, the game will be over.</w:t>
+        <w:t>The game “Fruity Veggie Adventure” is a 2D strategy game where the main characters are heroic fruits and vegetables that have elemental attributes fighting insects and pests that also possess elemental attributes. The goal of each stage is to keep the insects from reaching the other end of the stage area and keeping the life of the player from reaching 0. When an insect or pest reaches the other end, one life is deducte</w:t>
+      </w:r>
+      <w:r>
+        <w:rPr>
+          <w:rFonts w:ascii="Times New Roman" w:hAnsi="Times New Roman"/>
+          <w:sz w:val="24"/>
+          <w:szCs w:val="24"/>
+        </w:rPr>
+        <w:t xml:space="preserve">d from the player. The player’s </w:t>
+      </w:r>
+      <w:r>
+        <w:rPr>
+          <w:rFonts w:ascii="Times New Roman" w:hAnsi="Times New Roman"/>
+          <w:sz w:val="24"/>
+          <w:szCs w:val="24"/>
+        </w:rPr>
+        <w:t>life starts at 5. When the player’s life reaches 0, the game will be over.</w:t>
       </w:r>
     </w:p>
     <w:p>
@@ -1773,7 +1803,23 @@
           <w:szCs w:val="24"/>
         </w:rPr>
         <w:tab/>
-        <w:t xml:space="preserve">The game is for single use and is composed of different modules like Map, Library, and Shop. The Map module contains 10 stages each containing 3 levels that the user will venture through the whole game. After choosing the first stage and the first level, the user can now play the game. Another level is opened when the previous level is cleared and another stage is accessible when all the three levels of a previous stage are completed. Each stage is classified into three difficulties/modes which are Easy (Stage 1-4), Medium (Stage 5-7), and Hard (Stage 8-10). The user can play Medium difficulty after finishing Easy and Hard mode is available after finishing Medium. At the end of each stage, the user has to defeat a boss. The Library module contains information of each </w:t>
+        <w:t xml:space="preserve">The game is composed of different modules like </w:t>
+      </w:r>
+      <w:r>
+        <w:rPr>
+          <w:rFonts w:ascii="Times New Roman" w:hAnsi="Times New Roman"/>
+          <w:sz w:val="24"/>
+          <w:szCs w:val="24"/>
+        </w:rPr>
+        <w:t xml:space="preserve">Profile Select, </w:t>
+      </w:r>
+      <w:r>
+        <w:rPr>
+          <w:rFonts w:ascii="Times New Roman" w:hAnsi="Times New Roman"/>
+          <w:sz w:val="24"/>
+          <w:szCs w:val="24"/>
+        </w:rPr>
+        <w:t xml:space="preserve">Map, Library, and Shop. The Map module contains 10 stages each containing 3 levels that the user will venture through the whole game. After choosing the first stage and the first level, the user can now play the game. Another level is opened when the previous level is cleared and another stage is accessible when all the three levels of a previous stage are completed. Each stage is classified into three difficulties/modes which are Easy (Stage 1-4), Medium (Stage 5-7), and Hard (Stage 8-10). The user can play Medium difficulty after finishing Easy and Hard mode is available after finishing Medium. At the end of each stage, the user has to defeat a boss. The Library module contains information of each </w:t>
       </w:r>
       <w:r>
         <w:rPr>
@@ -1950,7 +1996,47 @@
           <w:sz w:val="24"/>
           <w:szCs w:val="24"/>
         </w:rPr>
-        <w:t xml:space="preserve">extra lives to the player, but does not exceed the max life of a player. The Hero potion that heals the hero, the Water booster that adds </w:t>
+        <w:t xml:space="preserve">extra lives to the player, but does not exceed the max life of a player. The Hero potion that heals </w:t>
+      </w:r>
+      <w:r>
+        <w:rPr>
+          <w:rFonts w:ascii="Times New Roman" w:hAnsi="Times New Roman"/>
+          <w:sz w:val="24"/>
+          <w:szCs w:val="24"/>
+        </w:rPr>
+        <w:t>40% of all</w:t>
+      </w:r>
+      <w:r>
+        <w:rPr>
+          <w:rFonts w:ascii="Times New Roman" w:hAnsi="Times New Roman"/>
+          <w:sz w:val="24"/>
+          <w:szCs w:val="24"/>
+        </w:rPr>
+        <w:t xml:space="preserve"> hero</w:t>
+      </w:r>
+      <w:r>
+        <w:rPr>
+          <w:rFonts w:ascii="Times New Roman" w:hAnsi="Times New Roman"/>
+          <w:sz w:val="24"/>
+          <w:szCs w:val="24"/>
+        </w:rPr>
+        <w:t>es’ health</w:t>
+      </w:r>
+      <w:r>
+        <w:rPr>
+          <w:rFonts w:ascii="Times New Roman" w:hAnsi="Times New Roman"/>
+          <w:sz w:val="24"/>
+          <w:szCs w:val="24"/>
+        </w:rPr>
+        <w:t xml:space="preserve"> and will appear if the user reaches hard mode</w:t>
+      </w:r>
+      <w:r>
+        <w:rPr>
+          <w:rFonts w:ascii="Times New Roman" w:hAnsi="Times New Roman"/>
+          <w:sz w:val="24"/>
+          <w:szCs w:val="24"/>
+        </w:rPr>
+        <w:t xml:space="preserve">, the Water booster that adds </w:t>
       </w:r>
       <w:r>
         <w:rPr>
@@ -1982,23 +2068,39 @@
           <w:sz w:val="24"/>
           <w:szCs w:val="24"/>
         </w:rPr>
-        <w:t xml:space="preserve">enemy HP in 10 seconds. The Poison can be used one at a time, and can be reused after the defined 10 second time interval. Each booster has a maximum quantity of 3. These items go into the player’s inventory which they can use at the actual battle. The Special Equipment tab will only appear if the user gets to </w:t>
-      </w:r>
-      <w:r>
-        <w:rPr>
-          <w:rFonts w:ascii="Times New Roman" w:hAnsi="Times New Roman"/>
-          <w:sz w:val="24"/>
-          <w:szCs w:val="24"/>
-        </w:rPr>
-        <w:t>Medium</w:t>
-      </w:r>
-      <w:r>
-        <w:rPr>
-          <w:rFonts w:ascii="Times New Roman" w:hAnsi="Times New Roman"/>
-          <w:sz w:val="24"/>
-          <w:szCs w:val="24"/>
-        </w:rPr>
-        <w:t xml:space="preserve"> mode. These equipment can transform a hero into a stronger/upgraded version of itself with higher strengths, </w:t>
+        <w:t xml:space="preserve">enemy HP in 10 seconds. The Poison can be used one at a time, and can be reused after the defined 10 second time interval. Each booster has a maximum quantity of 3. These items go into the player’s inventory which they can use at the actual battle. The Special Equipment tab will only </w:t>
+      </w:r>
+      <w:r>
+        <w:rPr>
+          <w:rFonts w:ascii="Times New Roman" w:hAnsi="Times New Roman"/>
+          <w:sz w:val="24"/>
+          <w:szCs w:val="24"/>
+        </w:rPr>
+        <w:t xml:space="preserve">appear if the user gets to </w:t>
+      </w:r>
+      <w:r>
+        <w:rPr>
+          <w:rFonts w:ascii="Times New Roman" w:hAnsi="Times New Roman"/>
+          <w:sz w:val="24"/>
+          <w:szCs w:val="24"/>
+        </w:rPr>
+        <w:t>Hard</w:t>
+      </w:r>
+      <w:r>
+        <w:rPr>
+          <w:rFonts w:ascii="Times New Roman" w:hAnsi="Times New Roman"/>
+          <w:sz w:val="24"/>
+          <w:szCs w:val="24"/>
+        </w:rPr>
+        <w:t xml:space="preserve"> mode</w:t>
+      </w:r>
+      <w:r>
+        <w:rPr>
+          <w:rFonts w:ascii="Times New Roman" w:hAnsi="Times New Roman"/>
+          <w:sz w:val="24"/>
+          <w:szCs w:val="24"/>
+        </w:rPr>
+        <w:t xml:space="preserve">. These equipment can transform a hero into a stronger/upgraded version of itself with higher strengths, </w:t>
       </w:r>
       <w:r>
         <w:rPr>
@@ -2189,8 +2291,6 @@
         </w:rPr>
         <w:t xml:space="preserve"> is an example</w:t>
       </w:r>
-      <w:bookmarkStart w:id="0" w:name="_GoBack"/>
-      <w:bookmarkEnd w:id="0"/>
       <w:r>
         <w:rPr>
           <w:rFonts w:ascii="Times New Roman" w:hAnsi="Times New Roman"/>
@@ -2230,7 +2330,23 @@
           <w:sz w:val="24"/>
           <w:szCs w:val="24"/>
         </w:rPr>
-        <w:t xml:space="preserve"> Wave button. But once the battle starts and another wave is coming, the user can press the button to start the wave immediately or if he has to prepare, he is given a limited time before the arrival of the next insects. Each fruit/vegetable costs Water which the user is given a fair supply at the start of each game. Users can also obtain Water by defeating insects. The number of insects and the insects itself contained in a wave is fixed but the number varies from level to level. Each wave of insects has one specific element which is randomized too. The players can see what type of element the next wave of insects will have by looking at the indicator at the lower left of the gameplay screen. This indicator will also tell if the insect’s pathway is land, air or both to carefully plan what hero is suitable to use. The user can press the 2x gameplay speed button for faster battle outcomes. There is also a Pause button, when pressed, the options Restart Level, Resume, Back to Map, Turn Sounds and Vibrations on/off are available. The Sounds and Music effects of the game are toggled as one. When the user chooses to go back to the map, his/her progress on the current level will be lost. At the end of each level, a reasonable amount of Peso is given to the player to purchase items at the shop or upgrade their heroes. </w:t>
+        <w:t xml:space="preserve"> Wave button. But once the battle starts and another wave is coming, the user can press the button to sta</w:t>
+      </w:r>
+      <w:r>
+        <w:rPr>
+          <w:rFonts w:ascii="Times New Roman" w:hAnsi="Times New Roman"/>
+          <w:sz w:val="24"/>
+          <w:szCs w:val="24"/>
+        </w:rPr>
+        <w:t>rt the wave immediately or if the user has to prepare, he/she</w:t>
+      </w:r>
+      <w:r>
+        <w:rPr>
+          <w:rFonts w:ascii="Times New Roman" w:hAnsi="Times New Roman"/>
+          <w:sz w:val="24"/>
+          <w:szCs w:val="24"/>
+        </w:rPr>
+        <w:t xml:space="preserve"> is given a limited time before the arrival of the next insects. Each fruit/vegetable costs Water which the user is given a fair supply at the start of each game. Users can also obtain Water by defeating insects. The number of insects and the insects itself contained in a wave is fixed but the number varies from level to level. Each wave of insects has one specific element which is randomized too. The players can see what type of element the next wave of insects will have by looking at the indicator at the lower left of the gameplay screen. This indicator will also tell if the insect’s pathway is land, air or both to carefully plan what hero is suitable to use. The user can press the 2x gameplay speed button for faster battle outcomes. There is also a Pause button, when pressed, the options Restart Level, Resume, Back to Map, Turn Sounds and Vibrations on/off are available. The Sounds and Music effects of the game are toggled as one. When the user chooses to go back to the map, his/her progress on the current level will be lost. At the end of each level, a reasonable amount of Peso is given to the player to purchase items at the shop or upgrade their heroes. </w:t>
       </w:r>
       <w:r>
         <w:rPr>
@@ -2276,23 +2392,79 @@
           <w:szCs w:val="24"/>
         </w:rPr>
         <w:lastRenderedPageBreak/>
-        <w:t>Once a level is cleared without any lives deducted, that level will have a text indicated “Perfect”. If not, the text indicates “Cleared”. If a level is finished perfectly, greater rewards await at the end of the level. When a level is “Cleared” the user receives money depending on the percentage of how many lives he has left. If the player wants to go back to a level, in case that he wants to perfect that level, the money that he receives will depend on the percent of lives that he had to complete since his last play on that stage. If the user failed to complete the remaining percent that he had to achieve, He will receive only 5 percent for that level’s reward money. If the player goes back and finishes a level that is already in “Perfect” status, He will receive a total of 5 percent of the reward money for that level</w:t>
-      </w:r>
-      <w:r>
-        <w:rPr>
-          <w:rFonts w:ascii="Times New Roman" w:hAnsi="Times New Roman"/>
-          <w:sz w:val="24"/>
-          <w:szCs w:val="24"/>
-        </w:rPr>
-        <w:t>.</w:t>
-      </w:r>
-      <w:r>
-        <w:rPr>
-          <w:rFonts w:ascii="Times New Roman" w:hAnsi="Times New Roman"/>
-          <w:sz w:val="24"/>
-          <w:szCs w:val="24"/>
-        </w:rPr>
-        <w:t xml:space="preserve"> When the player finishes a level, the game automatically saves. If the player closes the game in the middle of his/her gameplay, their progress won’t be saved. In this case, what will be saved are the items they bought in the shop.</w:t>
+        <w:t>Once a level is cleared without any lives deducted, that level will have a text indicated “Perfect”. If not, the text indicates “Cleared”. If a level is fin</w:t>
+      </w:r>
+      <w:r>
+        <w:rPr>
+          <w:rFonts w:ascii="Times New Roman" w:hAnsi="Times New Roman"/>
+          <w:sz w:val="24"/>
+          <w:szCs w:val="24"/>
+        </w:rPr>
+        <w:t>ished perfectly, greater money</w:t>
+      </w:r>
+      <w:r>
+        <w:rPr>
+          <w:rFonts w:ascii="Times New Roman" w:hAnsi="Times New Roman"/>
+          <w:sz w:val="24"/>
+          <w:szCs w:val="24"/>
+        </w:rPr>
+        <w:t xml:space="preserve"> await</w:t>
+      </w:r>
+      <w:r>
+        <w:rPr>
+          <w:rFonts w:ascii="Times New Roman" w:hAnsi="Times New Roman"/>
+          <w:sz w:val="24"/>
+          <w:szCs w:val="24"/>
+        </w:rPr>
+        <w:t>s</w:t>
+      </w:r>
+      <w:r>
+        <w:rPr>
+          <w:rFonts w:ascii="Times New Roman" w:hAnsi="Times New Roman"/>
+          <w:sz w:val="24"/>
+          <w:szCs w:val="24"/>
+        </w:rPr>
+        <w:t xml:space="preserve"> at the end of the level. When a level is “Cleared” the user receives money depending on the percentage of how many lives he has left. If the player wants to go back to a level, in case that he wants to perfect that level, the money that he receives will depend on the percent of lives that he had to complete since his last play on that stage. If the user failed to complete the remaining percent that he had to achieve, He will receive only 5 percent for that level’s reward money. If the player goes back and finishes a level that is already in “Perfect” stat</w:t>
+      </w:r>
+      <w:r>
+        <w:rPr>
+          <w:rFonts w:ascii="Times New Roman" w:hAnsi="Times New Roman"/>
+          <w:sz w:val="24"/>
+          <w:szCs w:val="24"/>
+        </w:rPr>
+        <w:t>us, He will receive</w:t>
+      </w:r>
+      <w:r>
+        <w:rPr>
+          <w:rFonts w:ascii="Times New Roman" w:hAnsi="Times New Roman"/>
+          <w:sz w:val="24"/>
+          <w:szCs w:val="24"/>
+        </w:rPr>
+        <w:t xml:space="preserve"> reward according to this manner: 5 lives is equal to 35 percent of the level reward, 4 lives is equal to 30 percent of the level reward, 3 lives is equal to 25 percent of the level reward,</w:t>
+      </w:r>
+      <w:r>
+        <w:rPr>
+          <w:rFonts w:ascii="Times New Roman" w:hAnsi="Times New Roman"/>
+          <w:sz w:val="24"/>
+          <w:szCs w:val="24"/>
+        </w:rPr>
+        <w:t xml:space="preserve"> </w:t>
+      </w:r>
+      <w:r>
+        <w:rPr>
+          <w:rFonts w:ascii="Times New Roman" w:hAnsi="Times New Roman"/>
+          <w:sz w:val="24"/>
+          <w:szCs w:val="24"/>
+        </w:rPr>
+        <w:t xml:space="preserve">2 lives is equal to 20 percent of the level reward, 1 lives is equal to 15 percent of the level reward. </w:t>
+      </w:r>
+      <w:r>
+        <w:rPr>
+          <w:rFonts w:ascii="Times New Roman" w:hAnsi="Times New Roman"/>
+          <w:sz w:val="24"/>
+          <w:szCs w:val="24"/>
+        </w:rPr>
+        <w:t>When the player finishes a level, the game automatically saves. If the player closes the game in the middle of his/her gameplay, their progress won’t be saved. In this case, what will be saved are the items they bought in the shop.</w:t>
       </w:r>
     </w:p>
     <w:p>
@@ -2313,7 +2485,128 @@
           <w:sz w:val="24"/>
           <w:szCs w:val="24"/>
         </w:rPr>
-        <w:t>There are 9 heroes in the game namely Carrot, Banana, Watermelon, Orange, Rambutan, Leek, Mushroom, Onion, and Coconut. There corresponding upgraded versions are the following: Carrot Cannon, Healing Banana, Blaster Melon, Orange Saucer, Rambu-stun, Laser Leek, Necro-Mushroom, and Mega-Onion. There are 10 pests/insects that they will fight: Ants, Fly, Grasshopper, Caterpillar, Stink Bug, Mole Cricket, Snail, Cicada, Beetles, and Locusts. The strength of these insects increase as the user gets to higher levels. On Hard mode, the insects have the ability to attack the heroes and kill them, if their HP drops to 0. That’s why some heroes have the ability to heal their co-heroes.</w:t>
+        <w:t>There are 9 heroes in the game namely Carrot, Banana, Watermelon, Orange, Rambutan, Leek, Mu</w:t>
+      </w:r>
+      <w:r>
+        <w:rPr>
+          <w:rFonts w:ascii="Times New Roman" w:hAnsi="Times New Roman"/>
+          <w:sz w:val="24"/>
+          <w:szCs w:val="24"/>
+        </w:rPr>
+        <w:t>shroom, Onion, and Coconut. Thes</w:t>
+      </w:r>
+      <w:r>
+        <w:rPr>
+          <w:rFonts w:ascii="Times New Roman" w:hAnsi="Times New Roman"/>
+          <w:sz w:val="24"/>
+          <w:szCs w:val="24"/>
+        </w:rPr>
+        <w:t xml:space="preserve">e </w:t>
+      </w:r>
+      <w:r>
+        <w:rPr>
+          <w:rFonts w:ascii="Times New Roman" w:hAnsi="Times New Roman"/>
+          <w:sz w:val="24"/>
+          <w:szCs w:val="24"/>
+        </w:rPr>
+        <w:t xml:space="preserve">are the </w:t>
+      </w:r>
+      <w:r>
+        <w:rPr>
+          <w:rFonts w:ascii="Times New Roman" w:hAnsi="Times New Roman"/>
+          <w:sz w:val="24"/>
+          <w:szCs w:val="24"/>
+        </w:rPr>
+        <w:t>corresponding upgraded versions</w:t>
+      </w:r>
+      <w:r>
+        <w:rPr>
+          <w:rFonts w:ascii="Times New Roman" w:hAnsi="Times New Roman"/>
+          <w:sz w:val="24"/>
+          <w:szCs w:val="24"/>
+        </w:rPr>
+        <w:t xml:space="preserve"> of the heroes (except for the coconut)</w:t>
+      </w:r>
+      <w:r>
+        <w:rPr>
+          <w:rFonts w:ascii="Times New Roman" w:hAnsi="Times New Roman"/>
+          <w:sz w:val="24"/>
+          <w:szCs w:val="24"/>
+        </w:rPr>
+        <w:t>: Carrot Cannon, Healing Banana, Blaster Melon, Orange Saucer, Rambu-stun, Laser Leek, Necro-Mushroom, and Mega-Onion. There are 10 pests/insects that they will fight: Ants, Fly, Grasshopper, Caterpillar, Stink Bug, Mole Cricket, Snail, Cicada, Beetles, and Locusts.</w:t>
+      </w:r>
+      <w:r>
+        <w:rPr>
+          <w:rFonts w:ascii="Times New Roman" w:hAnsi="Times New Roman"/>
+          <w:sz w:val="24"/>
+          <w:szCs w:val="24"/>
+        </w:rPr>
+        <w:t xml:space="preserve"> These are the corresponding bosses for each stage namely: Mice, Mole, Boss Fly, Beetle 1, Prideful Worm, Boss Caterpillar, Beetle 2, Beetle 3, Queen Bittergourd and Insect Queen.</w:t>
+      </w:r>
+      <w:r>
+        <w:rPr>
+          <w:rFonts w:ascii="Times New Roman" w:hAnsi="Times New Roman"/>
+          <w:sz w:val="24"/>
+          <w:szCs w:val="24"/>
+        </w:rPr>
+        <w:t xml:space="preserve"> The strength of these insects </w:t>
+      </w:r>
+      <w:r>
+        <w:rPr>
+          <w:rFonts w:ascii="Times New Roman" w:hAnsi="Times New Roman"/>
+          <w:sz w:val="24"/>
+          <w:szCs w:val="24"/>
+        </w:rPr>
+        <w:lastRenderedPageBreak/>
+        <w:t>increase as the user gets to h</w:t>
+      </w:r>
+      <w:r>
+        <w:rPr>
+          <w:rFonts w:ascii="Times New Roman" w:hAnsi="Times New Roman"/>
+          <w:sz w:val="24"/>
+          <w:szCs w:val="24"/>
+        </w:rPr>
+        <w:t>igher levels. On Hard mode, some of the</w:t>
+      </w:r>
+      <w:r>
+        <w:rPr>
+          <w:rFonts w:ascii="Times New Roman" w:hAnsi="Times New Roman"/>
+          <w:sz w:val="24"/>
+          <w:szCs w:val="24"/>
+        </w:rPr>
+        <w:t xml:space="preserve"> insects have the ability to </w:t>
+      </w:r>
+      <w:r>
+        <w:rPr>
+          <w:rFonts w:ascii="Times New Roman" w:hAnsi="Times New Roman"/>
+          <w:sz w:val="24"/>
+          <w:szCs w:val="24"/>
+        </w:rPr>
+        <w:t>attack the heroes and kill them (</w:t>
+      </w:r>
+      <w:r>
+        <w:rPr>
+          <w:rFonts w:ascii="Times New Roman" w:hAnsi="Times New Roman"/>
+          <w:sz w:val="24"/>
+          <w:szCs w:val="24"/>
+        </w:rPr>
+        <w:t>if their HP drops to 0</w:t>
+      </w:r>
+      <w:r>
+        <w:rPr>
+          <w:rFonts w:ascii="Times New Roman" w:hAnsi="Times New Roman"/>
+          <w:sz w:val="24"/>
+          <w:szCs w:val="24"/>
+        </w:rPr>
+        <w:t>)</w:t>
+      </w:r>
+      <w:r>
+        <w:rPr>
+          <w:rFonts w:ascii="Times New Roman" w:hAnsi="Times New Roman"/>
+          <w:sz w:val="24"/>
+          <w:szCs w:val="24"/>
+        </w:rPr>
+        <w:t>. That’s why some heroes have the ability to heal their co-heroes.</w:t>
       </w:r>
       <w:r>
         <w:rPr>
@@ -2345,7 +2638,23 @@
           <w:sz w:val="24"/>
           <w:szCs w:val="24"/>
         </w:rPr>
-        <w:t xml:space="preserve"> approach. The Healing Banana is the same, except that it can heal 3 heroes at the same time.</w:t>
+        <w:t xml:space="preserve"> approach</w:t>
+      </w:r>
+      <w:r>
+        <w:rPr>
+          <w:rFonts w:ascii="Times New Roman" w:hAnsi="Times New Roman"/>
+          <w:sz w:val="24"/>
+          <w:szCs w:val="24"/>
+        </w:rPr>
+        <w:t>. The Healing Banana is the same as Coconut</w:t>
+      </w:r>
+      <w:r>
+        <w:rPr>
+          <w:rFonts w:ascii="Times New Roman" w:hAnsi="Times New Roman"/>
+          <w:sz w:val="24"/>
+          <w:szCs w:val="24"/>
+        </w:rPr>
+        <w:t>, except that it can heal 3 heroes at the same time.</w:t>
       </w:r>
     </w:p>
     <w:p>
@@ -2366,7 +2675,6 @@
           <w:sz w:val="24"/>
           <w:szCs w:val="24"/>
         </w:rPr>
-        <w:lastRenderedPageBreak/>
         <w:t>To add, the game doesn’t require any internet connection to operate and real money to buy the items that can be seen on the shop. The game can only be</w:t>
       </w:r>
       <w:r>
@@ -2396,7 +2704,43 @@
           <w:szCs w:val="24"/>
         </w:rPr>
         <w:tab/>
-        <w:t>The game will be tested if compatible for cross-platform systems to assure compatibility. Cellphones like Samsung will also become part of the testing procedures.  The Android OS jellybean, kitkat and lollipop are the testing targets to see if the application/game will run on these said ope</w:t>
+        <w:t xml:space="preserve">The game will be tested if compatible for cross-platform systems to assure compatibility. Cellphones like </w:t>
+      </w:r>
+      <w:r>
+        <w:rPr>
+          <w:rFonts w:ascii="Times New Roman" w:hAnsi="Times New Roman"/>
+          <w:sz w:val="24"/>
+        </w:rPr>
+        <w:t xml:space="preserve">Samsung, </w:t>
+      </w:r>
+      <w:r>
+        <w:rPr>
+          <w:rFonts w:ascii="Times New Roman" w:hAnsi="Times New Roman"/>
+          <w:sz w:val="24"/>
+        </w:rPr>
+        <w:t>O+</w:t>
+      </w:r>
+      <w:r>
+        <w:rPr>
+          <w:rFonts w:ascii="Times New Roman" w:hAnsi="Times New Roman"/>
+          <w:sz w:val="24"/>
+        </w:rPr>
+        <w:t>, Cherry Mobile</w:t>
+      </w:r>
+      <w:r>
+        <w:rPr>
+          <w:rFonts w:ascii="Times New Roman" w:hAnsi="Times New Roman"/>
+          <w:sz w:val="24"/>
+        </w:rPr>
+        <w:t xml:space="preserve"> and Lenovo</w:t>
+      </w:r>
+      <w:r>
+        <w:rPr>
+          <w:rFonts w:ascii="Times New Roman" w:hAnsi="Times New Roman"/>
+          <w:sz w:val="24"/>
+          <w:szCs w:val="24"/>
+        </w:rPr>
+        <w:t xml:space="preserve"> will also become part of the testing procedures.  The Android OS jellybean, kitkat and lollipop are the testing targets to see if the application/game will run on these said ope</w:t>
       </w:r>
       <w:r>
         <w:rPr>
@@ -4919,26 +5263,41 @@
         </w:rPr>
         <w:t xml:space="preserve"> </w:t>
       </w:r>
-    </w:p>
-    <w:p>
-      <w:pPr>
-        <w:spacing w:after="0" w:line="240" w:lineRule="auto"/>
-        <w:rPr>
-          <w:rFonts w:ascii="Times New Roman" w:hAnsi="Times New Roman"/>
-          <w:sz w:val="24"/>
-          <w:szCs w:val="24"/>
-        </w:rPr>
-      </w:pPr>
-    </w:p>
-    <w:p>
-      <w:pPr>
-        <w:spacing w:after="0" w:line="240" w:lineRule="auto"/>
+      <w:r>
         <w:rPr>
           <w:rFonts w:ascii="Times New Roman" w:hAnsi="Times New Roman"/>
           <w:b/>
           <w:sz w:val="24"/>
           <w:szCs w:val="24"/>
         </w:rPr>
+        <w:t>Carrot</w:t>
+      </w:r>
+      <w:r>
+        <w:rPr>
+          <w:rFonts w:ascii="Times New Roman" w:hAnsi="Times New Roman"/>
+          <w:sz w:val="24"/>
+          <w:szCs w:val="24"/>
+        </w:rPr>
+        <w:t xml:space="preserve">. </w:t>
+      </w:r>
+      <w:r>
+        <w:rPr>
+          <w:rFonts w:ascii="Times New Roman" w:hAnsi="Times New Roman"/>
+          <w:sz w:val="24"/>
+          <w:szCs w:val="24"/>
+        </w:rPr>
+        <w:t>This carrot cannot CARROT all!</w:t>
+      </w:r>
+    </w:p>
+    <w:p>
+      <w:pPr>
+        <w:spacing w:after="0" w:line="480" w:lineRule="auto"/>
+        <w:jc w:val="both"/>
+        <w:rPr>
+          <w:rFonts w:ascii="Times New Roman" w:hAnsi="Times New Roman"/>
+          <w:sz w:val="24"/>
+          <w:szCs w:val="24"/>
+        </w:rPr>
       </w:pPr>
       <w:r>
         <w:rPr>
@@ -4947,7 +5306,1377 @@
           <w:sz w:val="24"/>
           <w:szCs w:val="24"/>
         </w:rPr>
+        <w:t>Banana</w:t>
+      </w:r>
+      <w:r>
+        <w:rPr>
+          <w:rFonts w:ascii="Times New Roman" w:hAnsi="Times New Roman"/>
+          <w:b/>
+          <w:sz w:val="24"/>
+          <w:szCs w:val="24"/>
+        </w:rPr>
+        <w:t>.</w:t>
+      </w:r>
+      <w:r>
+        <w:rPr>
+          <w:rFonts w:ascii="Times New Roman" w:hAnsi="Times New Roman"/>
+          <w:sz w:val="24"/>
+          <w:szCs w:val="24"/>
+        </w:rPr>
+        <w:t xml:space="preserve"> </w:t>
+      </w:r>
+      <w:r>
+        <w:rPr>
+          <w:rFonts w:ascii="Times New Roman" w:hAnsi="Times New Roman"/>
+          <w:sz w:val="24"/>
+          <w:szCs w:val="24"/>
+        </w:rPr>
+        <w:t>"ba ba ba ba ba nana"</w:t>
+      </w:r>
+    </w:p>
+    <w:p>
+      <w:pPr>
+        <w:spacing w:after="0" w:line="480" w:lineRule="auto"/>
+        <w:jc w:val="both"/>
+        <w:rPr>
+          <w:rFonts w:ascii="Times New Roman" w:hAnsi="Times New Roman"/>
+          <w:sz w:val="24"/>
+          <w:szCs w:val="24"/>
+        </w:rPr>
+      </w:pPr>
+      <w:r>
+        <w:rPr>
+          <w:rFonts w:ascii="Times New Roman" w:hAnsi="Times New Roman"/>
+          <w:b/>
+          <w:sz w:val="24"/>
+          <w:szCs w:val="24"/>
+        </w:rPr>
+        <w:t>Watermelon</w:t>
+      </w:r>
+      <w:r>
+        <w:rPr>
+          <w:rFonts w:ascii="Times New Roman" w:hAnsi="Times New Roman"/>
+          <w:b/>
+          <w:sz w:val="24"/>
+          <w:szCs w:val="24"/>
+        </w:rPr>
+        <w:t xml:space="preserve">. </w:t>
+      </w:r>
+      <w:r>
+        <w:rPr>
+          <w:rFonts w:ascii="Times New Roman" w:hAnsi="Times New Roman"/>
+          <w:sz w:val="24"/>
+          <w:szCs w:val="24"/>
+        </w:rPr>
+        <w:t>This fruit will SEED through your torrents!</w:t>
+      </w:r>
+    </w:p>
+    <w:p>
+      <w:pPr>
+        <w:spacing w:after="0" w:line="480" w:lineRule="auto"/>
+        <w:jc w:val="both"/>
+        <w:rPr>
+          <w:rFonts w:ascii="Times New Roman" w:hAnsi="Times New Roman"/>
+          <w:sz w:val="24"/>
+          <w:szCs w:val="24"/>
+        </w:rPr>
+      </w:pPr>
+      <w:r>
+        <w:rPr>
+          <w:rFonts w:ascii="Times New Roman" w:hAnsi="Times New Roman"/>
+          <w:b/>
+          <w:sz w:val="24"/>
+          <w:szCs w:val="24"/>
+        </w:rPr>
+        <w:t xml:space="preserve">Orange. </w:t>
+      </w:r>
+      <w:r>
+        <w:rPr>
+          <w:rFonts w:ascii="Times New Roman" w:hAnsi="Times New Roman"/>
+          <w:sz w:val="24"/>
+          <w:szCs w:val="24"/>
+        </w:rPr>
+        <w:t>This orange aint chinese but its MANDARIN!</w:t>
+      </w:r>
+    </w:p>
+    <w:p>
+      <w:pPr>
+        <w:spacing w:after="0" w:line="480" w:lineRule="auto"/>
+        <w:jc w:val="both"/>
+        <w:rPr>
+          <w:rFonts w:ascii="Times New Roman" w:hAnsi="Times New Roman"/>
+          <w:sz w:val="24"/>
+          <w:szCs w:val="24"/>
+        </w:rPr>
+      </w:pPr>
+      <w:r>
+        <w:rPr>
+          <w:rFonts w:ascii="Times New Roman" w:hAnsi="Times New Roman"/>
+          <w:b/>
+          <w:sz w:val="24"/>
+          <w:szCs w:val="24"/>
+        </w:rPr>
+        <w:t>Rambutan.</w:t>
+      </w:r>
+      <w:r>
+        <w:rPr>
+          <w:rFonts w:ascii="Times New Roman" w:hAnsi="Times New Roman"/>
+          <w:sz w:val="24"/>
+          <w:szCs w:val="24"/>
+        </w:rPr>
+        <w:t xml:space="preserve"> </w:t>
+      </w:r>
+      <w:r>
+        <w:rPr>
+          <w:rFonts w:ascii="Times New Roman" w:hAnsi="Times New Roman"/>
+          <w:sz w:val="24"/>
+          <w:szCs w:val="24"/>
+        </w:rPr>
+        <w:t>Rambutan is angry because Apple, Cherry and blackberry got their own phones!</w:t>
+      </w:r>
+    </w:p>
+    <w:p>
+      <w:pPr>
+        <w:spacing w:after="0" w:line="480" w:lineRule="auto"/>
+        <w:jc w:val="both"/>
+        <w:rPr>
+          <w:rFonts w:ascii="Times New Roman" w:hAnsi="Times New Roman"/>
+          <w:sz w:val="24"/>
+          <w:szCs w:val="24"/>
+        </w:rPr>
+      </w:pPr>
+      <w:r>
+        <w:rPr>
+          <w:rFonts w:ascii="Times New Roman" w:hAnsi="Times New Roman"/>
+          <w:b/>
+          <w:sz w:val="24"/>
+          <w:szCs w:val="24"/>
+        </w:rPr>
+        <w:t>Leek</w:t>
+      </w:r>
+      <w:r>
+        <w:rPr>
+          <w:rFonts w:ascii="Times New Roman" w:hAnsi="Times New Roman"/>
+          <w:b/>
+          <w:sz w:val="24"/>
+          <w:szCs w:val="24"/>
+        </w:rPr>
+        <w:t>.</w:t>
+      </w:r>
+      <w:r>
+        <w:rPr>
+          <w:rFonts w:ascii="Times New Roman" w:hAnsi="Times New Roman"/>
+          <w:sz w:val="24"/>
+          <w:szCs w:val="24"/>
+        </w:rPr>
+        <w:t xml:space="preserve"> </w:t>
+      </w:r>
+      <w:r>
+        <w:rPr>
+          <w:rFonts w:ascii="Times New Roman" w:hAnsi="Times New Roman"/>
+          <w:sz w:val="24"/>
+          <w:szCs w:val="24"/>
+        </w:rPr>
+        <w:t>This leek aint leeking(leaking)  secrets!.</w:t>
+      </w:r>
+    </w:p>
+    <w:p>
+      <w:pPr>
+        <w:spacing w:after="0" w:line="480" w:lineRule="auto"/>
+        <w:jc w:val="both"/>
+        <w:rPr>
+          <w:rFonts w:ascii="Times New Roman" w:hAnsi="Times New Roman"/>
+          <w:sz w:val="24"/>
+          <w:szCs w:val="24"/>
+        </w:rPr>
+      </w:pPr>
+      <w:r>
+        <w:rPr>
+          <w:rFonts w:ascii="Times New Roman" w:hAnsi="Times New Roman"/>
+          <w:b/>
+          <w:sz w:val="24"/>
+          <w:szCs w:val="24"/>
+        </w:rPr>
+        <w:t>Mushroom</w:t>
+      </w:r>
+      <w:r>
+        <w:rPr>
+          <w:rFonts w:ascii="Times New Roman" w:hAnsi="Times New Roman"/>
+          <w:b/>
+          <w:sz w:val="24"/>
+          <w:szCs w:val="24"/>
+        </w:rPr>
+        <w:t>.</w:t>
+      </w:r>
+      <w:r>
+        <w:rPr>
+          <w:rFonts w:ascii="Times New Roman" w:hAnsi="Times New Roman"/>
+          <w:sz w:val="24"/>
+          <w:szCs w:val="24"/>
+        </w:rPr>
+        <w:t xml:space="preserve"> </w:t>
+      </w:r>
+      <w:r>
+        <w:rPr>
+          <w:rFonts w:ascii="Times New Roman" w:hAnsi="Times New Roman"/>
+          <w:sz w:val="24"/>
+          <w:szCs w:val="24"/>
+        </w:rPr>
+        <w:t>Mushroom has many friends because he's a fungi(Fun Guy).</w:t>
+      </w:r>
+    </w:p>
+    <w:p>
+      <w:pPr>
+        <w:spacing w:after="0" w:line="480" w:lineRule="auto"/>
+        <w:jc w:val="both"/>
+        <w:rPr>
+          <w:rFonts w:ascii="Times New Roman" w:hAnsi="Times New Roman"/>
+          <w:sz w:val="24"/>
+          <w:szCs w:val="24"/>
+        </w:rPr>
+      </w:pPr>
+      <w:r>
+        <w:rPr>
+          <w:rFonts w:ascii="Times New Roman" w:hAnsi="Times New Roman"/>
+          <w:b/>
+          <w:sz w:val="24"/>
+          <w:szCs w:val="24"/>
+        </w:rPr>
+        <w:t>Onion</w:t>
+      </w:r>
+      <w:r>
+        <w:rPr>
+          <w:rFonts w:ascii="Times New Roman" w:hAnsi="Times New Roman"/>
+          <w:sz w:val="24"/>
+          <w:szCs w:val="24"/>
+        </w:rPr>
+        <w:t>.</w:t>
+      </w:r>
+      <w:r>
+        <w:rPr>
+          <w:rFonts w:ascii="Times New Roman" w:hAnsi="Times New Roman"/>
+          <w:sz w:val="24"/>
+          <w:szCs w:val="24"/>
+        </w:rPr>
+        <w:tab/>
+      </w:r>
+      <w:r>
+        <w:rPr>
+          <w:rFonts w:ascii="Times New Roman" w:hAnsi="Times New Roman"/>
+          <w:sz w:val="24"/>
+          <w:szCs w:val="24"/>
+        </w:rPr>
+        <w:t xml:space="preserve"> </w:t>
+      </w:r>
+      <w:r>
+        <w:rPr>
+          <w:rFonts w:ascii="Times New Roman" w:hAnsi="Times New Roman"/>
+          <w:sz w:val="24"/>
+          <w:szCs w:val="24"/>
+        </w:rPr>
+        <w:t>onion's will always make you cry of his opOnion(opinion).</w:t>
+      </w:r>
+    </w:p>
+    <w:p>
+      <w:pPr>
+        <w:spacing w:after="0" w:line="480" w:lineRule="auto"/>
+        <w:jc w:val="both"/>
+        <w:rPr>
+          <w:rFonts w:ascii="Times New Roman" w:hAnsi="Times New Roman"/>
+          <w:b/>
+          <w:sz w:val="24"/>
+          <w:szCs w:val="24"/>
+        </w:rPr>
+      </w:pPr>
+      <w:r>
+        <w:rPr>
+          <w:rFonts w:ascii="Times New Roman" w:hAnsi="Times New Roman"/>
+          <w:b/>
+          <w:sz w:val="24"/>
+          <w:szCs w:val="24"/>
+        </w:rPr>
+        <w:t>Coconut</w:t>
+      </w:r>
+      <w:r>
+        <w:rPr>
+          <w:rFonts w:ascii="Times New Roman" w:hAnsi="Times New Roman"/>
+          <w:sz w:val="24"/>
+          <w:szCs w:val="24"/>
+        </w:rPr>
+        <w:t xml:space="preserve">. </w:t>
+      </w:r>
+      <w:r>
+        <w:rPr>
+          <w:rFonts w:ascii="Times New Roman" w:hAnsi="Times New Roman"/>
+          <w:sz w:val="24"/>
+          <w:szCs w:val="24"/>
+        </w:rPr>
+        <w:t>Coconut you just coconut(cannot) resist.</w:t>
+      </w:r>
+      <w:r>
+        <w:rPr>
+          <w:rFonts w:ascii="Times New Roman" w:hAnsi="Times New Roman"/>
+          <w:b/>
+          <w:sz w:val="24"/>
+          <w:szCs w:val="24"/>
+        </w:rPr>
         <w:br w:type="page"/>
+      </w:r>
+    </w:p>
+    <w:p>
+      <w:pPr>
+        <w:spacing w:after="0" w:line="480" w:lineRule="auto"/>
+        <w:jc w:val="both"/>
+        <w:rPr>
+          <w:rFonts w:ascii="Times New Roman" w:hAnsi="Times New Roman"/>
+          <w:sz w:val="24"/>
+          <w:szCs w:val="24"/>
+        </w:rPr>
+      </w:pPr>
+      <w:r>
+        <w:rPr>
+          <w:rFonts w:ascii="Times New Roman" w:hAnsi="Times New Roman"/>
+          <w:b/>
+          <w:sz w:val="24"/>
+          <w:szCs w:val="24"/>
+        </w:rPr>
+        <w:lastRenderedPageBreak/>
+        <w:t>Carrot Cannon</w:t>
+      </w:r>
+      <w:r>
+        <w:rPr>
+          <w:rFonts w:ascii="Times New Roman" w:hAnsi="Times New Roman"/>
+          <w:sz w:val="24"/>
+          <w:szCs w:val="24"/>
+        </w:rPr>
+        <w:t xml:space="preserve">. </w:t>
+      </w:r>
+      <w:r>
+        <w:rPr>
+          <w:rFonts w:ascii="Times New Roman" w:hAnsi="Times New Roman"/>
+          <w:sz w:val="24"/>
+          <w:szCs w:val="24"/>
+        </w:rPr>
+        <w:t>Carrots fires carrot bombs like it doesn’t CARROT all.</w:t>
+      </w:r>
+    </w:p>
+    <w:p>
+      <w:pPr>
+        <w:spacing w:after="0" w:line="480" w:lineRule="auto"/>
+        <w:jc w:val="both"/>
+        <w:rPr>
+          <w:rFonts w:ascii="Times New Roman" w:hAnsi="Times New Roman"/>
+          <w:sz w:val="24"/>
+          <w:szCs w:val="24"/>
+        </w:rPr>
+      </w:pPr>
+      <w:r>
+        <w:rPr>
+          <w:rFonts w:ascii="Times New Roman" w:hAnsi="Times New Roman"/>
+          <w:b/>
+          <w:sz w:val="24"/>
+          <w:szCs w:val="24"/>
+        </w:rPr>
+        <w:t>Healing Banana.</w:t>
+      </w:r>
+      <w:r>
+        <w:rPr>
+          <w:rFonts w:ascii="Times New Roman" w:hAnsi="Times New Roman"/>
+          <w:sz w:val="24"/>
+          <w:szCs w:val="24"/>
+        </w:rPr>
+        <w:t xml:space="preserve"> </w:t>
+      </w:r>
+      <w:r>
+        <w:rPr>
+          <w:rFonts w:ascii="Times New Roman" w:hAnsi="Times New Roman"/>
+          <w:sz w:val="24"/>
+          <w:szCs w:val="24"/>
+        </w:rPr>
+        <w:t xml:space="preserve">the Fruitties and Veggies are going Bananas over the heals </w:t>
+      </w:r>
+    </w:p>
+    <w:p>
+      <w:pPr>
+        <w:spacing w:after="0" w:line="480" w:lineRule="auto"/>
+        <w:jc w:val="both"/>
+        <w:rPr>
+          <w:rFonts w:ascii="Times New Roman" w:hAnsi="Times New Roman"/>
+          <w:sz w:val="24"/>
+          <w:szCs w:val="24"/>
+        </w:rPr>
+      </w:pPr>
+      <w:r>
+        <w:rPr>
+          <w:rFonts w:ascii="Times New Roman" w:hAnsi="Times New Roman"/>
+          <w:b/>
+          <w:sz w:val="24"/>
+          <w:szCs w:val="24"/>
+        </w:rPr>
+        <w:t xml:space="preserve">Blaster Melon. </w:t>
+      </w:r>
+      <w:r>
+        <w:rPr>
+          <w:rFonts w:ascii="Times New Roman" w:hAnsi="Times New Roman"/>
+          <w:sz w:val="24"/>
+          <w:szCs w:val="24"/>
+        </w:rPr>
+        <w:t xml:space="preserve">This dude </w:t>
+      </w:r>
+      <w:r>
+        <w:rPr>
+          <w:rFonts w:ascii="Times New Roman" w:hAnsi="Times New Roman"/>
+          <w:sz w:val="24"/>
+          <w:szCs w:val="24"/>
+        </w:rPr>
+        <w:t>got some big seeds to talk about !</w:t>
+      </w:r>
+    </w:p>
+    <w:p>
+      <w:pPr>
+        <w:spacing w:after="0" w:line="480" w:lineRule="auto"/>
+        <w:jc w:val="both"/>
+        <w:rPr>
+          <w:rFonts w:ascii="Times New Roman" w:hAnsi="Times New Roman"/>
+          <w:sz w:val="24"/>
+          <w:szCs w:val="24"/>
+        </w:rPr>
+      </w:pPr>
+      <w:r>
+        <w:rPr>
+          <w:rFonts w:ascii="Times New Roman" w:hAnsi="Times New Roman"/>
+          <w:b/>
+          <w:sz w:val="24"/>
+          <w:szCs w:val="24"/>
+        </w:rPr>
+        <w:t xml:space="preserve">Orange Saucer. </w:t>
+      </w:r>
+      <w:r>
+        <w:rPr>
+          <w:rFonts w:ascii="Times New Roman" w:hAnsi="Times New Roman"/>
+          <w:sz w:val="24"/>
+          <w:szCs w:val="24"/>
+        </w:rPr>
+        <w:t>This is the saucer that you cant eat !</w:t>
+      </w:r>
+    </w:p>
+    <w:p>
+      <w:pPr>
+        <w:spacing w:after="0" w:line="480" w:lineRule="auto"/>
+        <w:jc w:val="both"/>
+        <w:rPr>
+          <w:rFonts w:ascii="Times New Roman" w:hAnsi="Times New Roman"/>
+          <w:sz w:val="24"/>
+          <w:szCs w:val="24"/>
+        </w:rPr>
+      </w:pPr>
+      <w:r>
+        <w:rPr>
+          <w:rFonts w:ascii="Times New Roman" w:hAnsi="Times New Roman"/>
+          <w:b/>
+          <w:sz w:val="24"/>
+          <w:szCs w:val="24"/>
+        </w:rPr>
+        <w:t>Rambu-Stun</w:t>
+      </w:r>
+      <w:r>
+        <w:rPr>
+          <w:rFonts w:ascii="Times New Roman" w:hAnsi="Times New Roman"/>
+          <w:sz w:val="24"/>
+          <w:szCs w:val="24"/>
+        </w:rPr>
+        <w:t xml:space="preserve">. </w:t>
+      </w:r>
+      <w:r>
+        <w:rPr>
+          <w:rFonts w:ascii="Times New Roman" w:hAnsi="Times New Roman"/>
+          <w:sz w:val="24"/>
+          <w:szCs w:val="24"/>
+        </w:rPr>
+        <w:t>With the power of my hair you wont move!</w:t>
+      </w:r>
+    </w:p>
+    <w:p>
+      <w:pPr>
+        <w:spacing w:after="0" w:line="480" w:lineRule="auto"/>
+        <w:jc w:val="both"/>
+        <w:rPr>
+          <w:rFonts w:ascii="Times New Roman" w:hAnsi="Times New Roman"/>
+          <w:sz w:val="24"/>
+          <w:szCs w:val="24"/>
+        </w:rPr>
+      </w:pPr>
+      <w:r>
+        <w:rPr>
+          <w:rFonts w:ascii="Times New Roman" w:hAnsi="Times New Roman"/>
+          <w:b/>
+          <w:sz w:val="24"/>
+          <w:szCs w:val="24"/>
+        </w:rPr>
+        <w:t xml:space="preserve">Laser </w:t>
+      </w:r>
+      <w:r>
+        <w:rPr>
+          <w:rFonts w:ascii="Times New Roman" w:hAnsi="Times New Roman"/>
+          <w:b/>
+          <w:sz w:val="24"/>
+          <w:szCs w:val="24"/>
+        </w:rPr>
+        <w:t>Leek</w:t>
+      </w:r>
+      <w:r>
+        <w:rPr>
+          <w:rFonts w:ascii="Times New Roman" w:hAnsi="Times New Roman"/>
+          <w:sz w:val="24"/>
+          <w:szCs w:val="24"/>
+        </w:rPr>
+        <w:t xml:space="preserve">. </w:t>
+      </w:r>
+      <w:r>
+        <w:rPr>
+          <w:rFonts w:ascii="Times New Roman" w:hAnsi="Times New Roman"/>
+          <w:sz w:val="24"/>
+          <w:szCs w:val="24"/>
+        </w:rPr>
+        <w:t>Optic blast! Optic blaaaaast!!</w:t>
+      </w:r>
+    </w:p>
+    <w:p>
+      <w:pPr>
+        <w:spacing w:after="0" w:line="480" w:lineRule="auto"/>
+        <w:jc w:val="both"/>
+        <w:rPr>
+          <w:rFonts w:ascii="Times New Roman" w:hAnsi="Times New Roman"/>
+          <w:sz w:val="24"/>
+          <w:szCs w:val="24"/>
+        </w:rPr>
+      </w:pPr>
+      <w:r>
+        <w:rPr>
+          <w:rFonts w:ascii="Times New Roman" w:hAnsi="Times New Roman"/>
+          <w:b/>
+          <w:sz w:val="24"/>
+          <w:szCs w:val="24"/>
+        </w:rPr>
+        <w:t>Necro-Mushroom</w:t>
+      </w:r>
+      <w:r>
+        <w:rPr>
+          <w:rFonts w:ascii="Times New Roman" w:hAnsi="Times New Roman"/>
+          <w:b/>
+          <w:sz w:val="24"/>
+          <w:szCs w:val="24"/>
+        </w:rPr>
+        <w:t xml:space="preserve">. </w:t>
+      </w:r>
+      <w:r>
+        <w:rPr>
+          <w:rFonts w:ascii="Times New Roman" w:hAnsi="Times New Roman"/>
+          <w:sz w:val="24"/>
+          <w:szCs w:val="24"/>
+        </w:rPr>
+        <w:t>Ever heard of a zombie shroom?</w:t>
+      </w:r>
+    </w:p>
+    <w:p>
+      <w:pPr>
+        <w:spacing w:after="0" w:line="480" w:lineRule="auto"/>
+        <w:jc w:val="both"/>
+        <w:rPr>
+          <w:rFonts w:ascii="Times New Roman" w:hAnsi="Times New Roman"/>
+          <w:sz w:val="24"/>
+          <w:szCs w:val="24"/>
+        </w:rPr>
+      </w:pPr>
+      <w:r>
+        <w:rPr>
+          <w:rFonts w:ascii="Times New Roman" w:hAnsi="Times New Roman"/>
+          <w:b/>
+          <w:sz w:val="24"/>
+          <w:szCs w:val="24"/>
+        </w:rPr>
+        <w:t>Mega Onion</w:t>
+      </w:r>
+      <w:r>
+        <w:rPr>
+          <w:rFonts w:ascii="Times New Roman" w:hAnsi="Times New Roman"/>
+          <w:b/>
+          <w:sz w:val="24"/>
+          <w:szCs w:val="24"/>
+        </w:rPr>
+        <w:t xml:space="preserve">. </w:t>
+      </w:r>
+      <w:r>
+        <w:rPr>
+          <w:rFonts w:ascii="Times New Roman" w:hAnsi="Times New Roman"/>
+          <w:sz w:val="24"/>
+          <w:szCs w:val="24"/>
+        </w:rPr>
+        <w:t>Mega Cry!</w:t>
+      </w:r>
+    </w:p>
+    <w:p>
+      <w:pPr>
+        <w:spacing w:after="0" w:line="480" w:lineRule="auto"/>
+        <w:jc w:val="both"/>
+        <w:rPr>
+          <w:rFonts w:ascii="Times New Roman" w:hAnsi="Times New Roman"/>
+          <w:sz w:val="24"/>
+          <w:szCs w:val="24"/>
+        </w:rPr>
+      </w:pPr>
+      <w:r>
+        <w:rPr>
+          <w:rFonts w:ascii="Times New Roman" w:hAnsi="Times New Roman"/>
+          <w:b/>
+          <w:sz w:val="24"/>
+          <w:szCs w:val="24"/>
+        </w:rPr>
+        <w:t>Locusts</w:t>
+      </w:r>
+      <w:r>
+        <w:rPr>
+          <w:rFonts w:ascii="Times New Roman" w:hAnsi="Times New Roman"/>
+          <w:sz w:val="24"/>
+          <w:szCs w:val="24"/>
+        </w:rPr>
+        <w:t xml:space="preserve">. </w:t>
+      </w:r>
+      <w:r>
+        <w:rPr>
+          <w:rFonts w:ascii="Times New Roman" w:hAnsi="Times New Roman"/>
+          <w:sz w:val="24"/>
+          <w:szCs w:val="24"/>
+        </w:rPr>
+        <w:t>You gotta FOCUS on the LOCUST if you don’t want to LOSE.</w:t>
+      </w:r>
+    </w:p>
+    <w:p>
+      <w:pPr>
+        <w:spacing w:after="0" w:line="480" w:lineRule="auto"/>
+        <w:jc w:val="both"/>
+        <w:rPr>
+          <w:rFonts w:ascii="Times New Roman" w:hAnsi="Times New Roman"/>
+          <w:sz w:val="24"/>
+          <w:szCs w:val="24"/>
+        </w:rPr>
+      </w:pPr>
+      <w:r>
+        <w:rPr>
+          <w:rFonts w:ascii="Times New Roman" w:hAnsi="Times New Roman"/>
+          <w:b/>
+          <w:sz w:val="24"/>
+          <w:szCs w:val="24"/>
+        </w:rPr>
+        <w:t>Ants</w:t>
+      </w:r>
+      <w:r>
+        <w:rPr>
+          <w:rFonts w:ascii="Times New Roman" w:hAnsi="Times New Roman"/>
+          <w:b/>
+          <w:sz w:val="24"/>
+          <w:szCs w:val="24"/>
+        </w:rPr>
+        <w:t>.</w:t>
+      </w:r>
+      <w:r>
+        <w:rPr>
+          <w:rFonts w:ascii="Times New Roman" w:hAnsi="Times New Roman"/>
+          <w:sz w:val="24"/>
+          <w:szCs w:val="24"/>
+        </w:rPr>
+        <w:t xml:space="preserve"> </w:t>
+      </w:r>
+      <w:r>
+        <w:rPr>
+          <w:rFonts w:ascii="Times New Roman" w:hAnsi="Times New Roman"/>
+          <w:sz w:val="24"/>
+          <w:szCs w:val="24"/>
+        </w:rPr>
+        <w:t xml:space="preserve">powerless. </w:t>
+      </w:r>
+    </w:p>
+    <w:p>
+      <w:pPr>
+        <w:spacing w:after="0" w:line="480" w:lineRule="auto"/>
+        <w:jc w:val="both"/>
+        <w:rPr>
+          <w:rFonts w:ascii="Times New Roman" w:hAnsi="Times New Roman"/>
+          <w:sz w:val="24"/>
+          <w:szCs w:val="24"/>
+        </w:rPr>
+      </w:pPr>
+      <w:r>
+        <w:rPr>
+          <w:rFonts w:ascii="Times New Roman" w:hAnsi="Times New Roman"/>
+          <w:b/>
+          <w:sz w:val="24"/>
+          <w:szCs w:val="24"/>
+        </w:rPr>
+        <w:t>Fly.</w:t>
+      </w:r>
+      <w:r>
+        <w:rPr>
+          <w:rFonts w:ascii="Times New Roman" w:hAnsi="Times New Roman"/>
+          <w:sz w:val="24"/>
+          <w:szCs w:val="24"/>
+        </w:rPr>
+        <w:t xml:space="preserve"> </w:t>
+      </w:r>
+      <w:r>
+        <w:rPr>
+          <w:rFonts w:ascii="Times New Roman" w:hAnsi="Times New Roman"/>
+          <w:sz w:val="24"/>
+          <w:szCs w:val="24"/>
+        </w:rPr>
+        <w:t>just keep flying</w:t>
+      </w:r>
+    </w:p>
+    <w:p>
+      <w:pPr>
+        <w:spacing w:after="0" w:line="480" w:lineRule="auto"/>
+        <w:jc w:val="both"/>
+        <w:rPr>
+          <w:rFonts w:ascii="Times New Roman" w:hAnsi="Times New Roman"/>
+          <w:sz w:val="24"/>
+          <w:szCs w:val="24"/>
+        </w:rPr>
+      </w:pPr>
+      <w:r>
+        <w:rPr>
+          <w:rFonts w:ascii="Times New Roman" w:hAnsi="Times New Roman"/>
+          <w:b/>
+          <w:sz w:val="24"/>
+          <w:szCs w:val="24"/>
+        </w:rPr>
+        <w:t xml:space="preserve">Cicada. </w:t>
+      </w:r>
+      <w:r>
+        <w:rPr>
+          <w:rFonts w:ascii="Times New Roman" w:hAnsi="Times New Roman"/>
+          <w:sz w:val="24"/>
+          <w:szCs w:val="24"/>
+        </w:rPr>
+        <w:t>One of the most mispronounced insects in the game.</w:t>
+      </w:r>
+    </w:p>
+    <w:p>
+      <w:pPr>
+        <w:spacing w:after="0" w:line="480" w:lineRule="auto"/>
+        <w:jc w:val="both"/>
+        <w:rPr>
+          <w:rFonts w:ascii="Times New Roman" w:hAnsi="Times New Roman"/>
+          <w:sz w:val="24"/>
+          <w:szCs w:val="24"/>
+        </w:rPr>
+      </w:pPr>
+      <w:r>
+        <w:rPr>
+          <w:rFonts w:ascii="Times New Roman" w:hAnsi="Times New Roman"/>
+          <w:b/>
+          <w:sz w:val="24"/>
+          <w:szCs w:val="24"/>
+        </w:rPr>
+        <w:t>Grasshopper.</w:t>
+      </w:r>
+      <w:r>
+        <w:rPr>
+          <w:rFonts w:ascii="Times New Roman" w:hAnsi="Times New Roman"/>
+          <w:sz w:val="24"/>
+          <w:szCs w:val="24"/>
+        </w:rPr>
+        <w:tab/>
+        <w:t>Hop hop hop, Mr. grasshopper hop.</w:t>
+      </w:r>
+    </w:p>
+    <w:p>
+      <w:pPr>
+        <w:spacing w:after="0" w:line="480" w:lineRule="auto"/>
+        <w:jc w:val="both"/>
+        <w:rPr>
+          <w:rFonts w:ascii="Times New Roman" w:hAnsi="Times New Roman"/>
+          <w:sz w:val="24"/>
+          <w:szCs w:val="24"/>
+        </w:rPr>
+      </w:pPr>
+      <w:r>
+        <w:rPr>
+          <w:rFonts w:ascii="Times New Roman" w:hAnsi="Times New Roman"/>
+          <w:b/>
+          <w:sz w:val="24"/>
+          <w:szCs w:val="24"/>
+        </w:rPr>
+        <w:t>Snail.</w:t>
+      </w:r>
+      <w:r>
+        <w:rPr>
+          <w:rFonts w:ascii="Times New Roman" w:hAnsi="Times New Roman"/>
+          <w:sz w:val="24"/>
+          <w:szCs w:val="24"/>
+        </w:rPr>
+        <w:t xml:space="preserve"> </w:t>
+      </w:r>
+      <w:r>
+        <w:rPr>
+          <w:rFonts w:ascii="Times New Roman" w:hAnsi="Times New Roman"/>
+          <w:sz w:val="24"/>
+          <w:szCs w:val="24"/>
+        </w:rPr>
+        <w:t>I'm a Slowpoke. Yep, no one cares.</w:t>
+      </w:r>
+    </w:p>
+    <w:p>
+      <w:pPr>
+        <w:spacing w:after="0" w:line="480" w:lineRule="auto"/>
+        <w:jc w:val="both"/>
+        <w:rPr>
+          <w:rFonts w:ascii="Times New Roman" w:hAnsi="Times New Roman"/>
+          <w:sz w:val="24"/>
+          <w:szCs w:val="24"/>
+        </w:rPr>
+      </w:pPr>
+      <w:r>
+        <w:rPr>
+          <w:rFonts w:ascii="Times New Roman" w:hAnsi="Times New Roman"/>
+          <w:b/>
+          <w:sz w:val="24"/>
+          <w:szCs w:val="24"/>
+        </w:rPr>
+        <w:t>Caterpillar</w:t>
+      </w:r>
+      <w:r>
+        <w:rPr>
+          <w:rFonts w:ascii="Times New Roman" w:hAnsi="Times New Roman"/>
+          <w:sz w:val="24"/>
+          <w:szCs w:val="24"/>
+        </w:rPr>
+        <w:t xml:space="preserve">. </w:t>
+      </w:r>
+      <w:r>
+        <w:rPr>
+          <w:rFonts w:ascii="Times New Roman" w:hAnsi="Times New Roman"/>
+          <w:sz w:val="24"/>
+          <w:szCs w:val="24"/>
+        </w:rPr>
+        <w:t xml:space="preserve">They say i'm ugly. Just wait after my metamorphosis! </w:t>
+      </w:r>
+    </w:p>
+    <w:p>
+      <w:pPr>
+        <w:spacing w:after="0" w:line="480" w:lineRule="auto"/>
+        <w:jc w:val="both"/>
+        <w:rPr>
+          <w:rFonts w:ascii="Times New Roman" w:hAnsi="Times New Roman"/>
+          <w:sz w:val="24"/>
+          <w:szCs w:val="24"/>
+        </w:rPr>
+      </w:pPr>
+      <w:r>
+        <w:rPr>
+          <w:rFonts w:ascii="Times New Roman" w:hAnsi="Times New Roman"/>
+          <w:b/>
+          <w:sz w:val="24"/>
+          <w:szCs w:val="24"/>
+        </w:rPr>
+        <w:t>Stink Bug</w:t>
+      </w:r>
+      <w:r>
+        <w:rPr>
+          <w:rFonts w:ascii="Times New Roman" w:hAnsi="Times New Roman"/>
+          <w:sz w:val="24"/>
+          <w:szCs w:val="24"/>
+        </w:rPr>
+        <w:t xml:space="preserve">. </w:t>
+      </w:r>
+      <w:r>
+        <w:rPr>
+          <w:rFonts w:ascii="Times New Roman" w:hAnsi="Times New Roman"/>
+          <w:sz w:val="24"/>
+          <w:szCs w:val="24"/>
+        </w:rPr>
+        <w:t>My stink aint showing mercy on you!</w:t>
+      </w:r>
+    </w:p>
+    <w:p>
+      <w:pPr>
+        <w:spacing w:after="0" w:line="480" w:lineRule="auto"/>
+        <w:jc w:val="both"/>
+        <w:rPr>
+          <w:rFonts w:ascii="Times New Roman" w:hAnsi="Times New Roman"/>
+          <w:sz w:val="24"/>
+          <w:szCs w:val="24"/>
+        </w:rPr>
+      </w:pPr>
+      <w:r>
+        <w:rPr>
+          <w:rFonts w:ascii="Times New Roman" w:hAnsi="Times New Roman"/>
+          <w:b/>
+          <w:sz w:val="24"/>
+          <w:szCs w:val="24"/>
+        </w:rPr>
+        <w:t>Beetles</w:t>
+      </w:r>
+      <w:r>
+        <w:rPr>
+          <w:rFonts w:ascii="Times New Roman" w:hAnsi="Times New Roman"/>
+          <w:b/>
+          <w:sz w:val="24"/>
+          <w:szCs w:val="24"/>
+        </w:rPr>
+        <w:tab/>
+      </w:r>
+      <w:r>
+        <w:rPr>
+          <w:rFonts w:ascii="Times New Roman" w:hAnsi="Times New Roman"/>
+          <w:b/>
+          <w:sz w:val="24"/>
+          <w:szCs w:val="24"/>
+        </w:rPr>
+        <w:t>.</w:t>
+      </w:r>
+      <w:r>
+        <w:rPr>
+          <w:rFonts w:ascii="Times New Roman" w:hAnsi="Times New Roman"/>
+          <w:sz w:val="24"/>
+          <w:szCs w:val="24"/>
+        </w:rPr>
+        <w:t xml:space="preserve"> </w:t>
+      </w:r>
+      <w:r>
+        <w:rPr>
+          <w:rFonts w:ascii="Times New Roman" w:hAnsi="Times New Roman"/>
+          <w:sz w:val="24"/>
+          <w:szCs w:val="24"/>
+        </w:rPr>
+        <w:t>Hey Jude.</w:t>
+      </w:r>
+    </w:p>
+    <w:p>
+      <w:pPr>
+        <w:spacing w:after="0" w:line="480" w:lineRule="auto"/>
+        <w:jc w:val="both"/>
+        <w:rPr>
+          <w:rFonts w:ascii="Times New Roman" w:hAnsi="Times New Roman"/>
+          <w:sz w:val="24"/>
+          <w:szCs w:val="24"/>
+        </w:rPr>
+      </w:pPr>
+      <w:r>
+        <w:rPr>
+          <w:rFonts w:ascii="Times New Roman" w:hAnsi="Times New Roman"/>
+          <w:b/>
+          <w:sz w:val="24"/>
+          <w:szCs w:val="24"/>
+        </w:rPr>
+        <w:t>Mole Cricket</w:t>
+      </w:r>
+      <w:r>
+        <w:rPr>
+          <w:rFonts w:ascii="Times New Roman" w:hAnsi="Times New Roman"/>
+          <w:sz w:val="24"/>
+          <w:szCs w:val="24"/>
+        </w:rPr>
+        <w:t xml:space="preserve">. </w:t>
+      </w:r>
+      <w:r>
+        <w:rPr>
+          <w:rFonts w:ascii="Times New Roman" w:hAnsi="Times New Roman"/>
+          <w:sz w:val="24"/>
+          <w:szCs w:val="24"/>
+        </w:rPr>
+        <w:t>Surprise Surpris</w:t>
+      </w:r>
+      <w:r>
+        <w:rPr>
+          <w:rFonts w:ascii="Times New Roman" w:hAnsi="Times New Roman"/>
+          <w:sz w:val="24"/>
+          <w:szCs w:val="24"/>
+        </w:rPr>
+        <w:t>e</w:t>
+      </w:r>
+      <w:r>
+        <w:rPr>
+          <w:rFonts w:ascii="Times New Roman" w:hAnsi="Times New Roman"/>
+          <w:sz w:val="24"/>
+          <w:szCs w:val="24"/>
+        </w:rPr>
+        <w:t>.</w:t>
+      </w:r>
+    </w:p>
+    <w:p>
+      <w:pPr>
+        <w:spacing w:after="0" w:line="480" w:lineRule="auto"/>
+        <w:jc w:val="both"/>
+        <w:rPr>
+          <w:rFonts w:ascii="Times New Roman" w:hAnsi="Times New Roman"/>
+          <w:sz w:val="24"/>
+          <w:szCs w:val="24"/>
+        </w:rPr>
+      </w:pPr>
+      <w:r>
+        <w:rPr>
+          <w:rFonts w:ascii="Times New Roman" w:hAnsi="Times New Roman"/>
+          <w:b/>
+          <w:sz w:val="24"/>
+          <w:szCs w:val="24"/>
+        </w:rPr>
+        <w:t>Mole</w:t>
+      </w:r>
+      <w:r>
+        <w:rPr>
+          <w:rFonts w:ascii="Times New Roman" w:hAnsi="Times New Roman"/>
+          <w:sz w:val="24"/>
+          <w:szCs w:val="24"/>
+        </w:rPr>
+        <w:t xml:space="preserve">. </w:t>
+      </w:r>
+      <w:r>
+        <w:rPr>
+          <w:rFonts w:ascii="Times New Roman" w:hAnsi="Times New Roman"/>
+          <w:sz w:val="24"/>
+          <w:szCs w:val="24"/>
+        </w:rPr>
+        <w:t>This Mole doesn’t always stay in the HOLE.</w:t>
+      </w:r>
+    </w:p>
+    <w:p>
+      <w:pPr>
+        <w:spacing w:after="0" w:line="480" w:lineRule="auto"/>
+        <w:jc w:val="both"/>
+        <w:rPr>
+          <w:rFonts w:ascii="Times New Roman" w:hAnsi="Times New Roman"/>
+          <w:sz w:val="24"/>
+          <w:szCs w:val="24"/>
+        </w:rPr>
+      </w:pPr>
+      <w:r>
+        <w:rPr>
+          <w:rFonts w:ascii="Times New Roman" w:hAnsi="Times New Roman"/>
+          <w:b/>
+          <w:sz w:val="24"/>
+          <w:szCs w:val="24"/>
+        </w:rPr>
+        <w:t>Mice.</w:t>
+      </w:r>
+      <w:r>
+        <w:rPr>
+          <w:rFonts w:ascii="Times New Roman" w:hAnsi="Times New Roman"/>
+          <w:sz w:val="24"/>
+          <w:szCs w:val="24"/>
+        </w:rPr>
+        <w:t xml:space="preserve"> </w:t>
+      </w:r>
+      <w:r>
+        <w:rPr>
+          <w:rFonts w:ascii="Times New Roman" w:hAnsi="Times New Roman"/>
+          <w:sz w:val="24"/>
+          <w:szCs w:val="24"/>
+        </w:rPr>
+        <w:t>This Mice aint that NICE</w:t>
+      </w:r>
+    </w:p>
+    <w:p>
+      <w:pPr>
+        <w:spacing w:after="0" w:line="480" w:lineRule="auto"/>
+        <w:jc w:val="both"/>
+        <w:rPr>
+          <w:rFonts w:ascii="Times New Roman" w:hAnsi="Times New Roman"/>
+          <w:sz w:val="24"/>
+          <w:szCs w:val="24"/>
+        </w:rPr>
+      </w:pPr>
+      <w:r>
+        <w:rPr>
+          <w:rFonts w:ascii="Times New Roman" w:hAnsi="Times New Roman"/>
+          <w:b/>
+          <w:sz w:val="24"/>
+          <w:szCs w:val="24"/>
+        </w:rPr>
+        <w:t>Beetle 1.</w:t>
+      </w:r>
+      <w:r>
+        <w:rPr>
+          <w:rFonts w:ascii="Times New Roman" w:hAnsi="Times New Roman"/>
+          <w:sz w:val="24"/>
+          <w:szCs w:val="24"/>
+        </w:rPr>
+        <w:t xml:space="preserve"> </w:t>
+      </w:r>
+      <w:r>
+        <w:rPr>
+          <w:rFonts w:ascii="Times New Roman" w:hAnsi="Times New Roman"/>
+          <w:sz w:val="24"/>
+          <w:szCs w:val="24"/>
+        </w:rPr>
+        <w:t>The first born of the Beetle brothers.</w:t>
+      </w:r>
+    </w:p>
+    <w:p>
+      <w:pPr>
+        <w:spacing w:after="0" w:line="480" w:lineRule="auto"/>
+        <w:jc w:val="both"/>
+        <w:rPr>
+          <w:rFonts w:ascii="Times New Roman" w:hAnsi="Times New Roman"/>
+          <w:sz w:val="24"/>
+          <w:szCs w:val="24"/>
+        </w:rPr>
+      </w:pPr>
+      <w:r>
+        <w:rPr>
+          <w:rFonts w:ascii="Times New Roman" w:hAnsi="Times New Roman"/>
+          <w:b/>
+          <w:sz w:val="24"/>
+          <w:szCs w:val="24"/>
+        </w:rPr>
+        <w:t>Boss Fly.</w:t>
+      </w:r>
+      <w:r>
+        <w:rPr>
+          <w:rFonts w:ascii="Times New Roman" w:hAnsi="Times New Roman"/>
+          <w:sz w:val="24"/>
+          <w:szCs w:val="24"/>
+        </w:rPr>
+        <w:t xml:space="preserve"> </w:t>
+      </w:r>
+      <w:r>
+        <w:rPr>
+          <w:rFonts w:ascii="Times New Roman" w:hAnsi="Times New Roman"/>
+          <w:sz w:val="24"/>
+          <w:szCs w:val="24"/>
+        </w:rPr>
+        <w:t>There's never a small fly.</w:t>
+      </w:r>
+    </w:p>
+    <w:p>
+      <w:pPr>
+        <w:spacing w:after="0" w:line="480" w:lineRule="auto"/>
+        <w:jc w:val="both"/>
+        <w:rPr>
+          <w:rFonts w:ascii="Times New Roman" w:hAnsi="Times New Roman"/>
+          <w:sz w:val="24"/>
+          <w:szCs w:val="24"/>
+        </w:rPr>
+      </w:pPr>
+      <w:r>
+        <w:rPr>
+          <w:rFonts w:ascii="Times New Roman" w:hAnsi="Times New Roman"/>
+          <w:b/>
+          <w:sz w:val="24"/>
+          <w:szCs w:val="24"/>
+        </w:rPr>
+        <w:t>Prideful Worm.</w:t>
+      </w:r>
+      <w:r>
+        <w:rPr>
+          <w:rFonts w:ascii="Times New Roman" w:hAnsi="Times New Roman"/>
+          <w:sz w:val="24"/>
+          <w:szCs w:val="24"/>
+        </w:rPr>
+        <w:t xml:space="preserve"> </w:t>
+      </w:r>
+      <w:r>
+        <w:rPr>
+          <w:rFonts w:ascii="Times New Roman" w:hAnsi="Times New Roman"/>
+          <w:sz w:val="24"/>
+          <w:szCs w:val="24"/>
+        </w:rPr>
+        <w:t>His Pride exceeds the limits for a worm.</w:t>
+      </w:r>
+    </w:p>
+    <w:p>
+      <w:pPr>
+        <w:spacing w:after="0" w:line="480" w:lineRule="auto"/>
+        <w:jc w:val="both"/>
+        <w:rPr>
+          <w:rFonts w:ascii="Times New Roman" w:hAnsi="Times New Roman"/>
+          <w:sz w:val="24"/>
+          <w:szCs w:val="24"/>
+        </w:rPr>
+      </w:pPr>
+      <w:r>
+        <w:rPr>
+          <w:rFonts w:ascii="Times New Roman" w:hAnsi="Times New Roman"/>
+          <w:b/>
+          <w:sz w:val="24"/>
+          <w:szCs w:val="24"/>
+        </w:rPr>
+        <w:lastRenderedPageBreak/>
+        <w:t>Boss C</w:t>
+      </w:r>
+      <w:r>
+        <w:rPr>
+          <w:rFonts w:ascii="Times New Roman" w:hAnsi="Times New Roman"/>
+          <w:b/>
+          <w:sz w:val="24"/>
+          <w:szCs w:val="24"/>
+        </w:rPr>
+        <w:t>aterpillar.</w:t>
+      </w:r>
+      <w:r>
+        <w:rPr>
+          <w:rFonts w:ascii="Times New Roman" w:hAnsi="Times New Roman"/>
+          <w:sz w:val="24"/>
+          <w:szCs w:val="24"/>
+        </w:rPr>
+        <w:t xml:space="preserve"> </w:t>
+      </w:r>
+      <w:r>
+        <w:rPr>
+          <w:rFonts w:ascii="Times New Roman" w:hAnsi="Times New Roman"/>
+          <w:sz w:val="24"/>
+          <w:szCs w:val="24"/>
+        </w:rPr>
+        <w:t>I'm beautiful enough even without metamorphosis</w:t>
+      </w:r>
+    </w:p>
+    <w:p>
+      <w:pPr>
+        <w:spacing w:after="0" w:line="480" w:lineRule="auto"/>
+        <w:jc w:val="both"/>
+        <w:rPr>
+          <w:rFonts w:ascii="Times New Roman" w:hAnsi="Times New Roman"/>
+          <w:sz w:val="24"/>
+          <w:szCs w:val="24"/>
+        </w:rPr>
+      </w:pPr>
+      <w:r>
+        <w:rPr>
+          <w:rFonts w:ascii="Times New Roman" w:hAnsi="Times New Roman"/>
+          <w:b/>
+          <w:sz w:val="24"/>
+          <w:szCs w:val="24"/>
+        </w:rPr>
+        <w:t>Beetle 2.</w:t>
+      </w:r>
+      <w:r>
+        <w:rPr>
+          <w:rFonts w:ascii="Times New Roman" w:hAnsi="Times New Roman"/>
+          <w:sz w:val="24"/>
+          <w:szCs w:val="24"/>
+        </w:rPr>
+        <w:t xml:space="preserve"> </w:t>
+      </w:r>
+      <w:r>
+        <w:rPr>
+          <w:rFonts w:ascii="Times New Roman" w:hAnsi="Times New Roman"/>
+          <w:sz w:val="24"/>
+          <w:szCs w:val="24"/>
+        </w:rPr>
+        <w:t>John Lennon</w:t>
+      </w:r>
+    </w:p>
+    <w:p>
+      <w:pPr>
+        <w:spacing w:after="0" w:line="480" w:lineRule="auto"/>
+        <w:jc w:val="both"/>
+        <w:rPr>
+          <w:rFonts w:ascii="Times New Roman" w:hAnsi="Times New Roman"/>
+          <w:sz w:val="24"/>
+          <w:szCs w:val="24"/>
+        </w:rPr>
+      </w:pPr>
+      <w:r>
+        <w:rPr>
+          <w:rFonts w:ascii="Times New Roman" w:hAnsi="Times New Roman"/>
+          <w:b/>
+          <w:sz w:val="24"/>
+          <w:szCs w:val="24"/>
+        </w:rPr>
+        <w:t>Beetle 3.</w:t>
+      </w:r>
+      <w:r>
+        <w:rPr>
+          <w:rFonts w:ascii="Times New Roman" w:hAnsi="Times New Roman"/>
+          <w:sz w:val="24"/>
+          <w:szCs w:val="24"/>
+        </w:rPr>
+        <w:t xml:space="preserve"> </w:t>
+      </w:r>
+      <w:r>
+        <w:rPr>
+          <w:rFonts w:ascii="Times New Roman" w:hAnsi="Times New Roman"/>
+          <w:sz w:val="24"/>
+          <w:szCs w:val="24"/>
+        </w:rPr>
+        <w:t>Paul McCartney</w:t>
+      </w:r>
+    </w:p>
+    <w:p>
+      <w:pPr>
+        <w:spacing w:after="0" w:line="480" w:lineRule="auto"/>
+        <w:jc w:val="both"/>
+        <w:rPr>
+          <w:rFonts w:ascii="Times New Roman" w:hAnsi="Times New Roman"/>
+          <w:sz w:val="24"/>
+          <w:szCs w:val="24"/>
+        </w:rPr>
+      </w:pPr>
+      <w:r>
+        <w:rPr>
+          <w:rFonts w:ascii="Times New Roman" w:hAnsi="Times New Roman"/>
+          <w:b/>
+          <w:sz w:val="24"/>
+          <w:szCs w:val="24"/>
+        </w:rPr>
+        <w:t>Queen Bitter Gourd.</w:t>
+      </w:r>
+      <w:r>
+        <w:rPr>
+          <w:rFonts w:ascii="Times New Roman" w:hAnsi="Times New Roman"/>
+          <w:sz w:val="24"/>
+          <w:szCs w:val="24"/>
+        </w:rPr>
+        <w:t xml:space="preserve"> </w:t>
+      </w:r>
+      <w:r>
+        <w:rPr>
+          <w:rFonts w:ascii="Times New Roman" w:hAnsi="Times New Roman"/>
+          <w:sz w:val="24"/>
+          <w:szCs w:val="24"/>
+        </w:rPr>
+        <w:t>Her bitterness reached the limit</w:t>
+      </w:r>
+    </w:p>
+    <w:p>
+      <w:pPr>
+        <w:spacing w:after="0" w:line="480" w:lineRule="auto"/>
+        <w:jc w:val="both"/>
+        <w:rPr>
+          <w:rFonts w:ascii="Times New Roman" w:hAnsi="Times New Roman"/>
+          <w:sz w:val="24"/>
+          <w:szCs w:val="24"/>
+        </w:rPr>
+        <w:sectPr>
+          <w:pgSz w:w="12240" w:h="15840"/>
+          <w:pgMar w:top="1440" w:right="1440" w:bottom="1440" w:left="2160" w:header="720" w:footer="720" w:gutter="0"/>
+          <w:cols w:space="720"/>
+          <w:docGrid w:linePitch="360"/>
+        </w:sectPr>
+      </w:pPr>
+      <w:r>
+        <w:rPr>
+          <w:rFonts w:ascii="Times New Roman" w:hAnsi="Times New Roman"/>
+          <w:b/>
+          <w:sz w:val="24"/>
+          <w:szCs w:val="24"/>
+        </w:rPr>
+        <w:t>Insect Queen.</w:t>
+      </w:r>
+      <w:r>
+        <w:rPr>
+          <w:rFonts w:ascii="Times New Roman" w:hAnsi="Times New Roman"/>
+          <w:sz w:val="24"/>
+          <w:szCs w:val="24"/>
+        </w:rPr>
+        <w:t xml:space="preserve"> </w:t>
+      </w:r>
+      <w:r>
+        <w:rPr>
+          <w:rFonts w:ascii="Times New Roman" w:hAnsi="Times New Roman"/>
+          <w:sz w:val="24"/>
+          <w:szCs w:val="24"/>
+        </w:rPr>
+        <w:t>This queen can get so INSECTcure sometimes !</w:t>
       </w:r>
     </w:p>
     <w:p>
@@ -5260,6 +6989,33 @@
       <w:pPr>
         <w:pStyle w:val="NoSpacing"/>
         <w:spacing w:line="480" w:lineRule="auto"/>
+        <w:ind w:firstLine="720"/>
+        <w:jc w:val="both"/>
+        <w:rPr>
+          <w:rFonts w:ascii="Times New Roman" w:hAnsi="Times New Roman"/>
+          <w:sz w:val="24"/>
+          <w:szCs w:val="24"/>
+        </w:rPr>
+      </w:pPr>
+    </w:p>
+    <w:p>
+      <w:pPr>
+        <w:pStyle w:val="NoSpacing"/>
+        <w:spacing w:line="480" w:lineRule="auto"/>
+        <w:ind w:firstLine="720"/>
+        <w:jc w:val="both"/>
+        <w:rPr>
+          <w:rFonts w:ascii="Times New Roman" w:hAnsi="Times New Roman"/>
+          <w:sz w:val="24"/>
+          <w:szCs w:val="24"/>
+        </w:rPr>
+      </w:pPr>
+    </w:p>
+    <w:p>
+      <w:pPr>
+        <w:pStyle w:val="NoSpacing"/>
+        <w:spacing w:line="480" w:lineRule="auto"/>
+        <w:ind w:firstLine="720"/>
         <w:jc w:val="both"/>
         <w:rPr>
           <w:rFonts w:ascii="Times New Roman" w:hAnsi="Times New Roman"/>
@@ -5287,6 +7043,7 @@
           <w:sz w:val="24"/>
           <w:szCs w:val="24"/>
         </w:rPr>
+        <w:lastRenderedPageBreak/>
         <w:t>Android OS</w:t>
       </w:r>
     </w:p>
@@ -5307,7 +7064,6 @@
           <w:sz w:val="24"/>
           <w:szCs w:val="24"/>
         </w:rPr>
-        <w:lastRenderedPageBreak/>
         <w:t>According to techopedia.com the development of the Android OS was a result of the consortium of the initial members of the Open Handset Alliance (OHA) such as Google, HTC, Dell, Intel, Motorola, Qualcomm, Texas Instruments, Samsung, LG, T-Mobile, Nvidia, and Wind River Systems back in November of 2007. The OHA is a business alliance of hardware, software and telecom companies dedicated to advance the cause of open sourcing for mobile phones.</w:t>
       </w:r>
     </w:p>
@@ -5453,16 +7209,8 @@
           <w:sz w:val="24"/>
           <w:szCs w:val="24"/>
         </w:rPr>
-        <w:t xml:space="preserve">The most recent major Android update is Android 5.0 "Lollipop", which was released on November 3, 2014. Since April 2009, Android versions have been developed </w:t>
-      </w:r>
-      <w:r>
-        <w:rPr>
-          <w:rFonts w:ascii="Times New Roman" w:hAnsi="Times New Roman"/>
-          <w:sz w:val="24"/>
-          <w:szCs w:val="24"/>
-        </w:rPr>
         <w:lastRenderedPageBreak/>
-        <w:t xml:space="preserve">under a confectionery-themed code name and released in alphabetical order, beginning with Android 1.5 "Cupcake"; the earlier versions 1.0 and 1.1 were not released under specific code names: Cupcake(1.5), Donut(1.6), Eclair(2.0–2.1), Froyo(2.2–2.2.3), Gingerbread(2.3–2.3.7), Honeycomb(3.0–3.2.6), Ice Cream Sandwich(4.0–4.0.4), Jelly Bean(4.1–4.3.1), </w:t>
+        <w:t xml:space="preserve">The most recent major Android update is Android 5.0 "Lollipop", which was released on November 3, 2014. Since April 2009, Android versions have been developed under a confectionery-themed code name and released in alphabetical order, beginning with Android 1.5 "Cupcake"; the earlier versions 1.0 and 1.1 were not released under specific code names: Cupcake(1.5), Donut(1.6), Eclair(2.0–2.1), Froyo(2.2–2.2.3), Gingerbread(2.3–2.3.7), Honeycomb(3.0–3.2.6), Ice Cream Sandwich(4.0–4.0.4), Jelly Bean(4.1–4.3.1), </w:t>
       </w:r>
       <w:hyperlink r:id="rId8" w:tooltip="Android KitKat" w:history="1">
         <w:r>
@@ -5600,6 +7348,7 @@
           <w:sz w:val="24"/>
           <w:szCs w:val="24"/>
         </w:rPr>
+        <w:lastRenderedPageBreak/>
         <w:t>Android cell phone applications can be downloaded from the Android Market.</w:t>
       </w:r>
     </w:p>
@@ -5634,7 +7383,6 @@
           <w:sz w:val="24"/>
           <w:szCs w:val="24"/>
         </w:rPr>
-        <w:lastRenderedPageBreak/>
         <w:t>Android Application Development</w:t>
       </w:r>
     </w:p>
@@ -5773,6 +7521,7 @@
           <w:sz w:val="24"/>
           <w:szCs w:val="24"/>
         </w:rPr>
+        <w:lastRenderedPageBreak/>
         <w:t>Novice developers who simply want to play around with Android programming can make use of the App Inventor. Using this online application, a user can construct an Android app as if putting together pieces of a puzzle.</w:t>
       </w:r>
     </w:p>
@@ -5808,7 +7557,6 @@
           <w:sz w:val="24"/>
           <w:szCs w:val="24"/>
         </w:rPr>
-        <w:lastRenderedPageBreak/>
         <w:t>Emulator</w:t>
       </w:r>
     </w:p>
@@ -6051,17 +7799,8 @@
           <w:szCs w:val="24"/>
           <w:lang w:val="en-US"/>
         </w:rPr>
-        <w:t xml:space="preserve">According to docs.unity3d.com this can setup be tricky, especially under Windows based systems where drivers tend to be a problem. Also, your device may come with additional information or specific drivers from the manufacturer. For Windows: If the Android device is automatically recognized by the system you still might need to update </w:t>
-      </w:r>
-      <w:r>
-        <w:rPr>
-          <w:rFonts w:ascii="Times New Roman" w:hAnsi="Times New Roman"/>
-          <w:sz w:val="24"/>
-          <w:szCs w:val="24"/>
-          <w:lang w:val="en-US"/>
-        </w:rPr>
         <w:lastRenderedPageBreak/>
-        <w:t>the drivers with the ones that came with the Android SDK. This is done through the Windows Device Manager. Note: Don’t forget to turn on “USB Debugging” on your device. Go to Settings -&gt; Developer options, then enable USB debugging. As of Android Jelly Bean 4.2 the Developer options are hidden by default. To enable them tap on Settings -&gt; About Phone -&gt; Build Version multiple times. Then you will be able to access the Settings -&gt; Developer options.</w:t>
+        <w:t>According to docs.unity3d.com this can setup be tricky, especially under Windows based systems where drivers tend to be a problem. Also, your device may come with additional information or specific drivers from the manufacturer. For Windows: If the Android device is automatically recognized by the system you still might need to update the drivers with the ones that came with the Android SDK. This is done through the Windows Device Manager. Note: Don’t forget to turn on “USB Debugging” on your device. Go to Settings -&gt; Developer options, then enable USB debugging. As of Android Jelly Bean 4.2 the Developer options are hidden by default. To enable them tap on Settings -&gt; About Phone -&gt; Build Version multiple times. Then you will be able to access the Settings -&gt; Developer options.</w:t>
       </w:r>
     </w:p>
     <w:p>
@@ -6294,7 +8033,7 @@
           <w:szCs w:val="24"/>
           <w:lang w:val="en-US"/>
         </w:rPr>
-        <w:t xml:space="preserve">Computer Game Genres that most games fall within a particular category or genre. Some bridge different gaming </w:t>
+        <w:t>Computer Game Genres that most games fall within a particular category or genre. Some bridge different gaming styles and, thus, could appear under more than one category simultaneously. Shooter: One of the oldest genres of video game is the classic shooter. It has roots in the early 60s with Steve Russell's Spacewar! Shooters are games that require the player to blow away enemies or objects in order to survive and continue game play. Classic examples include Defender, Galaga, R-Type, Phoenix, Space Invaders, Tempest, Xevious, and Zaxxon.</w:t>
       </w:r>
       <w:r>
         <w:rPr>
@@ -6303,8 +8042,44 @@
           <w:szCs w:val="24"/>
           <w:lang w:val="en-US"/>
         </w:rPr>
+        <w:t xml:space="preserve"> </w:t>
+      </w:r>
+      <w:r>
+        <w:rPr>
+          <w:rFonts w:ascii="Times New Roman" w:hAnsi="Times New Roman"/>
+          <w:sz w:val="24"/>
+          <w:szCs w:val="24"/>
+          <w:lang w:val="en-US"/>
+        </w:rPr>
+        <w:t>First-Person-Shooter (or FPS): This is an example of a sub-genre that has grown enough to become its own genre. In fact, because of the prevalence of these games, many people use the term "shooter" to refer to first-person-shooters. These games are real time fast-paced action games in which the player navigates an environment from a first-person perspective and, usually, blows everything and everyone away whenever possible. Though this is a relatively new genre (since the early 1990s), it has grown in popularity. Examples of first-person-shooter franchises include Wolfenstein 3D, Doom, Duke Nukem 3D, Descent, Marathon, GoldenEye, Halo, Quak</w:t>
+      </w:r>
+      <w:r>
+        <w:rPr>
+          <w:rFonts w:ascii="Times New Roman" w:hAnsi="Times New Roman"/>
+          <w:sz w:val="24"/>
+          <w:szCs w:val="24"/>
+          <w:lang w:val="en-US"/>
+        </w:rPr>
+        <w:t xml:space="preserve">e, and Time Splitters. </w:t>
+      </w:r>
+      <w:r>
+        <w:rPr>
+          <w:rFonts w:ascii="Times New Roman" w:hAnsi="Times New Roman"/>
+          <w:sz w:val="24"/>
+          <w:szCs w:val="24"/>
+          <w:lang w:val="en-US"/>
+        </w:rPr>
+        <w:t xml:space="preserve">Adventure: Another of the first video game genres, especially from the computer platforms, was the adventure game. These were initially text-based games like Will Crowther's Collossal Cave and the original Zork games. There has always been a strong following for this genre because of the challenge of puzzle-solving and the general lack of violence. This has also made it popular for many non-traditional gaming demographics. In recent years, LucasArts and Cyan have been known for their contributions to the adventure genre. Other examples of adventure </w:t>
+      </w:r>
+      <w:r>
+        <w:rPr>
+          <w:rFonts w:ascii="Times New Roman" w:hAnsi="Times New Roman"/>
+          <w:sz w:val="24"/>
+          <w:szCs w:val="24"/>
+          <w:lang w:val="en-US"/>
+        </w:rPr>
         <w:lastRenderedPageBreak/>
-        <w:t>styles and, thus, could appear under more than one category simultaneously. Shooter: One of the oldest genres of video game is the classic shooter. It has roots in the early 60s with Steve Russell's Spacewar! Shooters are games that require the player to blow away enemies or objects in order to survive and continue game play. Classic examples include Defender, Galaga, R-Type, Phoenix, Space Invaders, Tempest, Xevious, and Zaxxon.</w:t>
+        <w:t xml:space="preserve">franchises include Gabriel Knight, Indiana Jones, Maniac Mansion, Monkey Island, Myst, Police Quest, and Syberia. Platform: It is believed that the platform genre began in 1981 with the release of the games Donkey Kong and Space Panic. Games within this genre are usually identified by navigating environments that require timing and jumping in order to reach a destination while avoiding and/or disposing of enemies. Many of these, like Donkey Kong, have a series of screens, each with its own individual pattern of challenges. As companies began to develop platform games for home consoles and computers instead of arcade machines (i.e. Super Mario Bros for the Famicom and Nintendo Entertainment system), they took advantage of the evolving processors and greater memory capacity by transcending individual screens and utilizing actively sidescrolling worlds. Role-Playing Games (RPGs): Evolving from pen-and-paper games like Dungeons and Dragons, RPGs are a special type of adventure game that usually incorporate three major elements: 1) a specific quest, 2) a process for evolving a character through experience to improve his/her ability to handle deadlier foes, 3) the careful acquisition and management if inventory items for the quest (i.e., weapons, armor, healing items, food, and tools). Although these games still have many variations and appearances. Puzzle: In many ways, puzzle video games are not dissimilar from traditional puzzles. What they offer are unique environments that are not as easily introduced in one's living room. For example, Wetrix enables the player to build up a series of walls that would be able to contain a deluge of water when it falls. Successful completion of a level involves capturing enough water. Other examples include Tetris, Intelligent Qube, Puzzle Bobble, Puyo Puyo, Devil Dice, and Mercury. Simulations: By their nature, simulations are attempts to accurately re-create an experience. These can be in the form of management simulations like SimCity and Theme Hospital, or more hands </w:t>
       </w:r>
       <w:r>
         <w:rPr>
@@ -6313,7 +8088,8 @@
           <w:szCs w:val="24"/>
           <w:lang w:val="en-US"/>
         </w:rPr>
-        <w:t xml:space="preserve"> </w:t>
+        <w:lastRenderedPageBreak/>
+        <w:t>on like MicroSoft Flight Simulator or Gran Turis</w:t>
       </w:r>
       <w:r>
         <w:rPr>
@@ -6322,7 +8098,7 @@
           <w:szCs w:val="24"/>
           <w:lang w:val="en-US"/>
         </w:rPr>
-        <w:t>First-Person-Shooter (or FPS): This is an example of a sub-genre that has grown enough to become its own genre. In fact, because of the prevalence of these games, many people use the term "shooter" to refer to first-person-shooters. These games are real time fast-paced action games in which the player navigates an environment from a first-person perspective and, usually, blows everything and everyone away whenever possible. Though this is a relatively new genre (since the early 1990s), it has grown in popularity. Examples of first-person-shooter franchises include Wolfenstein 3D, Doom, Duke Nukem 3D, Descent, Marathon, GoldenEye, Halo, Quak</w:t>
+        <w:t xml:space="preserve">mo. </w:t>
       </w:r>
       <w:r>
         <w:rPr>
@@ -6331,54 +8107,7 @@
           <w:szCs w:val="24"/>
           <w:lang w:val="en-US"/>
         </w:rPr>
-        <w:t xml:space="preserve">e, and Time Splitters. </w:t>
-      </w:r>
-      <w:r>
-        <w:rPr>
-          <w:rFonts w:ascii="Times New Roman" w:hAnsi="Times New Roman"/>
-          <w:sz w:val="24"/>
-          <w:szCs w:val="24"/>
-          <w:lang w:val="en-US"/>
-        </w:rPr>
-        <w:t xml:space="preserve">Adventure: Another of the first video game genres, especially from the computer platforms, was the adventure game. These were initially text-based games like Will Crowther's Collossal Cave and the original Zork games. There has always been a strong following for this genre because of the challenge of puzzle-solving and the general lack of violence. This has also made it popular for many non-traditional gaming demographics. In recent years, LucasArts and Cyan have been known for their contributions to the adventure genre. Other examples of adventure franchises include Gabriel Knight, Indiana Jones, Maniac Mansion, Monkey Island, Myst, Police Quest, and Syberia. Platform: It is believed that the platform genre began in 1981 with the release of the games Donkey Kong and Space Panic. Games within this genre are usually identified by navigating environments that require timing and jumping in order to </w:t>
-      </w:r>
-      <w:r>
-        <w:rPr>
-          <w:rFonts w:ascii="Times New Roman" w:hAnsi="Times New Roman"/>
-          <w:sz w:val="24"/>
-          <w:szCs w:val="24"/>
-          <w:lang w:val="en-US"/>
-        </w:rPr>
-        <w:lastRenderedPageBreak/>
-        <w:t>reach a destination while avoiding and/or disposing of enemies. Many of these, like Donkey Kong, have a series of screens, each with its own individual pattern of challenges. As companies began to develop platform games for home consoles and computers instead of arcade machines (i.e. Super Mario Bros for the Famicom and Nintendo Entertainment system), they took advantage of the evolving processors and greater memory capacity by transcending individual screens and utilizing actively sidescrolling worlds. Role-Playing Games (RPGs): Evolving from pen-and-paper games like Dungeons and Dragons, RPGs are a special type of adventure game that usually incorporate three major elements: 1) a specific quest, 2) a process for evolving a character through experience to improve his/her ability to handle deadlier foes, 3) the careful acquisition and management if inventory items for the quest (i.e., weapons, armor, healing items, food, and tools). Although these games still have many variations and appearances. Puzzle: In many ways, puzzle video games are not dissimilar from traditional puzzles. What they offer are unique environments that are not as easily introduced in one's living room. For example, Wetrix enables the player to build up a series of walls that would be able to contain a deluge of water when it falls. Successful completion of a level involves capturing enough water. Other examples include Tetris, Intelligent Qube, Puzzle Bobble, Puyo Puyo, Devil Dice, and Mercury. Simulations: By their nature, simulations are attempts to accurately re-create an experience. These can be in the form of management simulations like SimCity and Theme Hospital, or more hands on like MicroSoft Flight Simulator or Gran Turis</w:t>
-      </w:r>
-      <w:r>
-        <w:rPr>
-          <w:rFonts w:ascii="Times New Roman" w:hAnsi="Times New Roman"/>
-          <w:sz w:val="24"/>
-          <w:szCs w:val="24"/>
-          <w:lang w:val="en-US"/>
-        </w:rPr>
-        <w:t xml:space="preserve">mo. </w:t>
-      </w:r>
-      <w:r>
-        <w:rPr>
-          <w:rFonts w:ascii="Times New Roman" w:hAnsi="Times New Roman"/>
-          <w:sz w:val="24"/>
-          <w:szCs w:val="24"/>
-          <w:lang w:val="en-US"/>
-        </w:rPr>
-        <w:t xml:space="preserve">Vehicle simulation: Vehicle simulation games are a genre of video games which attempt to provide the player with a realistic interpretation of operating various kinds of vehicles. - Life Simulation: Social </w:t>
-      </w:r>
-      <w:r>
-        <w:rPr>
-          <w:rFonts w:ascii="Times New Roman" w:hAnsi="Times New Roman"/>
-          <w:sz w:val="24"/>
-          <w:szCs w:val="24"/>
-          <w:lang w:val="en-US"/>
-        </w:rPr>
-        <w:lastRenderedPageBreak/>
-        <w:t>simulation games base their game play on the social interaction between multiple artificial lives. The most famous example from this genre is Will Wright's The Sims.</w:t>
+        <w:t>Vehicle simulation: Vehicle simulation games are a genre of video games which attempt to provide the player with a realistic interpretation of operating various kinds of vehicles. - Life Simulation: Social simulation games base their game play on the social interaction between multiple artificial lives. The most famous example from this genre is Will Wright's The Sims.</w:t>
       </w:r>
     </w:p>
     <w:p>
@@ -6438,7 +8167,17 @@
           <w:szCs w:val="24"/>
           <w:lang w:val="en-US"/>
         </w:rPr>
-        <w:t>Plants vs. Zombies is a tower defense video game developed and originally published by PopCap Games for Microsoft Windows and OS X. The game involves a homeowner using a variety of different plants to prevent an army of zombies from entering their house and "eating their brains". It was first released on May 5, 2009, and made available on Steam on the same day. A version for iOS was released in February 2010, and an HD version for the iPad. An extended Xbox Live Arcade version introducing new gameplay modes and features was released on September 8, 2010. PopCap released a Nintendo DS version on January 18, 2011 with content unique to the platform. The PlayStation 3 version was released in February 2011 also with added new co-op and versus modes found in the Xbox 360 version. An Android version of the game was released on May 31, 2011 on the Amazon Appstore, while it was also released to the Android Market (now Google Play) on December 14, 2011. On February 16, 2012, a version was released for BlackBerry PlayBook. Later, a BlackBerry smartphone version of the game was released on January 2013 following the launch of BlackBerry 10. Furthermore, both the original Windows and Mac version of the game have been re-released with additional content in a Game of the Year version. In January, 2015, a free ad-supported version of the game was released for iOS.</w:t>
+        <w:t xml:space="preserve">Plants vs. Zombies is a tower defense video game developed and originally published by PopCap Games for Microsoft Windows and OS X. The game involves a homeowner using a variety of different plants to prevent an army of zombies from entering their house and "eating their brains". It was first released on May 5, 2009, and made available on Steam on the same day. A version for iOS was released in February 2010, and an HD version for the iPad. An extended Xbox Live Arcade version introducing new gameplay modes and features was released on September 8, 2010. PopCap released a Nintendo DS version on January 18, 2011 with content unique to the platform. The PlayStation 3 version was released in February 2011 also with added new co-op and versus modes found in the Xbox 360 version. An Android version of the game was released on May 31, 2011 on the Amazon Appstore, while it was also released to the Android Market (now Google Play) on December 14, 2011. On February 16, 2012, a version was released for BlackBerry PlayBook. Later, a BlackBerry smartphone version of the game was released on January 2013 following the launch of BlackBerry 10. Furthermore, both the original Windows and Mac version of the game have been re-released with additional </w:t>
+      </w:r>
+      <w:r>
+        <w:rPr>
+          <w:rFonts w:ascii="Times New Roman" w:hAnsi="Times New Roman"/>
+          <w:sz w:val="24"/>
+          <w:szCs w:val="24"/>
+          <w:lang w:val="en-US"/>
+        </w:rPr>
+        <w:lastRenderedPageBreak/>
+        <w:t>content in a Game of the Year version. In January, 2015, a free ad-supported version of the game was released for iOS.</w:t>
       </w:r>
     </w:p>
     <w:p>
@@ -6461,7 +8200,6 @@
           <w:szCs w:val="24"/>
           <w:lang w:val="en-US"/>
         </w:rPr>
-        <w:lastRenderedPageBreak/>
         <w:t>The game received a positive response from critics, and was nominated for multiple Interactive Achievement Awards, alongside receiving praise for its musical score. A sequel, Plants vs. Zombies 2: It's About Time, was released on August 15, 2013 for iOS.</w:t>
       </w:r>
     </w:p>
@@ -14211,7 +15949,23 @@
           <w:sz w:val="24"/>
           <w:szCs w:val="24"/>
         </w:rPr>
-        <w:t xml:space="preserve">This section will contain the operating and testing procedure </w:t>
+        <w:t>This section contain</w:t>
+      </w:r>
+      <w:r>
+        <w:rPr>
+          <w:rFonts w:ascii="Times New Roman" w:hAnsi="Times New Roman"/>
+          <w:sz w:val="24"/>
+          <w:szCs w:val="24"/>
+        </w:rPr>
+        <w:t>s</w:t>
+      </w:r>
+      <w:r>
+        <w:rPr>
+          <w:rFonts w:ascii="Times New Roman" w:hAnsi="Times New Roman"/>
+          <w:sz w:val="24"/>
+          <w:szCs w:val="24"/>
+        </w:rPr>
+        <w:t xml:space="preserve"> the operating and testing procedure </w:t>
       </w:r>
     </w:p>
     <w:p>
@@ -15701,7 +17455,7 @@
           <w:sz w:val="24"/>
           <w:szCs w:val="24"/>
         </w:rPr>
-        <w:t>Figure 3 shows the main menu of the game. It has the play and settings button that goes to another module of the game.</w:t>
+        <w:t>Figure 3 shows the main menu of the game. It has the play button that goes to another module of the game.</w:t>
       </w:r>
       <w:r>
         <w:rPr>
@@ -15725,16 +17479,13 @@
       </w:pPr>
       <w:r>
         <w:rPr>
-          <w:rFonts w:ascii="Times New Roman" w:hAnsi="Times New Roman"/>
           <w:noProof/>
-          <w:sz w:val="24"/>
-          <w:szCs w:val="24"/>
         </w:rPr>
         <w:drawing>
-          <wp:inline distT="0" distB="0" distL="0" distR="0" wp14:anchorId="481B52A9" wp14:editId="5B3EEEEA">
-            <wp:extent cx="4285047" cy="2806262"/>
-            <wp:effectExtent l="0" t="0" r="1270" b="0"/>
-            <wp:docPr id="294" name="Picture 294" descr="C:\Users\SeanG\Downloads\12528372_1115974825109615_393018287_o.jpg"/>
+          <wp:inline distT="0" distB="0" distL="0" distR="0" wp14:anchorId="4E05B59E" wp14:editId="10BF6855">
+            <wp:extent cx="5486400" cy="3419475"/>
+            <wp:effectExtent l="0" t="0" r="0" b="9525"/>
+            <wp:docPr id="295" name="Picture 295"/>
             <wp:cNvGraphicFramePr>
               <a:graphicFrameLocks xmlns:a="http://schemas.openxmlformats.org/drawingml/2006/main" noChangeAspect="1"/>
             </wp:cNvGraphicFramePr>
@@ -15742,36 +17493,23 @@
               <a:graphicData uri="http://schemas.openxmlformats.org/drawingml/2006/picture">
                 <pic:pic xmlns:pic="http://schemas.openxmlformats.org/drawingml/2006/picture">
                   <pic:nvPicPr>
-                    <pic:cNvPr id="0" name="Picture 1" descr="C:\Users\SeanG\Downloads\12528372_1115974825109615_393018287_o.jpg"/>
-                    <pic:cNvPicPr>
-                      <a:picLocks noChangeAspect="1" noChangeArrowheads="1"/>
-                    </pic:cNvPicPr>
+                    <pic:cNvPr id="1" name=""/>
+                    <pic:cNvPicPr/>
                   </pic:nvPicPr>
                   <pic:blipFill>
-                    <a:blip r:embed="rId10" cstate="print">
-                      <a:extLst>
-                        <a:ext uri="{28A0092B-C50C-407E-A947-70E740481C1C}">
-                          <a14:useLocalDpi xmlns:a14="http://schemas.microsoft.com/office/drawing/2010/main" val="0"/>
-                        </a:ext>
-                      </a:extLst>
-                    </a:blip>
-                    <a:srcRect/>
+                    <a:blip r:embed="rId10"/>
                     <a:stretch>
                       <a:fillRect/>
                     </a:stretch>
                   </pic:blipFill>
-                  <pic:spPr bwMode="auto">
+                  <pic:spPr>
                     <a:xfrm>
                       <a:off x="0" y="0"/>
-                      <a:ext cx="4285047" cy="2806262"/>
+                      <a:ext cx="5486400" cy="3419475"/>
                     </a:xfrm>
                     <a:prstGeom prst="rect">
                       <a:avLst/>
                     </a:prstGeom>
-                    <a:noFill/>
-                    <a:ln>
-                      <a:noFill/>
-                    </a:ln>
                   </pic:spPr>
                 </pic:pic>
               </a:graphicData>
@@ -15825,80 +17563,9 @@
           <w:sz w:val="24"/>
           <w:szCs w:val="24"/>
         </w:rPr>
-        <w:t>Figure 4 shows the map of the game; in this module the user can ac</w:t>
-      </w:r>
-      <w:r>
-        <w:rPr>
-          <w:rFonts w:ascii="Times New Roman" w:hAnsi="Times New Roman"/>
-          <w:sz w:val="24"/>
-          <w:szCs w:val="24"/>
-        </w:rPr>
-        <w:t xml:space="preserve">cess the shop and the </w:t>
-      </w:r>
-      <w:r>
-        <w:rPr>
-          <w:rFonts w:ascii="Times New Roman" w:hAnsi="Times New Roman"/>
-          <w:sz w:val="24"/>
-          <w:szCs w:val="24"/>
-        </w:rPr>
-        <w:t xml:space="preserve">library module. The user can also select in which world does </w:t>
-      </w:r>
-      <w:r>
-        <w:rPr>
-          <w:rFonts w:ascii="Times New Roman" w:hAnsi="Times New Roman"/>
-          <w:sz w:val="24"/>
-          <w:szCs w:val="24"/>
-        </w:rPr>
-        <w:t>he/she</w:t>
-      </w:r>
-      <w:r>
-        <w:rPr>
-          <w:rFonts w:ascii="Times New Roman" w:hAnsi="Times New Roman"/>
-          <w:sz w:val="24"/>
-          <w:szCs w:val="24"/>
-        </w:rPr>
-        <w:t xml:space="preserve"> wants to play.</w:t>
-      </w:r>
-    </w:p>
-    <w:p>
-      <w:pPr>
-        <w:spacing w:after="0" w:line="480" w:lineRule="auto"/>
-        <w:rPr>
-          <w:rFonts w:ascii="Times New Roman" w:hAnsi="Times New Roman"/>
-          <w:sz w:val="24"/>
-          <w:szCs w:val="24"/>
-        </w:rPr>
-      </w:pPr>
-    </w:p>
-    <w:p>
-      <w:pPr>
-        <w:spacing w:after="0" w:line="480" w:lineRule="auto"/>
-        <w:jc w:val="center"/>
-        <w:rPr>
-          <w:rFonts w:ascii="Times New Roman" w:hAnsi="Times New Roman"/>
-          <w:sz w:val="24"/>
-          <w:szCs w:val="24"/>
-        </w:rPr>
-      </w:pPr>
-      <w:r>
-        <w:rPr>
-          <w:rFonts w:ascii="Times New Roman" w:hAnsi="Times New Roman"/>
-          <w:sz w:val="24"/>
-          <w:szCs w:val="24"/>
-        </w:rPr>
-        <w:t>Figure 4. Map</w:t>
-      </w:r>
-    </w:p>
-    <w:p>
-      <w:pPr>
-        <w:spacing w:after="0" w:line="480" w:lineRule="auto"/>
-        <w:jc w:val="center"/>
-        <w:rPr>
-          <w:rFonts w:ascii="Times New Roman" w:hAnsi="Times New Roman"/>
-          <w:sz w:val="24"/>
-          <w:szCs w:val="24"/>
-        </w:rPr>
-      </w:pPr>
+        <w:lastRenderedPageBreak/>
+        <w:t>Figure 4 shows the Profile Select module. That has three profiles. With the Settings button. The Overwrite button and the Delete button.</w:t>
+      </w:r>
     </w:p>
     <w:p>
       <w:pPr>
@@ -15912,35 +17579,13 @@
       </w:pPr>
       <w:r>
         <w:rPr>
-          <w:rFonts w:ascii="Times New Roman" w:hAnsi="Times New Roman"/>
-          <w:sz w:val="24"/>
-          <w:szCs w:val="24"/>
-        </w:rPr>
-        <w:t xml:space="preserve">Figure 5 shows the module of each stage, each has 3 different levels which can be unlocked if the user finished the prerequisite level. </w:t>
-      </w:r>
-    </w:p>
-    <w:p>
-      <w:pPr>
-        <w:spacing w:line="240" w:lineRule="auto"/>
-        <w:jc w:val="center"/>
-        <w:rPr>
-          <w:rFonts w:ascii="Times New Roman" w:hAnsi="Times New Roman"/>
-          <w:sz w:val="24"/>
-          <w:szCs w:val="24"/>
-        </w:rPr>
-      </w:pPr>
-      <w:r>
-        <w:rPr>
-          <w:rFonts w:ascii="Times New Roman" w:hAnsi="Times New Roman"/>
           <w:noProof/>
-          <w:sz w:val="24"/>
-          <w:szCs w:val="24"/>
         </w:rPr>
         <w:drawing>
-          <wp:inline distT="0" distB="0" distL="0" distR="0" wp14:anchorId="77EC2943" wp14:editId="39F7E8B9">
-            <wp:extent cx="5486400" cy="2664372"/>
-            <wp:effectExtent l="0" t="0" r="0" b="3175"/>
-            <wp:docPr id="296" name="Picture 296" descr="C:\Users\SeanG\Downloads\12546068_1115974285109669_888222699_o.jpg"/>
+          <wp:inline distT="0" distB="0" distL="0" distR="0" wp14:anchorId="1197DE9F" wp14:editId="0369C775">
+            <wp:extent cx="5486400" cy="3380740"/>
+            <wp:effectExtent l="0" t="0" r="0" b="0"/>
+            <wp:docPr id="301" name="Picture 301"/>
             <wp:cNvGraphicFramePr>
               <a:graphicFrameLocks xmlns:a="http://schemas.openxmlformats.org/drawingml/2006/main" noChangeAspect="1"/>
             </wp:cNvGraphicFramePr>
@@ -15948,36 +17593,30 @@
               <a:graphicData uri="http://schemas.openxmlformats.org/drawingml/2006/picture">
                 <pic:pic xmlns:pic="http://schemas.openxmlformats.org/drawingml/2006/picture">
                   <pic:nvPicPr>
-                    <pic:cNvPr id="0" name="Picture 3" descr="C:\Users\SeanG\Downloads\12546068_1115974285109669_888222699_o.jpg"/>
-                    <pic:cNvPicPr>
-                      <a:picLocks noChangeAspect="1" noChangeArrowheads="1"/>
-                    </pic:cNvPicPr>
+                    <pic:cNvPr id="1" name=""/>
+                    <pic:cNvPicPr/>
                   </pic:nvPicPr>
-                  <pic:blipFill>
-                    <a:blip r:embed="rId11" cstate="print">
-                      <a:extLst>
-                        <a:ext uri="{28A0092B-C50C-407E-A947-70E740481C1C}">
-                          <a14:useLocalDpi xmlns:a14="http://schemas.microsoft.com/office/drawing/2010/main" val="0"/>
-                        </a:ext>
-                      </a:extLst>
-                    </a:blip>
-                    <a:srcRect/>
-                    <a:stretch>
-                      <a:fillRect/>
-                    </a:stretch>
+                  <pic:blipFill rotWithShape="1">
+                    <a:blip r:embed="rId11"/>
+                    <a:srcRect t="1934"/>
+                    <a:stretch/>
                   </pic:blipFill>
                   <pic:spPr bwMode="auto">
                     <a:xfrm>
                       <a:off x="0" y="0"/>
-                      <a:ext cx="5486400" cy="2664372"/>
+                      <a:ext cx="5486400" cy="3380740"/>
                     </a:xfrm>
                     <a:prstGeom prst="rect">
                       <a:avLst/>
                     </a:prstGeom>
-                    <a:noFill/>
                     <a:ln>
                       <a:noFill/>
                     </a:ln>
+                    <a:extLst>
+                      <a:ext uri="{53640926-AAD7-44D8-BBD7-CCE9431645EC}">
+                        <a14:shadowObscured xmlns:a14="http://schemas.microsoft.com/office/drawing/2010/main"/>
+                      </a:ext>
+                    </a:extLst>
                   </pic:spPr>
                 </pic:pic>
               </a:graphicData>
@@ -15988,6 +17627,215 @@
     </w:p>
     <w:p>
       <w:pPr>
+        <w:spacing w:after="0" w:line="480" w:lineRule="auto"/>
+        <w:jc w:val="center"/>
+        <w:rPr>
+          <w:rFonts w:ascii="Times New Roman" w:hAnsi="Times New Roman"/>
+          <w:sz w:val="24"/>
+          <w:szCs w:val="24"/>
+        </w:rPr>
+      </w:pPr>
+      <w:r>
+        <w:rPr>
+          <w:rFonts w:ascii="Times New Roman" w:hAnsi="Times New Roman"/>
+          <w:sz w:val="24"/>
+          <w:szCs w:val="24"/>
+        </w:rPr>
+        <w:t>Figure 4</w:t>
+      </w:r>
+      <w:r>
+        <w:rPr>
+          <w:rFonts w:ascii="Times New Roman" w:hAnsi="Times New Roman"/>
+          <w:sz w:val="24"/>
+          <w:szCs w:val="24"/>
+        </w:rPr>
+        <w:t xml:space="preserve">. </w:t>
+      </w:r>
+      <w:r>
+        <w:rPr>
+          <w:rFonts w:ascii="Times New Roman" w:hAnsi="Times New Roman"/>
+          <w:sz w:val="24"/>
+          <w:szCs w:val="24"/>
+        </w:rPr>
+        <w:t>Profile Select</w:t>
+      </w:r>
+    </w:p>
+    <w:p>
+      <w:pPr>
+        <w:spacing w:after="0" w:line="480" w:lineRule="auto"/>
+        <w:jc w:val="both"/>
+        <w:rPr>
+          <w:rFonts w:ascii="Times New Roman" w:hAnsi="Times New Roman"/>
+          <w:sz w:val="24"/>
+          <w:szCs w:val="24"/>
+        </w:rPr>
+      </w:pPr>
+      <w:r>
+        <w:rPr>
+          <w:rFonts w:ascii="Times New Roman" w:hAnsi="Times New Roman"/>
+          <w:sz w:val="24"/>
+          <w:szCs w:val="24"/>
+        </w:rPr>
+        <w:t>Figure 5</w:t>
+      </w:r>
+      <w:r>
+        <w:rPr>
+          <w:rFonts w:ascii="Times New Roman" w:hAnsi="Times New Roman"/>
+          <w:sz w:val="24"/>
+          <w:szCs w:val="24"/>
+        </w:rPr>
+        <w:t xml:space="preserve"> shows the map of the game; in this module the user can ac</w:t>
+      </w:r>
+      <w:r>
+        <w:rPr>
+          <w:rFonts w:ascii="Times New Roman" w:hAnsi="Times New Roman"/>
+          <w:sz w:val="24"/>
+          <w:szCs w:val="24"/>
+        </w:rPr>
+        <w:t xml:space="preserve">cess the shop and the </w:t>
+      </w:r>
+      <w:r>
+        <w:rPr>
+          <w:rFonts w:ascii="Times New Roman" w:hAnsi="Times New Roman"/>
+          <w:sz w:val="24"/>
+          <w:szCs w:val="24"/>
+        </w:rPr>
+        <w:t xml:space="preserve">library module. The user can also select in which world does </w:t>
+      </w:r>
+      <w:r>
+        <w:rPr>
+          <w:rFonts w:ascii="Times New Roman" w:hAnsi="Times New Roman"/>
+          <w:sz w:val="24"/>
+          <w:szCs w:val="24"/>
+        </w:rPr>
+        <w:t>he/she</w:t>
+      </w:r>
+      <w:r>
+        <w:rPr>
+          <w:rFonts w:ascii="Times New Roman" w:hAnsi="Times New Roman"/>
+          <w:sz w:val="24"/>
+          <w:szCs w:val="24"/>
+        </w:rPr>
+        <w:t xml:space="preserve"> wants to play.</w:t>
+      </w:r>
+    </w:p>
+    <w:p>
+      <w:pPr>
+        <w:spacing w:after="0" w:line="480" w:lineRule="auto"/>
+        <w:rPr>
+          <w:rFonts w:ascii="Times New Roman" w:hAnsi="Times New Roman"/>
+          <w:sz w:val="24"/>
+          <w:szCs w:val="24"/>
+        </w:rPr>
+      </w:pPr>
+      <w:r>
+        <w:rPr>
+          <w:noProof/>
+        </w:rPr>
+        <w:drawing>
+          <wp:inline distT="0" distB="0" distL="0" distR="0" wp14:anchorId="6C75B159" wp14:editId="0621233E">
+            <wp:extent cx="5486400" cy="2905125"/>
+            <wp:effectExtent l="0" t="0" r="0" b="9525"/>
+            <wp:docPr id="300" name="Picture 300"/>
+            <wp:cNvGraphicFramePr>
+              <a:graphicFrameLocks xmlns:a="http://schemas.openxmlformats.org/drawingml/2006/main" noChangeAspect="1"/>
+            </wp:cNvGraphicFramePr>
+            <a:graphic xmlns:a="http://schemas.openxmlformats.org/drawingml/2006/main">
+              <a:graphicData uri="http://schemas.openxmlformats.org/drawingml/2006/picture">
+                <pic:pic xmlns:pic="http://schemas.openxmlformats.org/drawingml/2006/picture">
+                  <pic:nvPicPr>
+                    <pic:cNvPr id="1" name=""/>
+                    <pic:cNvPicPr/>
+                  </pic:nvPicPr>
+                  <pic:blipFill rotWithShape="1">
+                    <a:blip r:embed="rId12"/>
+                    <a:srcRect t="5706" b="2703"/>
+                    <a:stretch/>
+                  </pic:blipFill>
+                  <pic:spPr bwMode="auto">
+                    <a:xfrm>
+                      <a:off x="0" y="0"/>
+                      <a:ext cx="5486400" cy="2905125"/>
+                    </a:xfrm>
+                    <a:prstGeom prst="rect">
+                      <a:avLst/>
+                    </a:prstGeom>
+                    <a:ln>
+                      <a:noFill/>
+                    </a:ln>
+                    <a:extLst>
+                      <a:ext uri="{53640926-AAD7-44D8-BBD7-CCE9431645EC}">
+                        <a14:shadowObscured xmlns:a14="http://schemas.microsoft.com/office/drawing/2010/main"/>
+                      </a:ext>
+                    </a:extLst>
+                  </pic:spPr>
+                </pic:pic>
+              </a:graphicData>
+            </a:graphic>
+          </wp:inline>
+        </w:drawing>
+      </w:r>
+    </w:p>
+    <w:p>
+      <w:pPr>
+        <w:spacing w:after="0" w:line="480" w:lineRule="auto"/>
+        <w:jc w:val="center"/>
+        <w:rPr>
+          <w:rFonts w:ascii="Times New Roman" w:hAnsi="Times New Roman"/>
+          <w:sz w:val="24"/>
+          <w:szCs w:val="24"/>
+        </w:rPr>
+      </w:pPr>
+      <w:r>
+        <w:rPr>
+          <w:rFonts w:ascii="Times New Roman" w:hAnsi="Times New Roman"/>
+          <w:sz w:val="24"/>
+          <w:szCs w:val="24"/>
+        </w:rPr>
+        <w:lastRenderedPageBreak/>
+        <w:t>Figure 5</w:t>
+      </w:r>
+      <w:r>
+        <w:rPr>
+          <w:rFonts w:ascii="Times New Roman" w:hAnsi="Times New Roman"/>
+          <w:sz w:val="24"/>
+          <w:szCs w:val="24"/>
+        </w:rPr>
+        <w:t>. Map</w:t>
+      </w:r>
+    </w:p>
+    <w:p>
+      <w:pPr>
+        <w:spacing w:after="0" w:line="480" w:lineRule="auto"/>
+        <w:jc w:val="center"/>
+        <w:rPr>
+          <w:rFonts w:ascii="Times New Roman" w:hAnsi="Times New Roman"/>
+          <w:sz w:val="24"/>
+          <w:szCs w:val="24"/>
+        </w:rPr>
+      </w:pPr>
+    </w:p>
+    <w:p>
+      <w:pPr>
+        <w:spacing w:after="0" w:line="480" w:lineRule="auto"/>
+        <w:jc w:val="both"/>
+        <w:rPr>
+          <w:rFonts w:ascii="Times New Roman" w:hAnsi="Times New Roman"/>
+          <w:sz w:val="24"/>
+          <w:szCs w:val="24"/>
+        </w:rPr>
+      </w:pPr>
+      <w:r>
+        <w:rPr>
+          <w:rFonts w:ascii="Times New Roman" w:hAnsi="Times New Roman"/>
+          <w:sz w:val="24"/>
+          <w:szCs w:val="24"/>
+        </w:rPr>
+        <w:t xml:space="preserve">Figure 5 shows the module of each stage, each has 3 different levels which can be unlocked if the user finished the prerequisite level. </w:t>
+      </w:r>
+    </w:p>
+    <w:p>
+      <w:pPr>
         <w:spacing w:line="240" w:lineRule="auto"/>
         <w:jc w:val="center"/>
         <w:rPr>
@@ -15998,11 +17846,43 @@
       </w:pPr>
       <w:r>
         <w:rPr>
-          <w:rFonts w:ascii="Times New Roman" w:hAnsi="Times New Roman"/>
-          <w:sz w:val="24"/>
-          <w:szCs w:val="24"/>
-        </w:rPr>
-        <w:t>Figure 5. Stage</w:t>
+          <w:noProof/>
+        </w:rPr>
+        <w:drawing>
+          <wp:inline distT="0" distB="0" distL="0" distR="0" wp14:anchorId="3E703D58" wp14:editId="341CE97F">
+            <wp:extent cx="5486400" cy="3423920"/>
+            <wp:effectExtent l="0" t="0" r="0" b="5080"/>
+            <wp:docPr id="302" name="Picture 302"/>
+            <wp:cNvGraphicFramePr>
+              <a:graphicFrameLocks xmlns:a="http://schemas.openxmlformats.org/drawingml/2006/main" noChangeAspect="1"/>
+            </wp:cNvGraphicFramePr>
+            <a:graphic xmlns:a="http://schemas.openxmlformats.org/drawingml/2006/main">
+              <a:graphicData uri="http://schemas.openxmlformats.org/drawingml/2006/picture">
+                <pic:pic xmlns:pic="http://schemas.openxmlformats.org/drawingml/2006/picture">
+                  <pic:nvPicPr>
+                    <pic:cNvPr id="1" name=""/>
+                    <pic:cNvPicPr/>
+                  </pic:nvPicPr>
+                  <pic:blipFill>
+                    <a:blip r:embed="rId13"/>
+                    <a:stretch>
+                      <a:fillRect/>
+                    </a:stretch>
+                  </pic:blipFill>
+                  <pic:spPr>
+                    <a:xfrm>
+                      <a:off x="0" y="0"/>
+                      <a:ext cx="5486400" cy="3423920"/>
+                    </a:xfrm>
+                    <a:prstGeom prst="rect">
+                      <a:avLst/>
+                    </a:prstGeom>
+                  </pic:spPr>
+                </pic:pic>
+              </a:graphicData>
+            </a:graphic>
+          </wp:inline>
+        </w:drawing>
       </w:r>
     </w:p>
     <w:p>
@@ -16015,10 +17895,37 @@
           <w:szCs w:val="24"/>
         </w:rPr>
       </w:pPr>
+      <w:r>
+        <w:rPr>
+          <w:rFonts w:ascii="Times New Roman" w:hAnsi="Times New Roman"/>
+          <w:sz w:val="24"/>
+          <w:szCs w:val="24"/>
+        </w:rPr>
+        <w:t>Figure 6</w:t>
+      </w:r>
+      <w:r>
+        <w:rPr>
+          <w:rFonts w:ascii="Times New Roman" w:hAnsi="Times New Roman"/>
+          <w:sz w:val="24"/>
+          <w:szCs w:val="24"/>
+        </w:rPr>
+        <w:t>. Stage</w:t>
+      </w:r>
     </w:p>
     <w:p>
       <w:pPr>
         <w:spacing w:line="240" w:lineRule="auto"/>
+        <w:jc w:val="center"/>
+        <w:rPr>
+          <w:rFonts w:ascii="Times New Roman" w:hAnsi="Times New Roman"/>
+          <w:sz w:val="24"/>
+          <w:szCs w:val="24"/>
+        </w:rPr>
+      </w:pPr>
+    </w:p>
+    <w:p>
+      <w:pPr>
+        <w:spacing w:line="480" w:lineRule="auto"/>
         <w:jc w:val="both"/>
         <w:rPr>
           <w:rFonts w:ascii="Times New Roman" w:hAnsi="Times New Roman"/>
@@ -16071,7 +17978,7 @@
                     </pic:cNvPicPr>
                   </pic:nvPicPr>
                   <pic:blipFill>
-                    <a:blip r:embed="rId12">
+                    <a:blip r:embed="rId14">
                       <a:extLst>
                         <a:ext uri="{28A0092B-C50C-407E-A947-70E740481C1C}">
                           <a14:useLocalDpi xmlns:a14="http://schemas.microsoft.com/office/drawing/2010/main" val="0"/>
@@ -16119,23 +18026,20 @@
           <w:sz w:val="24"/>
           <w:szCs w:val="24"/>
         </w:rPr>
-        <w:t>Figure 6. Levels</w:t>
-      </w:r>
-    </w:p>
-    <w:p>
-      <w:pPr>
-        <w:spacing w:line="240" w:lineRule="auto"/>
-        <w:jc w:val="center"/>
-        <w:rPr>
-          <w:rFonts w:ascii="Times New Roman" w:hAnsi="Times New Roman"/>
-          <w:sz w:val="24"/>
-          <w:szCs w:val="24"/>
-        </w:rPr>
-      </w:pPr>
-    </w:p>
-    <w:p>
-      <w:pPr>
-        <w:spacing w:line="240" w:lineRule="auto"/>
+        <w:t>Figure 7</w:t>
+      </w:r>
+      <w:r>
+        <w:rPr>
+          <w:rFonts w:ascii="Times New Roman" w:hAnsi="Times New Roman"/>
+          <w:sz w:val="24"/>
+          <w:szCs w:val="24"/>
+        </w:rPr>
+        <w:t>. Levels</w:t>
+      </w:r>
+    </w:p>
+    <w:p>
+      <w:pPr>
+        <w:spacing w:line="480" w:lineRule="auto"/>
         <w:jc w:val="both"/>
         <w:rPr>
           <w:rFonts w:ascii="Times New Roman" w:hAnsi="Times New Roman"/>
@@ -16187,7 +18091,7 @@
                     </pic:cNvPicPr>
                   </pic:nvPicPr>
                   <pic:blipFill>
-                    <a:blip r:embed="rId13">
+                    <a:blip r:embed="rId15">
                       <a:extLst>
                         <a:ext uri="{28A0092B-C50C-407E-A947-70E740481C1C}">
                           <a14:useLocalDpi xmlns:a14="http://schemas.microsoft.com/office/drawing/2010/main" val="0"/>
@@ -16235,19 +18139,16 @@
           <w:sz w:val="24"/>
           <w:szCs w:val="24"/>
         </w:rPr>
-        <w:t>Figure 7. Shop</w:t>
-      </w:r>
-    </w:p>
-    <w:p>
-      <w:pPr>
-        <w:spacing w:line="240" w:lineRule="auto"/>
-        <w:jc w:val="center"/>
-        <w:rPr>
-          <w:rFonts w:ascii="Times New Roman" w:hAnsi="Times New Roman"/>
-          <w:sz w:val="24"/>
-          <w:szCs w:val="24"/>
-        </w:rPr>
-      </w:pPr>
+        <w:t>Figure 8</w:t>
+      </w:r>
+      <w:r>
+        <w:rPr>
+          <w:rFonts w:ascii="Times New Roman" w:hAnsi="Times New Roman"/>
+          <w:sz w:val="24"/>
+          <w:szCs w:val="24"/>
+        </w:rPr>
+        <w:t>. Shop</w:t>
+      </w:r>
     </w:p>
     <w:p>
       <w:pPr>
@@ -16315,6 +18216,7 @@
           <w:sz w:val="24"/>
           <w:szCs w:val="24"/>
         </w:rPr>
+        <w:lastRenderedPageBreak/>
         <w:drawing>
           <wp:inline distT="0" distB="0" distL="0" distR="0" wp14:anchorId="577BD822" wp14:editId="451F6EE9">
             <wp:extent cx="5486400" cy="3413760"/>
@@ -16331,7 +18233,7 @@
                     <pic:cNvPicPr/>
                   </pic:nvPicPr>
                   <pic:blipFill>
-                    <a:blip r:embed="rId14">
+                    <a:blip r:embed="rId16">
                       <a:extLst>
                         <a:ext uri="{28A0092B-C50C-407E-A947-70E740481C1C}">
                           <a14:useLocalDpi xmlns:a14="http://schemas.microsoft.com/office/drawing/2010/main" val="0"/>
@@ -16386,7 +18288,15 @@
           <w:sz w:val="24"/>
           <w:szCs w:val="24"/>
         </w:rPr>
-        <w:t>Figure 8. Library</w:t>
+        <w:t>Figure 9</w:t>
+      </w:r>
+      <w:r>
+        <w:rPr>
+          <w:rFonts w:ascii="Times New Roman" w:hAnsi="Times New Roman"/>
+          <w:sz w:val="24"/>
+          <w:szCs w:val="24"/>
+        </w:rPr>
+        <w:t>. Library</w:t>
       </w:r>
     </w:p>
     <w:p>
@@ -16407,7 +18317,269 @@
         <w:jc w:val="both"/>
         <w:rPr>
           <w:rFonts w:ascii="Times New Roman" w:hAnsi="Times New Roman"/>
-          <w:b/>
+          <w:sz w:val="24"/>
+          <w:szCs w:val="24"/>
+        </w:rPr>
+      </w:pPr>
+      <w:r>
+        <w:rPr>
+          <w:rFonts w:ascii="Times New Roman" w:hAnsi="Times New Roman"/>
+          <w:sz w:val="24"/>
+          <w:szCs w:val="24"/>
+        </w:rPr>
+        <w:t xml:space="preserve">Figure 10 shows the Library for heroes. Which shows more information about the heroes. </w:t>
+      </w:r>
+    </w:p>
+    <w:p>
+      <w:pPr>
+        <w:spacing w:after="0" w:line="240" w:lineRule="auto"/>
+        <w:jc w:val="both"/>
+        <w:rPr>
+          <w:rFonts w:ascii="Times New Roman" w:hAnsi="Times New Roman"/>
+          <w:sz w:val="24"/>
+          <w:szCs w:val="24"/>
+        </w:rPr>
+      </w:pPr>
+    </w:p>
+    <w:p>
+      <w:pPr>
+        <w:spacing w:after="0" w:line="240" w:lineRule="auto"/>
+        <w:jc w:val="both"/>
+        <w:rPr>
+          <w:rFonts w:ascii="Times New Roman" w:hAnsi="Times New Roman"/>
+          <w:sz w:val="24"/>
+          <w:szCs w:val="24"/>
+        </w:rPr>
+      </w:pPr>
+      <w:r>
+        <w:rPr>
+          <w:noProof/>
+        </w:rPr>
+        <w:drawing>
+          <wp:inline distT="0" distB="0" distL="0" distR="0" wp14:anchorId="2A459A6A" wp14:editId="0DE38473">
+            <wp:extent cx="5486400" cy="3346450"/>
+            <wp:effectExtent l="0" t="0" r="0" b="6350"/>
+            <wp:docPr id="303" name="Picture 303"/>
+            <wp:cNvGraphicFramePr>
+              <a:graphicFrameLocks xmlns:a="http://schemas.openxmlformats.org/drawingml/2006/main" noChangeAspect="1"/>
+            </wp:cNvGraphicFramePr>
+            <a:graphic xmlns:a="http://schemas.openxmlformats.org/drawingml/2006/main">
+              <a:graphicData uri="http://schemas.openxmlformats.org/drawingml/2006/picture">
+                <pic:pic xmlns:pic="http://schemas.openxmlformats.org/drawingml/2006/picture">
+                  <pic:nvPicPr>
+                    <pic:cNvPr id="1" name=""/>
+                    <pic:cNvPicPr/>
+                  </pic:nvPicPr>
+                  <pic:blipFill>
+                    <a:blip r:embed="rId17"/>
+                    <a:stretch>
+                      <a:fillRect/>
+                    </a:stretch>
+                  </pic:blipFill>
+                  <pic:spPr>
+                    <a:xfrm>
+                      <a:off x="0" y="0"/>
+                      <a:ext cx="5486400" cy="3346450"/>
+                    </a:xfrm>
+                    <a:prstGeom prst="rect">
+                      <a:avLst/>
+                    </a:prstGeom>
+                  </pic:spPr>
+                </pic:pic>
+              </a:graphicData>
+            </a:graphic>
+          </wp:inline>
+        </w:drawing>
+      </w:r>
+      <w:r>
+        <w:rPr>
+          <w:rFonts w:ascii="Times New Roman" w:hAnsi="Times New Roman"/>
+          <w:sz w:val="24"/>
+          <w:szCs w:val="24"/>
+        </w:rPr>
+        <w:t xml:space="preserve"> </w:t>
+      </w:r>
+    </w:p>
+    <w:p>
+      <w:pPr>
+        <w:spacing w:after="0" w:line="240" w:lineRule="auto"/>
+        <w:jc w:val="center"/>
+        <w:rPr>
+          <w:rFonts w:ascii="Times New Roman" w:hAnsi="Times New Roman"/>
+          <w:sz w:val="24"/>
+          <w:szCs w:val="24"/>
+        </w:rPr>
+      </w:pPr>
+      <w:r>
+        <w:rPr>
+          <w:rFonts w:ascii="Times New Roman" w:hAnsi="Times New Roman"/>
+          <w:sz w:val="24"/>
+          <w:szCs w:val="24"/>
+        </w:rPr>
+        <w:t>Figure 10</w:t>
+      </w:r>
+      <w:r>
+        <w:rPr>
+          <w:rFonts w:ascii="Times New Roman" w:hAnsi="Times New Roman"/>
+          <w:sz w:val="24"/>
+          <w:szCs w:val="24"/>
+        </w:rPr>
+        <w:t>. Library</w:t>
+      </w:r>
+      <w:r>
+        <w:rPr>
+          <w:rFonts w:ascii="Times New Roman" w:hAnsi="Times New Roman"/>
+          <w:sz w:val="24"/>
+          <w:szCs w:val="24"/>
+        </w:rPr>
+        <w:t>-Heroes</w:t>
+      </w:r>
+    </w:p>
+    <w:p>
+      <w:pPr>
+        <w:spacing w:after="0" w:line="240" w:lineRule="auto"/>
+        <w:jc w:val="center"/>
+        <w:rPr>
+          <w:rFonts w:ascii="Times New Roman" w:hAnsi="Times New Roman"/>
+          <w:sz w:val="24"/>
+          <w:szCs w:val="24"/>
+        </w:rPr>
+      </w:pPr>
+    </w:p>
+    <w:p>
+      <w:pPr>
+        <w:spacing w:after="0" w:line="240" w:lineRule="auto"/>
+        <w:jc w:val="both"/>
+        <w:rPr>
+          <w:rFonts w:ascii="Times New Roman" w:hAnsi="Times New Roman"/>
+          <w:sz w:val="24"/>
+          <w:szCs w:val="24"/>
+        </w:rPr>
+      </w:pPr>
+      <w:r>
+        <w:rPr>
+          <w:rFonts w:ascii="Times New Roman" w:hAnsi="Times New Roman"/>
+          <w:sz w:val="24"/>
+          <w:szCs w:val="24"/>
+        </w:rPr>
+        <w:t>Figure 11 shows the Library for insects. Also giving information about a certain insect.</w:t>
+      </w:r>
+    </w:p>
+    <w:p>
+      <w:pPr>
+        <w:spacing w:after="0" w:line="240" w:lineRule="auto"/>
+        <w:jc w:val="both"/>
+        <w:rPr>
+          <w:rFonts w:ascii="Times New Roman" w:hAnsi="Times New Roman"/>
+          <w:sz w:val="24"/>
+          <w:szCs w:val="24"/>
+        </w:rPr>
+      </w:pPr>
+      <w:r>
+        <w:rPr>
+          <w:noProof/>
+        </w:rPr>
+        <w:lastRenderedPageBreak/>
+        <w:drawing>
+          <wp:inline distT="0" distB="0" distL="0" distR="0" wp14:anchorId="1933D44F" wp14:editId="2D99CD19">
+            <wp:extent cx="5486400" cy="3463925"/>
+            <wp:effectExtent l="0" t="0" r="0" b="3175"/>
+            <wp:docPr id="304" name="Picture 304"/>
+            <wp:cNvGraphicFramePr>
+              <a:graphicFrameLocks xmlns:a="http://schemas.openxmlformats.org/drawingml/2006/main" noChangeAspect="1"/>
+            </wp:cNvGraphicFramePr>
+            <a:graphic xmlns:a="http://schemas.openxmlformats.org/drawingml/2006/main">
+              <a:graphicData uri="http://schemas.openxmlformats.org/drawingml/2006/picture">
+                <pic:pic xmlns:pic="http://schemas.openxmlformats.org/drawingml/2006/picture">
+                  <pic:nvPicPr>
+                    <pic:cNvPr id="1" name=""/>
+                    <pic:cNvPicPr/>
+                  </pic:nvPicPr>
+                  <pic:blipFill>
+                    <a:blip r:embed="rId18"/>
+                    <a:stretch>
+                      <a:fillRect/>
+                    </a:stretch>
+                  </pic:blipFill>
+                  <pic:spPr>
+                    <a:xfrm>
+                      <a:off x="0" y="0"/>
+                      <a:ext cx="5486400" cy="3463925"/>
+                    </a:xfrm>
+                    <a:prstGeom prst="rect">
+                      <a:avLst/>
+                    </a:prstGeom>
+                  </pic:spPr>
+                </pic:pic>
+              </a:graphicData>
+            </a:graphic>
+          </wp:inline>
+        </w:drawing>
+      </w:r>
+    </w:p>
+    <w:p>
+      <w:pPr>
+        <w:spacing w:after="0" w:line="240" w:lineRule="auto"/>
+        <w:jc w:val="both"/>
+        <w:rPr>
+          <w:rFonts w:ascii="Times New Roman" w:hAnsi="Times New Roman"/>
+          <w:sz w:val="24"/>
+          <w:szCs w:val="24"/>
+        </w:rPr>
+      </w:pPr>
+    </w:p>
+    <w:p>
+      <w:pPr>
+        <w:spacing w:after="0" w:line="240" w:lineRule="auto"/>
+        <w:jc w:val="center"/>
+        <w:rPr>
+          <w:rFonts w:ascii="Times New Roman" w:hAnsi="Times New Roman"/>
+          <w:sz w:val="24"/>
+          <w:szCs w:val="24"/>
+        </w:rPr>
+      </w:pPr>
+      <w:r>
+        <w:rPr>
+          <w:rFonts w:ascii="Times New Roman" w:hAnsi="Times New Roman"/>
+          <w:sz w:val="24"/>
+          <w:szCs w:val="24"/>
+        </w:rPr>
+        <w:t>Figure 11</w:t>
+      </w:r>
+      <w:r>
+        <w:rPr>
+          <w:rFonts w:ascii="Times New Roman" w:hAnsi="Times New Roman"/>
+          <w:sz w:val="24"/>
+          <w:szCs w:val="24"/>
+        </w:rPr>
+        <w:t>. Library</w:t>
+      </w:r>
+      <w:r>
+        <w:rPr>
+          <w:rFonts w:ascii="Times New Roman" w:hAnsi="Times New Roman"/>
+          <w:sz w:val="24"/>
+          <w:szCs w:val="24"/>
+        </w:rPr>
+        <w:t>-Heroes</w:t>
+      </w:r>
+    </w:p>
+    <w:p>
+      <w:pPr>
+        <w:spacing w:after="0" w:line="240" w:lineRule="auto"/>
+        <w:jc w:val="both"/>
+        <w:rPr>
+          <w:rFonts w:ascii="Times New Roman" w:hAnsi="Times New Roman"/>
+          <w:sz w:val="24"/>
+          <w:szCs w:val="24"/>
+        </w:rPr>
+      </w:pPr>
+    </w:p>
+    <w:p>
+      <w:pPr>
+        <w:spacing w:after="0" w:line="240" w:lineRule="auto"/>
+        <w:jc w:val="both"/>
+        <w:rPr>
+          <w:rFonts w:ascii="Times New Roman" w:hAnsi="Times New Roman"/>
           <w:sz w:val="24"/>
           <w:szCs w:val="24"/>
         </w:rPr>
@@ -16767,7 +18939,15 @@
                 <w:sz w:val="24"/>
                 <w:szCs w:val="24"/>
               </w:rPr>
-              <w:t xml:space="preserve">The system runs successfully in different android device with software specifications of </w:t>
+              <w:t>The system ran</w:t>
+            </w:r>
+            <w:r>
+              <w:rPr>
+                <w:rFonts w:ascii="Times New Roman" w:hAnsi="Times New Roman"/>
+                <w:sz w:val="24"/>
+                <w:szCs w:val="24"/>
+              </w:rPr>
+              <w:t xml:space="preserve"> successfully in different android device with software specifications of </w:t>
             </w:r>
             <w:r>
               <w:rPr>
@@ -16937,7 +19117,51 @@
           <w:sz w:val="24"/>
           <w:szCs w:val="24"/>
         </w:rPr>
-        <w:t>1. The game can run in different android device like Samsung, Lenovo and Cherry Mobile with version 4.2.2 Jellybean</w:t>
+        <w:t xml:space="preserve">1. The game can run in different android device like </w:t>
+      </w:r>
+      <w:r>
+        <w:rPr>
+          <w:rFonts w:ascii="Times New Roman" w:hAnsi="Times New Roman"/>
+          <w:sz w:val="24"/>
+        </w:rPr>
+        <w:t xml:space="preserve">Samsung, </w:t>
+      </w:r>
+      <w:r>
+        <w:rPr>
+          <w:rFonts w:ascii="Times New Roman" w:hAnsi="Times New Roman"/>
+          <w:sz w:val="24"/>
+        </w:rPr>
+        <w:t>O+</w:t>
+      </w:r>
+      <w:r>
+        <w:rPr>
+          <w:rFonts w:ascii="Times New Roman" w:hAnsi="Times New Roman"/>
+          <w:sz w:val="24"/>
+        </w:rPr>
+        <w:t>, Cherry Mobile</w:t>
+      </w:r>
+      <w:r>
+        <w:rPr>
+          <w:rFonts w:ascii="Times New Roman" w:hAnsi="Times New Roman"/>
+          <w:sz w:val="24"/>
+        </w:rPr>
+        <w:t xml:space="preserve"> and Lenovo</w:t>
+      </w:r>
+      <w:r>
+        <w:rPr>
+          <w:rFonts w:ascii="Times New Roman" w:hAnsi="Times New Roman"/>
+          <w:sz w:val="24"/>
+          <w:szCs w:val="24"/>
+        </w:rPr>
+        <w:t xml:space="preserve"> </w:t>
+      </w:r>
+      <w:r>
+        <w:rPr>
+          <w:rFonts w:ascii="Times New Roman" w:hAnsi="Times New Roman"/>
+          <w:sz w:val="24"/>
+          <w:szCs w:val="24"/>
+        </w:rPr>
+        <w:t>with version 4.2.2 Jellybean</w:t>
       </w:r>
       <w:r>
         <w:rPr>
@@ -17021,7 +19245,135 @@
           <w:sz w:val="24"/>
           <w:szCs w:val="24"/>
         </w:rPr>
-        <w:t>1. Single User</w:t>
+        <w:t xml:space="preserve">1. </w:t>
+      </w:r>
+      <w:r>
+        <w:rPr>
+          <w:rFonts w:ascii="Times New Roman" w:hAnsi="Times New Roman"/>
+          <w:sz w:val="24"/>
+          <w:szCs w:val="24"/>
+        </w:rPr>
+        <w:t xml:space="preserve">The game’s graphical elements do not display correctly on devices with </w:t>
+      </w:r>
+      <w:r>
+        <w:rPr>
+          <w:rFonts w:ascii="Times New Roman" w:hAnsi="Times New Roman"/>
+          <w:sz w:val="24"/>
+          <w:szCs w:val="24"/>
+        </w:rPr>
+        <w:t xml:space="preserve">large </w:t>
+      </w:r>
+      <w:r>
+        <w:rPr>
+          <w:rFonts w:ascii="Times New Roman" w:hAnsi="Times New Roman"/>
+          <w:sz w:val="24"/>
+          <w:szCs w:val="24"/>
+        </w:rPr>
+        <w:t>screen sizes such as 4.7</w:t>
+      </w:r>
+      <w:r>
+        <w:rPr>
+          <w:rFonts w:ascii="Times New Roman" w:hAnsi="Times New Roman"/>
+          <w:sz w:val="24"/>
+          <w:szCs w:val="24"/>
+        </w:rPr>
+        <w:t xml:space="preserve"> inches and above.</w:t>
+      </w:r>
+      <w:r>
+        <w:rPr>
+          <w:rFonts w:ascii="Times New Roman" w:hAnsi="Times New Roman"/>
+          <w:sz w:val="24"/>
+          <w:szCs w:val="24"/>
+        </w:rPr>
+        <w:t xml:space="preserve"> As tested on Samsung Galaxy S4 with screen size 4.7. </w:t>
+      </w:r>
+      <w:r>
+        <w:rPr>
+          <w:rFonts w:ascii="Times New Roman" w:hAnsi="Times New Roman"/>
+          <w:sz w:val="24"/>
+          <w:szCs w:val="24"/>
+        </w:rPr>
+        <w:t>Cherry Mobile Flare S4 Plus with screen size 5.5</w:t>
+      </w:r>
+      <w:r>
+        <w:rPr>
+          <w:rFonts w:ascii="Times New Roman" w:hAnsi="Times New Roman"/>
+          <w:sz w:val="24"/>
+          <w:szCs w:val="24"/>
+        </w:rPr>
+        <w:t xml:space="preserve">. </w:t>
+      </w:r>
+      <w:r>
+        <w:rPr>
+          <w:rFonts w:ascii="Times New Roman" w:hAnsi="Times New Roman"/>
+          <w:sz w:val="24"/>
+          <w:szCs w:val="24"/>
+        </w:rPr>
+        <w:t>Samsung Galaxy S3 with screen size 4.7.</w:t>
+      </w:r>
+      <w:r>
+        <w:rPr>
+          <w:rFonts w:ascii="Times New Roman" w:hAnsi="Times New Roman"/>
+          <w:sz w:val="24"/>
+          <w:szCs w:val="24"/>
+        </w:rPr>
+        <w:t xml:space="preserve"> O+</w:t>
+      </w:r>
+      <w:r>
+        <w:rPr>
+          <w:rFonts w:ascii="Times New Roman" w:hAnsi="Times New Roman"/>
+          <w:sz w:val="24"/>
+          <w:szCs w:val="24"/>
+        </w:rPr>
+        <w:t xml:space="preserve"> 8.38 with screen size 4.5 inches</w:t>
+      </w:r>
+      <w:r>
+        <w:rPr>
+          <w:rFonts w:ascii="Times New Roman" w:hAnsi="Times New Roman"/>
+          <w:sz w:val="24"/>
+          <w:szCs w:val="24"/>
+        </w:rPr>
+        <w:t>. Samsung</w:t>
+      </w:r>
+      <w:r>
+        <w:rPr>
+          <w:rFonts w:ascii="Times New Roman" w:hAnsi="Times New Roman"/>
+          <w:sz w:val="24"/>
+          <w:szCs w:val="24"/>
+        </w:rPr>
+        <w:t xml:space="preserve"> Galaxy Trend Duos</w:t>
+      </w:r>
+      <w:r>
+        <w:rPr>
+          <w:rFonts w:ascii="Times New Roman" w:hAnsi="Times New Roman"/>
+          <w:sz w:val="24"/>
+          <w:szCs w:val="24"/>
+        </w:rPr>
+        <w:t xml:space="preserve"> </w:t>
+      </w:r>
+      <w:r>
+        <w:rPr>
+          <w:rFonts w:ascii="Times New Roman" w:hAnsi="Times New Roman"/>
+          <w:sz w:val="24"/>
+          <w:szCs w:val="24"/>
+        </w:rPr>
+        <w:t>with Screen size of 4 inches.</w:t>
+      </w:r>
+      <w:r>
+        <w:rPr>
+          <w:rFonts w:ascii="Times New Roman" w:hAnsi="Times New Roman"/>
+          <w:sz w:val="24"/>
+          <w:szCs w:val="24"/>
+        </w:rPr>
+        <w:t xml:space="preserve"> Lenovo</w:t>
+      </w:r>
+      <w:r>
+        <w:rPr>
+          <w:rFonts w:ascii="Times New Roman" w:hAnsi="Times New Roman"/>
+          <w:sz w:val="24"/>
+          <w:szCs w:val="24"/>
+        </w:rPr>
+        <w:t xml:space="preserve"> A369i with screen size of 4 inches.</w:t>
       </w:r>
     </w:p>
     <w:p>
@@ -17049,20 +19401,10 @@
         <w:jc w:val="both"/>
         <w:rPr>
           <w:rFonts w:ascii="Times New Roman" w:hAnsi="Times New Roman"/>
-          <w:b/>
-          <w:sz w:val="24"/>
-          <w:szCs w:val="24"/>
-        </w:rPr>
-      </w:pPr>
-      <w:r>
-        <w:rPr>
-          <w:rFonts w:ascii="Times New Roman" w:hAnsi="Times New Roman"/>
-          <w:b/>
-          <w:sz w:val="24"/>
-          <w:szCs w:val="24"/>
-        </w:rPr>
-        <w:t>Project Evaluation</w:t>
-      </w:r>
+          <w:sz w:val="24"/>
+          <w:szCs w:val="24"/>
+        </w:rPr>
+      </w:pPr>
     </w:p>
     <w:p>
       <w:pPr>
@@ -17074,23 +19416,6 @@
           <w:szCs w:val="24"/>
         </w:rPr>
       </w:pPr>
-      <w:r>
-        <w:rPr>
-          <w:rFonts w:ascii="Times New Roman" w:hAnsi="Times New Roman"/>
-          <w:b/>
-          <w:sz w:val="24"/>
-          <w:szCs w:val="24"/>
-        </w:rPr>
-        <w:tab/>
-      </w:r>
-      <w:r>
-        <w:rPr>
-          <w:rFonts w:ascii="Times New Roman" w:hAnsi="Times New Roman"/>
-          <w:sz w:val="24"/>
-          <w:szCs w:val="24"/>
-        </w:rPr>
-        <w:t>The game passes through a series of test to check its functionality, reliability, usability, efficiency, maintainability, and portability. It was implemented for evaluation of 10 chosen Information Technology (IT) experts if it met the set requirements.</w:t>
-      </w:r>
     </w:p>
     <w:p>
       <w:pPr>
@@ -17098,27 +19423,68 @@
         <w:jc w:val="both"/>
         <w:rPr>
           <w:rFonts w:ascii="Times New Roman" w:hAnsi="Times New Roman"/>
-          <w:sz w:val="24"/>
-          <w:szCs w:val="24"/>
-        </w:rPr>
-      </w:pPr>
-      <w:r>
-        <w:rPr>
-          <w:rFonts w:ascii="Times New Roman" w:hAnsi="Times New Roman"/>
+          <w:b/>
+          <w:sz w:val="24"/>
+          <w:szCs w:val="24"/>
+        </w:rPr>
+      </w:pPr>
+      <w:r>
+        <w:rPr>
+          <w:rFonts w:ascii="Times New Roman" w:hAnsi="Times New Roman"/>
+          <w:b/>
+          <w:sz w:val="24"/>
+          <w:szCs w:val="24"/>
+        </w:rPr>
+        <w:lastRenderedPageBreak/>
+        <w:t>Project Evaluation</w:t>
+      </w:r>
+    </w:p>
+    <w:p>
+      <w:pPr>
+        <w:spacing w:after="0" w:line="480" w:lineRule="auto"/>
+        <w:jc w:val="both"/>
+        <w:rPr>
+          <w:rFonts w:ascii="Times New Roman" w:hAnsi="Times New Roman"/>
+          <w:sz w:val="24"/>
+          <w:szCs w:val="24"/>
+        </w:rPr>
+      </w:pPr>
+      <w:r>
+        <w:rPr>
+          <w:rFonts w:ascii="Times New Roman" w:hAnsi="Times New Roman"/>
+          <w:b/>
           <w:sz w:val="24"/>
           <w:szCs w:val="24"/>
         </w:rPr>
         <w:tab/>
-        <w:t xml:space="preserve">Table 4 shows the functionality performance of the game. Functionality performance includes the suitability, accurateness, and interoperability, compliance and </w:t>
-      </w:r>
-      <w:r>
-        <w:rPr>
-          <w:rFonts w:ascii="Times New Roman" w:hAnsi="Times New Roman"/>
-          <w:sz w:val="24"/>
-          <w:szCs w:val="24"/>
-        </w:rPr>
-        <w:lastRenderedPageBreak/>
-        <w:t>security of the game. The grand mean indicates the average mean from the criteria of the functionality performance of the game.</w:t>
+      </w:r>
+      <w:r>
+        <w:rPr>
+          <w:rFonts w:ascii="Times New Roman" w:hAnsi="Times New Roman"/>
+          <w:sz w:val="24"/>
+          <w:szCs w:val="24"/>
+        </w:rPr>
+        <w:t>The game passes through a series of test to check its functionality, reliability, usability, efficiency, maintainability, and portability. It was implemented for evaluation of 10 chosen Information Technology (IT) experts if it met the set requirements.</w:t>
+      </w:r>
+    </w:p>
+    <w:p>
+      <w:pPr>
+        <w:spacing w:after="0" w:line="480" w:lineRule="auto"/>
+        <w:jc w:val="both"/>
+        <w:rPr>
+          <w:rFonts w:ascii="Times New Roman" w:hAnsi="Times New Roman"/>
+          <w:sz w:val="24"/>
+          <w:szCs w:val="24"/>
+        </w:rPr>
+      </w:pPr>
+      <w:r>
+        <w:rPr>
+          <w:rFonts w:ascii="Times New Roman" w:hAnsi="Times New Roman"/>
+          <w:sz w:val="24"/>
+          <w:szCs w:val="24"/>
+        </w:rPr>
+        <w:tab/>
+        <w:t>Table 4 shows the functionality performance of the game. Functionality performance includes the suitability, accurateness, and interoperability, compliance and security of the game. The grand mean indicates the average mean from the criteria of the functionality performance of the game.</w:t>
       </w:r>
     </w:p>
     <w:p>
@@ -18233,6 +20599,18 @@
     </w:p>
     <w:p>
       <w:pPr>
+        <w:spacing w:after="0" w:line="240" w:lineRule="auto"/>
+        <w:ind w:hanging="90"/>
+        <w:jc w:val="center"/>
+        <w:rPr>
+          <w:rFonts w:ascii="Times New Roman" w:hAnsi="Times New Roman"/>
+          <w:sz w:val="24"/>
+          <w:szCs w:val="24"/>
+        </w:rPr>
+      </w:pPr>
+    </w:p>
+    <w:p>
+      <w:pPr>
         <w:spacing w:after="0" w:line="480" w:lineRule="auto"/>
         <w:ind w:firstLine="720"/>
         <w:jc w:val="both"/>
@@ -18267,6 +20645,7 @@
           <w:sz w:val="24"/>
           <w:szCs w:val="24"/>
         </w:rPr>
+        <w:lastRenderedPageBreak/>
         <w:t xml:space="preserve">The reliability performance of game got the grand mean of 4.20 which is equivalent to Very Good in verbal interpretation. This means that the </w:t>
       </w:r>
       <w:r>
@@ -18710,7 +21089,6 @@
                 <w:sz w:val="24"/>
                 <w:szCs w:val="24"/>
               </w:rPr>
-              <w:lastRenderedPageBreak/>
               <w:t>Fault Tolerance</w:t>
             </w:r>
           </w:p>
@@ -20052,6 +22430,7 @@
                 <w:sz w:val="24"/>
                 <w:szCs w:val="24"/>
               </w:rPr>
+              <w:lastRenderedPageBreak/>
               <w:t>Grand Mean</w:t>
             </w:r>
           </w:p>
@@ -20196,7 +22575,6 @@
           <w:sz w:val="24"/>
           <w:szCs w:val="24"/>
         </w:rPr>
-        <w:lastRenderedPageBreak/>
         <w:t xml:space="preserve">The efficiency performance of game got the grand mean of 4.20 which is equivalent to Very Good in verbal interpretation. This means that the </w:t>
       </w:r>
       <w:r>
@@ -21864,7 +24242,6 @@
                 <w:sz w:val="24"/>
                 <w:szCs w:val="24"/>
               </w:rPr>
-              <w:lastRenderedPageBreak/>
               <w:t>Grand Mean</w:t>
             </w:r>
           </w:p>
@@ -23033,6 +25410,7 @@
           <w:sz w:val="24"/>
           <w:szCs w:val="24"/>
         </w:rPr>
+        <w:lastRenderedPageBreak/>
         <w:t xml:space="preserve">Table 10 shows the Overall performance of the game. Overall performance was measured in terms of functionality, reliability, availability, efficiency, maintainability, usability and portability. </w:t>
       </w:r>
     </w:p>
@@ -23092,7 +25470,6 @@
           <w:sz w:val="24"/>
           <w:szCs w:val="24"/>
         </w:rPr>
-        <w:lastRenderedPageBreak/>
         <w:tab/>
         <w:t>Then reliability and efficiency got the lowest mean grade of 4.20.</w:t>
       </w:r>
@@ -24167,7 +26544,39 @@
           <w:sz w:val="24"/>
           <w:szCs w:val="24"/>
         </w:rPr>
-        <w:t>The developers made the Fruity Veggie Adventure as an android game. It is a game that helps game enthusiast improve their strategic planning. The game has also friendly graphical user interface that match the taste of users of all ages.</w:t>
+        <w:t xml:space="preserve">The developers made the Fruity Veggie Adventure as an android game. It is a game that helps game enthusiast improve their strategic planning. The game also </w:t>
+      </w:r>
+      <w:r>
+        <w:rPr>
+          <w:rFonts w:ascii="Times New Roman" w:hAnsi="Times New Roman"/>
+          <w:sz w:val="24"/>
+          <w:szCs w:val="24"/>
+        </w:rPr>
+        <w:t xml:space="preserve">has </w:t>
+      </w:r>
+      <w:r>
+        <w:rPr>
+          <w:rFonts w:ascii="Times New Roman" w:hAnsi="Times New Roman"/>
+          <w:sz w:val="24"/>
+          <w:szCs w:val="24"/>
+        </w:rPr>
+        <w:t>friendly graphical user interface that match the taste of</w:t>
+      </w:r>
+      <w:r>
+        <w:rPr>
+          <w:rFonts w:ascii="Times New Roman" w:hAnsi="Times New Roman"/>
+          <w:sz w:val="24"/>
+          <w:szCs w:val="24"/>
+        </w:rPr>
+        <w:t xml:space="preserve"> the defined users</w:t>
+      </w:r>
+      <w:r>
+        <w:rPr>
+          <w:rFonts w:ascii="Times New Roman" w:hAnsi="Times New Roman"/>
+          <w:sz w:val="24"/>
+          <w:szCs w:val="24"/>
+        </w:rPr>
+        <w:t>.</w:t>
       </w:r>
     </w:p>
     <w:p>
@@ -24279,7 +26688,35 @@
           <w:rFonts w:ascii="Times New Roman" w:hAnsi="Times New Roman"/>
           <w:sz w:val="24"/>
         </w:rPr>
-        <w:t xml:space="preserve"> with android software specifications of versions 4.2.2 Jellybean and above like Samsung, Cherry Mobile and Lenovo</w:t>
+        <w:t xml:space="preserve"> with android software specifications of versions 4.2.2 Jellybean </w:t>
+      </w:r>
+      <w:r>
+        <w:rPr>
+          <w:rFonts w:ascii="Times New Roman" w:hAnsi="Times New Roman"/>
+          <w:sz w:val="24"/>
+        </w:rPr>
+        <w:t xml:space="preserve">and above like Samsung, </w:t>
+      </w:r>
+      <w:r>
+        <w:rPr>
+          <w:rFonts w:ascii="Times New Roman" w:hAnsi="Times New Roman"/>
+          <w:sz w:val="24"/>
+        </w:rPr>
+        <w:t>O+</w:t>
+      </w:r>
+      <w:r>
+        <w:rPr>
+          <w:rFonts w:ascii="Times New Roman" w:hAnsi="Times New Roman"/>
+          <w:sz w:val="24"/>
+        </w:rPr>
+        <w:t>, Cherry Mobile</w:t>
+      </w:r>
+      <w:r>
+        <w:rPr>
+          <w:rFonts w:ascii="Times New Roman" w:hAnsi="Times New Roman"/>
+          <w:sz w:val="24"/>
+        </w:rPr>
+        <w:t xml:space="preserve"> and Lenovo</w:t>
       </w:r>
       <w:r>
         <w:rPr>
@@ -24521,7 +26958,7 @@
           <w:sz w:val="24"/>
           <w:szCs w:val="24"/>
         </w:rPr>
-        <w:t>Improve design.</w:t>
+        <w:t>Give the hero upgrade during gameplay.</w:t>
       </w:r>
     </w:p>
     <w:p>
@@ -24545,7 +26982,7 @@
           <w:sz w:val="24"/>
           <w:szCs w:val="24"/>
         </w:rPr>
-        <w:t>Improve graphical user interface.</w:t>
+        <w:t>Improve buttons and Fonts/Visuals.</w:t>
       </w:r>
     </w:p>
     <w:p>
@@ -24569,8 +27006,90 @@
           <w:sz w:val="24"/>
           <w:szCs w:val="24"/>
         </w:rPr>
-        <w:t>Easy to learn</w:t>
-      </w:r>
+        <w:t>Make the introduction to be easier to understand.</w:t>
+      </w:r>
+    </w:p>
+    <w:p>
+      <w:pPr>
+        <w:pStyle w:val="ListParagraph"/>
+        <w:numPr>
+          <w:ilvl w:val="0"/>
+          <w:numId w:val="16"/>
+        </w:numPr>
+        <w:spacing w:after="0" w:line="480" w:lineRule="auto"/>
+        <w:jc w:val="both"/>
+        <w:rPr>
+          <w:rFonts w:ascii="Times New Roman" w:hAnsi="Times New Roman"/>
+          <w:sz w:val="24"/>
+          <w:szCs w:val="24"/>
+        </w:rPr>
+      </w:pPr>
+      <w:r>
+        <w:rPr>
+          <w:rFonts w:ascii="Times New Roman" w:hAnsi="Times New Roman"/>
+          <w:sz w:val="24"/>
+          <w:szCs w:val="24"/>
+        </w:rPr>
+        <w:t>I</w:t>
+      </w:r>
+      <w:r>
+        <w:rPr>
+          <w:rFonts w:ascii="Times New Roman" w:hAnsi="Times New Roman"/>
+          <w:sz w:val="24"/>
+          <w:szCs w:val="24"/>
+        </w:rPr>
+        <w:t>mprove design/UI.</w:t>
+      </w:r>
+    </w:p>
+    <w:p>
+      <w:pPr>
+        <w:pStyle w:val="ListParagraph"/>
+        <w:numPr>
+          <w:ilvl w:val="0"/>
+          <w:numId w:val="16"/>
+        </w:numPr>
+        <w:spacing w:after="0" w:line="480" w:lineRule="auto"/>
+        <w:jc w:val="both"/>
+        <w:rPr>
+          <w:rFonts w:ascii="Times New Roman" w:hAnsi="Times New Roman"/>
+          <w:sz w:val="24"/>
+          <w:szCs w:val="24"/>
+        </w:rPr>
+      </w:pPr>
+      <w:r>
+        <w:rPr>
+          <w:rFonts w:ascii="Times New Roman" w:hAnsi="Times New Roman"/>
+          <w:sz w:val="24"/>
+          <w:szCs w:val="24"/>
+        </w:rPr>
+        <w:t>Improve graphical user interface.</w:t>
+      </w:r>
+    </w:p>
+    <w:p>
+      <w:pPr>
+        <w:pStyle w:val="ListParagraph"/>
+        <w:numPr>
+          <w:ilvl w:val="0"/>
+          <w:numId w:val="16"/>
+        </w:numPr>
+        <w:spacing w:after="0" w:line="480" w:lineRule="auto"/>
+        <w:jc w:val="both"/>
+        <w:rPr>
+          <w:rFonts w:ascii="Times New Roman" w:hAnsi="Times New Roman"/>
+          <w:sz w:val="24"/>
+          <w:szCs w:val="24"/>
+        </w:rPr>
+      </w:pPr>
+      <w:r>
+        <w:rPr>
+          <w:rFonts w:ascii="Times New Roman" w:hAnsi="Times New Roman"/>
+          <w:sz w:val="24"/>
+          <w:szCs w:val="24"/>
+        </w:rPr>
+        <w:t>Optimize the learnability of the software.</w:t>
+      </w:r>
+      <w:bookmarkStart w:id="0" w:name="_GoBack"/>
+      <w:bookmarkEnd w:id="0"/>
     </w:p>
     <w:p>
       <w:pPr>
@@ -27262,7 +29781,7 @@
 </file>
 
 <file path=customXml/itemProps1.xml><?xml version="1.0" encoding="utf-8"?>
-<ds:datastoreItem xmlns:ds="http://schemas.openxmlformats.org/officeDocument/2006/customXml" ds:itemID="{A0CE06F9-F1F1-4D0B-B991-3E1A183636C9}">
+<ds:datastoreItem xmlns:ds="http://schemas.openxmlformats.org/officeDocument/2006/customXml" ds:itemID="{5F383781-C485-48CD-836A-6A8DE491DC50}">
   <ds:schemaRefs>
     <ds:schemaRef ds:uri="http://schemas.openxmlformats.org/officeDocument/2006/bibliography"/>
   </ds:schemaRefs>

</xml_diff>